<commit_message>
create pages and add routes
</commit_message>
<xml_diff>
--- a/Complete Notes.docx
+++ b/Complete Notes.docx
@@ -409,6 +409,646 @@
         </w:pBdr>
         <w:spacing w:after="0"/>
       </w:pPr>
+    </w:p>
+    <w:p>
+      <w:pPr>
+        <w:spacing w:after="0"/>
+      </w:pPr>
+    </w:p>
+    <w:p>
+      <w:pPr>
+        <w:spacing w:after="0"/>
+      </w:pPr>
+      <w:r>
+        <w:t>Install some important VS code installation</w:t>
+      </w:r>
+    </w:p>
+    <w:p>
+      <w:pPr>
+        <w:pStyle w:val="ListParagraph"/>
+        <w:numPr>
+          <w:ilvl w:val="0"/>
+          <w:numId w:val="3"/>
+        </w:numPr>
+        <w:spacing w:after="0"/>
+        <w:ind w:left="567"/>
+      </w:pPr>
+      <w:r>
+        <w:t>ES7+ React/</w:t>
+      </w:r>
+      <w:proofErr w:type="spellStart"/>
+      <w:r>
+        <w:t>Redux</w:t>
+      </w:r>
+      <w:proofErr w:type="spellEnd"/>
+      <w:r>
+        <w:t>/React-Native/JS snippets</w:t>
+      </w:r>
+    </w:p>
+    <w:p>
+      <w:pPr>
+        <w:pStyle w:val="ListParagraph"/>
+        <w:numPr>
+          <w:ilvl w:val="0"/>
+          <w:numId w:val="3"/>
+        </w:numPr>
+        <w:spacing w:after="0"/>
+        <w:ind w:left="567"/>
+      </w:pPr>
+      <w:r>
+        <w:t>Tailwind CSS IntelliSense</w:t>
+      </w:r>
+    </w:p>
+    <w:p>
+      <w:pPr>
+        <w:pStyle w:val="ListParagraph"/>
+        <w:numPr>
+          <w:ilvl w:val="0"/>
+          <w:numId w:val="3"/>
+        </w:numPr>
+        <w:spacing w:after="0"/>
+        <w:ind w:left="567"/>
+      </w:pPr>
+      <w:r>
+        <w:t>Prettier - Code formatter</w:t>
+      </w:r>
+    </w:p>
+    <w:p>
+      <w:pPr>
+        <w:spacing w:after="0"/>
+      </w:pPr>
+    </w:p>
+    <w:p>
+      <w:pPr>
+        <w:spacing w:after="0"/>
+      </w:pPr>
+      <w:proofErr w:type="spellStart"/>
+      <w:r>
+        <w:t>App.jsx</w:t>
+      </w:r>
+      <w:proofErr w:type="spellEnd"/>
+      <w:r>
+        <w:t>:</w:t>
+      </w:r>
+    </w:p>
+    <w:p>
+      <w:pPr>
+        <w:shd w:val="clear" w:color="auto" w:fill="1E1E1E"/>
+        <w:spacing w:after="0" w:line="240" w:lineRule="auto"/>
+        <w:rPr>
+          <w:rFonts w:ascii="Consolas" w:eastAsia="Times New Roman" w:hAnsi="Consolas" w:cs="Times New Roman"/>
+          <w:color w:val="DADADA"/>
+          <w:kern w:val="0"/>
+          <w:sz w:val="24"/>
+          <w:szCs w:val="24"/>
+          <w:lang w:eastAsia="en-IN"/>
+          <w14:ligatures w14:val="none"/>
+        </w:rPr>
+      </w:pPr>
+      <w:proofErr w:type="gramStart"/>
+      <w:r>
+        <w:rPr>
+          <w:rFonts w:ascii="Consolas" w:eastAsia="Times New Roman" w:hAnsi="Consolas" w:cs="Times New Roman"/>
+          <w:color w:val="57A64A"/>
+          <w:kern w:val="0"/>
+          <w:sz w:val="24"/>
+          <w:szCs w:val="24"/>
+          <w:lang w:eastAsia="en-IN"/>
+          <w14:ligatures w14:val="none"/>
+        </w:rPr>
+        <w:t>import</w:t>
+      </w:r>
+      <w:proofErr w:type="gramEnd"/>
+      <w:r>
+        <w:rPr>
+          <w:rFonts w:ascii="Consolas" w:eastAsia="Times New Roman" w:hAnsi="Consolas" w:cs="Times New Roman"/>
+          <w:color w:val="57A64A"/>
+          <w:kern w:val="0"/>
+          <w:sz w:val="24"/>
+          <w:szCs w:val="24"/>
+          <w:lang w:eastAsia="en-IN"/>
+          <w14:ligatures w14:val="none"/>
+        </w:rPr>
+        <w:t xml:space="preserve"> React from 'react'</w:t>
+      </w:r>
+    </w:p>
+    <w:p>
+      <w:pPr>
+        <w:shd w:val="clear" w:color="auto" w:fill="1E1E1E"/>
+        <w:spacing w:after="0" w:line="240" w:lineRule="auto"/>
+        <w:rPr>
+          <w:rFonts w:ascii="Consolas" w:eastAsia="Times New Roman" w:hAnsi="Consolas" w:cs="Times New Roman"/>
+          <w:color w:val="DADADA"/>
+          <w:kern w:val="0"/>
+          <w:sz w:val="24"/>
+          <w:szCs w:val="24"/>
+          <w:lang w:eastAsia="en-IN"/>
+          <w14:ligatures w14:val="none"/>
+        </w:rPr>
+      </w:pPr>
+      <w:proofErr w:type="gramStart"/>
+      <w:r>
+        <w:rPr>
+          <w:rFonts w:ascii="Consolas" w:eastAsia="Times New Roman" w:hAnsi="Consolas" w:cs="Times New Roman"/>
+          <w:color w:val="D8A0DF"/>
+          <w:kern w:val="0"/>
+          <w:sz w:val="24"/>
+          <w:szCs w:val="24"/>
+          <w:lang w:eastAsia="en-IN"/>
+          <w14:ligatures w14:val="none"/>
+        </w:rPr>
+        <w:t>export</w:t>
+      </w:r>
+      <w:proofErr w:type="gramEnd"/>
+      <w:r>
+        <w:rPr>
+          <w:rFonts w:ascii="Consolas" w:eastAsia="Times New Roman" w:hAnsi="Consolas" w:cs="Times New Roman"/>
+          <w:color w:val="DADADA"/>
+          <w:kern w:val="0"/>
+          <w:sz w:val="24"/>
+          <w:szCs w:val="24"/>
+          <w:lang w:eastAsia="en-IN"/>
+          <w14:ligatures w14:val="none"/>
+        </w:rPr>
+        <w:t xml:space="preserve"> </w:t>
+      </w:r>
+      <w:r>
+        <w:rPr>
+          <w:rFonts w:ascii="Consolas" w:eastAsia="Times New Roman" w:hAnsi="Consolas" w:cs="Times New Roman"/>
+          <w:color w:val="D8A0DF"/>
+          <w:kern w:val="0"/>
+          <w:sz w:val="24"/>
+          <w:szCs w:val="24"/>
+          <w:lang w:eastAsia="en-IN"/>
+          <w14:ligatures w14:val="none"/>
+        </w:rPr>
+        <w:t>default</w:t>
+      </w:r>
+      <w:r>
+        <w:rPr>
+          <w:rFonts w:ascii="Consolas" w:eastAsia="Times New Roman" w:hAnsi="Consolas" w:cs="Times New Roman"/>
+          <w:color w:val="DADADA"/>
+          <w:kern w:val="0"/>
+          <w:sz w:val="24"/>
+          <w:szCs w:val="24"/>
+          <w:lang w:eastAsia="en-IN"/>
+          <w14:ligatures w14:val="none"/>
+        </w:rPr>
+        <w:t xml:space="preserve"> </w:t>
+      </w:r>
+      <w:r>
+        <w:rPr>
+          <w:rFonts w:ascii="Consolas" w:eastAsia="Times New Roman" w:hAnsi="Consolas" w:cs="Times New Roman"/>
+          <w:color w:val="569CD6"/>
+          <w:kern w:val="0"/>
+          <w:sz w:val="24"/>
+          <w:szCs w:val="24"/>
+          <w:lang w:eastAsia="en-IN"/>
+          <w14:ligatures w14:val="none"/>
+        </w:rPr>
+        <w:t>function</w:t>
+      </w:r>
+      <w:r>
+        <w:rPr>
+          <w:rFonts w:ascii="Consolas" w:eastAsia="Times New Roman" w:hAnsi="Consolas" w:cs="Times New Roman"/>
+          <w:color w:val="DADADA"/>
+          <w:kern w:val="0"/>
+          <w:sz w:val="24"/>
+          <w:szCs w:val="24"/>
+          <w:lang w:eastAsia="en-IN"/>
+          <w14:ligatures w14:val="none"/>
+        </w:rPr>
+        <w:t xml:space="preserve"> </w:t>
+      </w:r>
+      <w:r>
+        <w:rPr>
+          <w:rFonts w:ascii="Consolas" w:eastAsia="Times New Roman" w:hAnsi="Consolas" w:cs="Times New Roman"/>
+          <w:color w:val="DCDCAA"/>
+          <w:kern w:val="0"/>
+          <w:sz w:val="24"/>
+          <w:szCs w:val="24"/>
+          <w:lang w:eastAsia="en-IN"/>
+          <w14:ligatures w14:val="none"/>
+        </w:rPr>
+        <w:t>App</w:t>
+      </w:r>
+      <w:r>
+        <w:rPr>
+          <w:rFonts w:ascii="Consolas" w:eastAsia="Times New Roman" w:hAnsi="Consolas" w:cs="Times New Roman"/>
+          <w:color w:val="B4B4B4"/>
+          <w:kern w:val="0"/>
+          <w:sz w:val="24"/>
+          <w:szCs w:val="24"/>
+          <w:lang w:eastAsia="en-IN"/>
+          <w14:ligatures w14:val="none"/>
+        </w:rPr>
+        <w:t>()</w:t>
+      </w:r>
+      <w:r>
+        <w:rPr>
+          <w:rFonts w:ascii="Consolas" w:eastAsia="Times New Roman" w:hAnsi="Consolas" w:cs="Times New Roman"/>
+          <w:color w:val="DADADA"/>
+          <w:kern w:val="0"/>
+          <w:sz w:val="24"/>
+          <w:szCs w:val="24"/>
+          <w:lang w:eastAsia="en-IN"/>
+          <w14:ligatures w14:val="none"/>
+        </w:rPr>
+        <w:t xml:space="preserve"> </w:t>
+      </w:r>
+      <w:r>
+        <w:rPr>
+          <w:rFonts w:ascii="Consolas" w:eastAsia="Times New Roman" w:hAnsi="Consolas" w:cs="Times New Roman"/>
+          <w:color w:val="B4B4B4"/>
+          <w:kern w:val="0"/>
+          <w:sz w:val="24"/>
+          <w:szCs w:val="24"/>
+          <w:lang w:eastAsia="en-IN"/>
+          <w14:ligatures w14:val="none"/>
+        </w:rPr>
+        <w:t>{</w:t>
+      </w:r>
+    </w:p>
+    <w:p>
+      <w:pPr>
+        <w:shd w:val="clear" w:color="auto" w:fill="1E1E1E"/>
+        <w:spacing w:after="0" w:line="240" w:lineRule="auto"/>
+        <w:rPr>
+          <w:rFonts w:ascii="Consolas" w:eastAsia="Times New Roman" w:hAnsi="Consolas" w:cs="Times New Roman"/>
+          <w:color w:val="DADADA"/>
+          <w:kern w:val="0"/>
+          <w:sz w:val="24"/>
+          <w:szCs w:val="24"/>
+          <w:lang w:eastAsia="en-IN"/>
+          <w14:ligatures w14:val="none"/>
+        </w:rPr>
+      </w:pPr>
+      <w:r>
+        <w:rPr>
+          <w:rFonts w:ascii="Consolas" w:eastAsia="Times New Roman" w:hAnsi="Consolas" w:cs="Times New Roman"/>
+          <w:color w:val="DADADA"/>
+          <w:kern w:val="0"/>
+          <w:sz w:val="24"/>
+          <w:szCs w:val="24"/>
+          <w:lang w:eastAsia="en-IN"/>
+          <w14:ligatures w14:val="none"/>
+        </w:rPr>
+        <w:t xml:space="preserve">  </w:t>
+      </w:r>
+      <w:proofErr w:type="gramStart"/>
+      <w:r>
+        <w:rPr>
+          <w:rFonts w:ascii="Consolas" w:eastAsia="Times New Roman" w:hAnsi="Consolas" w:cs="Times New Roman"/>
+          <w:color w:val="D8A0DF"/>
+          <w:kern w:val="0"/>
+          <w:sz w:val="24"/>
+          <w:szCs w:val="24"/>
+          <w:lang w:eastAsia="en-IN"/>
+          <w14:ligatures w14:val="none"/>
+        </w:rPr>
+        <w:t>return</w:t>
+      </w:r>
+      <w:proofErr w:type="gramEnd"/>
+      <w:r>
+        <w:rPr>
+          <w:rFonts w:ascii="Consolas" w:eastAsia="Times New Roman" w:hAnsi="Consolas" w:cs="Times New Roman"/>
+          <w:color w:val="DADADA"/>
+          <w:kern w:val="0"/>
+          <w:sz w:val="24"/>
+          <w:szCs w:val="24"/>
+          <w:lang w:eastAsia="en-IN"/>
+          <w14:ligatures w14:val="none"/>
+        </w:rPr>
+        <w:t xml:space="preserve"> (</w:t>
+      </w:r>
+    </w:p>
+    <w:p>
+      <w:pPr>
+        <w:shd w:val="clear" w:color="auto" w:fill="1E1E1E"/>
+        <w:spacing w:after="0" w:line="240" w:lineRule="auto"/>
+        <w:rPr>
+          <w:rFonts w:ascii="Consolas" w:eastAsia="Times New Roman" w:hAnsi="Consolas" w:cs="Times New Roman"/>
+          <w:color w:val="DADADA"/>
+          <w:kern w:val="0"/>
+          <w:sz w:val="24"/>
+          <w:szCs w:val="24"/>
+          <w:lang w:eastAsia="en-IN"/>
+          <w14:ligatures w14:val="none"/>
+        </w:rPr>
+      </w:pPr>
+      <w:r>
+        <w:rPr>
+          <w:rFonts w:ascii="Consolas" w:eastAsia="Times New Roman" w:hAnsi="Consolas" w:cs="Times New Roman"/>
+          <w:color w:val="DADADA"/>
+          <w:kern w:val="0"/>
+          <w:sz w:val="24"/>
+          <w:szCs w:val="24"/>
+          <w:lang w:eastAsia="en-IN"/>
+          <w14:ligatures w14:val="none"/>
+        </w:rPr>
+        <w:t xml:space="preserve">    </w:t>
+      </w:r>
+      <w:r>
+        <w:rPr>
+          <w:rFonts w:ascii="Consolas" w:eastAsia="Times New Roman" w:hAnsi="Consolas" w:cs="Times New Roman"/>
+          <w:color w:val="808080"/>
+          <w:kern w:val="0"/>
+          <w:sz w:val="24"/>
+          <w:szCs w:val="24"/>
+          <w:lang w:eastAsia="en-IN"/>
+          <w14:ligatures w14:val="none"/>
+        </w:rPr>
+        <w:t>&lt;</w:t>
+      </w:r>
+      <w:proofErr w:type="gramStart"/>
+      <w:r>
+        <w:rPr>
+          <w:rFonts w:ascii="Consolas" w:eastAsia="Times New Roman" w:hAnsi="Consolas" w:cs="Times New Roman"/>
+          <w:color w:val="569CD6"/>
+          <w:kern w:val="0"/>
+          <w:sz w:val="24"/>
+          <w:szCs w:val="24"/>
+          <w:lang w:eastAsia="en-IN"/>
+          <w14:ligatures w14:val="none"/>
+        </w:rPr>
+        <w:t>div</w:t>
+      </w:r>
+      <w:proofErr w:type="gramEnd"/>
+      <w:r>
+        <w:rPr>
+          <w:rFonts w:ascii="Consolas" w:eastAsia="Times New Roman" w:hAnsi="Consolas" w:cs="Times New Roman"/>
+          <w:color w:val="808080"/>
+          <w:kern w:val="0"/>
+          <w:sz w:val="24"/>
+          <w:szCs w:val="24"/>
+          <w:lang w:eastAsia="en-IN"/>
+          <w14:ligatures w14:val="none"/>
+        </w:rPr>
+        <w:t>&gt;</w:t>
+      </w:r>
+    </w:p>
+    <w:p>
+      <w:pPr>
+        <w:shd w:val="clear" w:color="auto" w:fill="1E1E1E"/>
+        <w:spacing w:after="0" w:line="240" w:lineRule="auto"/>
+        <w:rPr>
+          <w:rFonts w:ascii="Consolas" w:eastAsia="Times New Roman" w:hAnsi="Consolas" w:cs="Times New Roman"/>
+          <w:color w:val="DADADA"/>
+          <w:kern w:val="0"/>
+          <w:sz w:val="24"/>
+          <w:szCs w:val="24"/>
+          <w:lang w:eastAsia="en-IN"/>
+          <w14:ligatures w14:val="none"/>
+        </w:rPr>
+      </w:pPr>
+      <w:r>
+        <w:rPr>
+          <w:rFonts w:ascii="Consolas" w:eastAsia="Times New Roman" w:hAnsi="Consolas" w:cs="Times New Roman"/>
+          <w:color w:val="DADADA"/>
+          <w:kern w:val="0"/>
+          <w:sz w:val="24"/>
+          <w:szCs w:val="24"/>
+          <w:lang w:eastAsia="en-IN"/>
+          <w14:ligatures w14:val="none"/>
+        </w:rPr>
+        <w:t xml:space="preserve">      </w:t>
+      </w:r>
+      <w:r>
+        <w:rPr>
+          <w:rFonts w:ascii="Consolas" w:eastAsia="Times New Roman" w:hAnsi="Consolas" w:cs="Times New Roman"/>
+          <w:color w:val="808080"/>
+          <w:kern w:val="0"/>
+          <w:sz w:val="24"/>
+          <w:szCs w:val="24"/>
+          <w:lang w:eastAsia="en-IN"/>
+          <w14:ligatures w14:val="none"/>
+        </w:rPr>
+        <w:t>&lt;</w:t>
+      </w:r>
+      <w:r>
+        <w:rPr>
+          <w:rFonts w:ascii="Consolas" w:eastAsia="Times New Roman" w:hAnsi="Consolas" w:cs="Times New Roman"/>
+          <w:color w:val="569CD6"/>
+          <w:kern w:val="0"/>
+          <w:sz w:val="24"/>
+          <w:szCs w:val="24"/>
+          <w:lang w:eastAsia="en-IN"/>
+          <w14:ligatures w14:val="none"/>
+        </w:rPr>
+        <w:t>h1</w:t>
+      </w:r>
+      <w:r>
+        <w:rPr>
+          <w:rFonts w:ascii="Consolas" w:eastAsia="Times New Roman" w:hAnsi="Consolas" w:cs="Times New Roman"/>
+          <w:color w:val="DADADA"/>
+          <w:kern w:val="0"/>
+          <w:sz w:val="24"/>
+          <w:szCs w:val="24"/>
+          <w:lang w:eastAsia="en-IN"/>
+          <w14:ligatures w14:val="none"/>
+        </w:rPr>
+        <w:t xml:space="preserve"> </w:t>
+      </w:r>
+      <w:proofErr w:type="spellStart"/>
+      <w:r>
+        <w:rPr>
+          <w:rFonts w:ascii="Consolas" w:eastAsia="Times New Roman" w:hAnsi="Consolas" w:cs="Times New Roman"/>
+          <w:color w:val="9CDCFE"/>
+          <w:kern w:val="0"/>
+          <w:sz w:val="24"/>
+          <w:szCs w:val="24"/>
+          <w:lang w:eastAsia="en-IN"/>
+          <w14:ligatures w14:val="none"/>
+        </w:rPr>
+        <w:t>className</w:t>
+      </w:r>
+      <w:proofErr w:type="spellEnd"/>
+      <w:r>
+        <w:rPr>
+          <w:rFonts w:ascii="Consolas" w:eastAsia="Times New Roman" w:hAnsi="Consolas" w:cs="Times New Roman"/>
+          <w:color w:val="B4B4B4"/>
+          <w:kern w:val="0"/>
+          <w:sz w:val="24"/>
+          <w:szCs w:val="24"/>
+          <w:lang w:eastAsia="en-IN"/>
+          <w14:ligatures w14:val="none"/>
+        </w:rPr>
+        <w:t>=</w:t>
+      </w:r>
+      <w:r>
+        <w:rPr>
+          <w:rFonts w:ascii="Consolas" w:eastAsia="Times New Roman" w:hAnsi="Consolas" w:cs="Times New Roman"/>
+          <w:color w:val="E8C9BB"/>
+          <w:kern w:val="0"/>
+          <w:sz w:val="24"/>
+          <w:szCs w:val="24"/>
+          <w:lang w:eastAsia="en-IN"/>
+          <w14:ligatures w14:val="none"/>
+        </w:rPr>
+        <w:t>'</w:t>
+      </w:r>
+      <w:r>
+        <w:rPr>
+          <w:rFonts w:ascii="Consolas" w:eastAsia="Times New Roman" w:hAnsi="Consolas" w:cs="Times New Roman"/>
+          <w:color w:val="CE9178"/>
+          <w:kern w:val="0"/>
+          <w:sz w:val="24"/>
+          <w:szCs w:val="24"/>
+          <w:lang w:eastAsia="en-IN"/>
+          <w14:ligatures w14:val="none"/>
+        </w:rPr>
+        <w:t>text-red-600</w:t>
+      </w:r>
+      <w:r>
+        <w:rPr>
+          <w:rFonts w:ascii="Consolas" w:eastAsia="Times New Roman" w:hAnsi="Consolas" w:cs="Times New Roman"/>
+          <w:color w:val="E8C9BB"/>
+          <w:kern w:val="0"/>
+          <w:sz w:val="24"/>
+          <w:szCs w:val="24"/>
+          <w:lang w:eastAsia="en-IN"/>
+          <w14:ligatures w14:val="none"/>
+        </w:rPr>
+        <w:t>'</w:t>
+      </w:r>
+      <w:r>
+        <w:rPr>
+          <w:rFonts w:ascii="Consolas" w:eastAsia="Times New Roman" w:hAnsi="Consolas" w:cs="Times New Roman"/>
+          <w:color w:val="808080"/>
+          <w:kern w:val="0"/>
+          <w:sz w:val="24"/>
+          <w:szCs w:val="24"/>
+          <w:lang w:eastAsia="en-IN"/>
+          <w14:ligatures w14:val="none"/>
+        </w:rPr>
+        <w:t>&gt;</w:t>
+      </w:r>
+      <w:r>
+        <w:rPr>
+          <w:rFonts w:ascii="Consolas" w:eastAsia="Times New Roman" w:hAnsi="Consolas" w:cs="Times New Roman"/>
+          <w:color w:val="DADADA"/>
+          <w:kern w:val="0"/>
+          <w:sz w:val="24"/>
+          <w:szCs w:val="24"/>
+          <w:lang w:eastAsia="en-IN"/>
+          <w14:ligatures w14:val="none"/>
+        </w:rPr>
+        <w:t>Hello buddy</w:t>
+      </w:r>
+      <w:r>
+        <w:rPr>
+          <w:rFonts w:ascii="Consolas" w:eastAsia="Times New Roman" w:hAnsi="Consolas" w:cs="Times New Roman"/>
+          <w:color w:val="808080"/>
+          <w:kern w:val="0"/>
+          <w:sz w:val="24"/>
+          <w:szCs w:val="24"/>
+          <w:lang w:eastAsia="en-IN"/>
+          <w14:ligatures w14:val="none"/>
+        </w:rPr>
+        <w:t>&lt;/</w:t>
+      </w:r>
+      <w:r>
+        <w:rPr>
+          <w:rFonts w:ascii="Consolas" w:eastAsia="Times New Roman" w:hAnsi="Consolas" w:cs="Times New Roman"/>
+          <w:color w:val="569CD6"/>
+          <w:kern w:val="0"/>
+          <w:sz w:val="24"/>
+          <w:szCs w:val="24"/>
+          <w:lang w:eastAsia="en-IN"/>
+          <w14:ligatures w14:val="none"/>
+        </w:rPr>
+        <w:t>h1</w:t>
+      </w:r>
+      <w:r>
+        <w:rPr>
+          <w:rFonts w:ascii="Consolas" w:eastAsia="Times New Roman" w:hAnsi="Consolas" w:cs="Times New Roman"/>
+          <w:color w:val="808080"/>
+          <w:kern w:val="0"/>
+          <w:sz w:val="24"/>
+          <w:szCs w:val="24"/>
+          <w:lang w:eastAsia="en-IN"/>
+          <w14:ligatures w14:val="none"/>
+        </w:rPr>
+        <w:t>&gt;&lt;/</w:t>
+      </w:r>
+      <w:r>
+        <w:rPr>
+          <w:rFonts w:ascii="Consolas" w:eastAsia="Times New Roman" w:hAnsi="Consolas" w:cs="Times New Roman"/>
+          <w:color w:val="569CD6"/>
+          <w:kern w:val="0"/>
+          <w:sz w:val="24"/>
+          <w:szCs w:val="24"/>
+          <w:lang w:eastAsia="en-IN"/>
+          <w14:ligatures w14:val="none"/>
+        </w:rPr>
+        <w:t>div</w:t>
+      </w:r>
+      <w:r>
+        <w:rPr>
+          <w:rFonts w:ascii="Consolas" w:eastAsia="Times New Roman" w:hAnsi="Consolas" w:cs="Times New Roman"/>
+          <w:color w:val="808080"/>
+          <w:kern w:val="0"/>
+          <w:sz w:val="24"/>
+          <w:szCs w:val="24"/>
+          <w:lang w:eastAsia="en-IN"/>
+          <w14:ligatures w14:val="none"/>
+        </w:rPr>
+        <w:t>&gt;</w:t>
+      </w:r>
+    </w:p>
+    <w:p>
+      <w:pPr>
+        <w:shd w:val="clear" w:color="auto" w:fill="1E1E1E"/>
+        <w:spacing w:after="0" w:line="240" w:lineRule="auto"/>
+        <w:rPr>
+          <w:rFonts w:ascii="Consolas" w:eastAsia="Times New Roman" w:hAnsi="Consolas" w:cs="Times New Roman"/>
+          <w:color w:val="DADADA"/>
+          <w:kern w:val="0"/>
+          <w:sz w:val="24"/>
+          <w:szCs w:val="24"/>
+          <w:lang w:eastAsia="en-IN"/>
+          <w14:ligatures w14:val="none"/>
+        </w:rPr>
+      </w:pPr>
+      <w:r>
+        <w:rPr>
+          <w:rFonts w:ascii="Consolas" w:eastAsia="Times New Roman" w:hAnsi="Consolas" w:cs="Times New Roman"/>
+          <w:color w:val="DADADA"/>
+          <w:kern w:val="0"/>
+          <w:sz w:val="24"/>
+          <w:szCs w:val="24"/>
+          <w:lang w:eastAsia="en-IN"/>
+          <w14:ligatures w14:val="none"/>
+        </w:rPr>
+        <w:t>  )</w:t>
+      </w:r>
+    </w:p>
+    <w:p>
+      <w:pPr>
+        <w:shd w:val="clear" w:color="auto" w:fill="1E1E1E"/>
+        <w:spacing w:after="0" w:line="240" w:lineRule="auto"/>
+        <w:rPr>
+          <w:rFonts w:ascii="Consolas" w:eastAsia="Times New Roman" w:hAnsi="Consolas" w:cs="Times New Roman"/>
+          <w:color w:val="DADADA"/>
+          <w:kern w:val="0"/>
+          <w:sz w:val="24"/>
+          <w:szCs w:val="24"/>
+          <w:lang w:eastAsia="en-IN"/>
+          <w14:ligatures w14:val="none"/>
+        </w:rPr>
+      </w:pPr>
+      <w:r>
+        <w:rPr>
+          <w:rFonts w:ascii="Consolas" w:eastAsia="Times New Roman" w:hAnsi="Consolas" w:cs="Times New Roman"/>
+          <w:color w:val="B4B4B4"/>
+          <w:kern w:val="0"/>
+          <w:sz w:val="24"/>
+          <w:szCs w:val="24"/>
+          <w:lang w:eastAsia="en-IN"/>
+          <w14:ligatures w14:val="none"/>
+        </w:rPr>
+        <w:t>}</w:t>
+      </w:r>
     </w:p>
     <w:p>
       <w:pPr>
@@ -660,11 +1300,127 @@
       </w:rPr>
     </w:lvl>
   </w:abstractNum>
+  <w:abstractNum w:abstractNumId="2" w15:restartNumberingAfterBreak="0">
+    <w:nsid w:val="63EE759A"/>
+    <w:multiLevelType w:val="hybridMultilevel"/>
+    <w:tmpl w:val="B560CE9E"/>
+    <w:lvl w:ilvl="0" w:tplc="40090001">
+      <w:start w:val="1"/>
+      <w:numFmt w:val="bullet"/>
+      <w:lvlText w:val=""/>
+      <w:lvlJc w:val="left"/>
+      <w:pPr>
+        <w:ind w:left="3600" w:hanging="360"/>
+      </w:pPr>
+      <w:rPr>
+        <w:rFonts w:ascii="Symbol" w:hAnsi="Symbol" w:hint="default"/>
+      </w:rPr>
+    </w:lvl>
+    <w:lvl w:ilvl="1" w:tplc="40090003" w:tentative="1">
+      <w:start w:val="1"/>
+      <w:numFmt w:val="bullet"/>
+      <w:lvlText w:val="o"/>
+      <w:lvlJc w:val="left"/>
+      <w:pPr>
+        <w:ind w:left="1440" w:hanging="360"/>
+      </w:pPr>
+      <w:rPr>
+        <w:rFonts w:ascii="Courier New" w:hAnsi="Courier New" w:cs="Courier New" w:hint="default"/>
+      </w:rPr>
+    </w:lvl>
+    <w:lvl w:ilvl="2" w:tplc="40090005" w:tentative="1">
+      <w:start w:val="1"/>
+      <w:numFmt w:val="bullet"/>
+      <w:lvlText w:val=""/>
+      <w:lvlJc w:val="left"/>
+      <w:pPr>
+        <w:ind w:left="2160" w:hanging="360"/>
+      </w:pPr>
+      <w:rPr>
+        <w:rFonts w:ascii="Wingdings" w:hAnsi="Wingdings" w:hint="default"/>
+      </w:rPr>
+    </w:lvl>
+    <w:lvl w:ilvl="3" w:tplc="40090001" w:tentative="1">
+      <w:start w:val="1"/>
+      <w:numFmt w:val="bullet"/>
+      <w:lvlText w:val=""/>
+      <w:lvlJc w:val="left"/>
+      <w:pPr>
+        <w:ind w:left="2880" w:hanging="360"/>
+      </w:pPr>
+      <w:rPr>
+        <w:rFonts w:ascii="Symbol" w:hAnsi="Symbol" w:hint="default"/>
+      </w:rPr>
+    </w:lvl>
+    <w:lvl w:ilvl="4" w:tplc="40090003" w:tentative="1">
+      <w:start w:val="1"/>
+      <w:numFmt w:val="bullet"/>
+      <w:lvlText w:val="o"/>
+      <w:lvlJc w:val="left"/>
+      <w:pPr>
+        <w:ind w:left="3600" w:hanging="360"/>
+      </w:pPr>
+      <w:rPr>
+        <w:rFonts w:ascii="Courier New" w:hAnsi="Courier New" w:cs="Courier New" w:hint="default"/>
+      </w:rPr>
+    </w:lvl>
+    <w:lvl w:ilvl="5" w:tplc="40090005" w:tentative="1">
+      <w:start w:val="1"/>
+      <w:numFmt w:val="bullet"/>
+      <w:lvlText w:val=""/>
+      <w:lvlJc w:val="left"/>
+      <w:pPr>
+        <w:ind w:left="4320" w:hanging="360"/>
+      </w:pPr>
+      <w:rPr>
+        <w:rFonts w:ascii="Wingdings" w:hAnsi="Wingdings" w:hint="default"/>
+      </w:rPr>
+    </w:lvl>
+    <w:lvl w:ilvl="6" w:tplc="40090001" w:tentative="1">
+      <w:start w:val="1"/>
+      <w:numFmt w:val="bullet"/>
+      <w:lvlText w:val=""/>
+      <w:lvlJc w:val="left"/>
+      <w:pPr>
+        <w:ind w:left="5040" w:hanging="360"/>
+      </w:pPr>
+      <w:rPr>
+        <w:rFonts w:ascii="Symbol" w:hAnsi="Symbol" w:hint="default"/>
+      </w:rPr>
+    </w:lvl>
+    <w:lvl w:ilvl="7" w:tplc="40090003" w:tentative="1">
+      <w:start w:val="1"/>
+      <w:numFmt w:val="bullet"/>
+      <w:lvlText w:val="o"/>
+      <w:lvlJc w:val="left"/>
+      <w:pPr>
+        <w:ind w:left="5760" w:hanging="360"/>
+      </w:pPr>
+      <w:rPr>
+        <w:rFonts w:ascii="Courier New" w:hAnsi="Courier New" w:cs="Courier New" w:hint="default"/>
+      </w:rPr>
+    </w:lvl>
+    <w:lvl w:ilvl="8" w:tplc="40090005" w:tentative="1">
+      <w:start w:val="1"/>
+      <w:numFmt w:val="bullet"/>
+      <w:lvlText w:val=""/>
+      <w:lvlJc w:val="left"/>
+      <w:pPr>
+        <w:ind w:left="6480" w:hanging="360"/>
+      </w:pPr>
+      <w:rPr>
+        <w:rFonts w:ascii="Wingdings" w:hAnsi="Wingdings" w:hint="default"/>
+      </w:rPr>
+    </w:lvl>
+  </w:abstractNum>
   <w:num w:numId="1">
     <w:abstractNumId w:val="0"/>
   </w:num>
   <w:num w:numId="2">
     <w:abstractNumId w:val="1"/>
+  </w:num>
+  <w:num w:numId="3">
+    <w:abstractNumId w:val="2"/>
   </w:num>
 </w:numbering>
 </file>

</xml_diff>

<commit_message>
ceate test api route
</commit_message>
<xml_diff>
--- a/Complete Notes.docx
+++ b/Complete Notes.docx
@@ -8000,6 +8000,2095 @@
     <w:p>
       <w:pPr>
         <w:rPr>
+          <w:color w:val="0070C0"/>
+          <w:sz w:val="32"/>
+        </w:rPr>
+      </w:pPr>
+      <w:proofErr w:type="spellStart"/>
+      <w:r>
+        <w:rPr>
+          <w:color w:val="0070C0"/>
+          <w:sz w:val="32"/>
+        </w:rPr>
+        <w:t>api</w:t>
+      </w:r>
+      <w:proofErr w:type="spellEnd"/>
+      <w:r>
+        <w:rPr>
+          <w:color w:val="0070C0"/>
+          <w:sz w:val="32"/>
+        </w:rPr>
+        <w:t>\index.js</w:t>
+      </w:r>
+    </w:p>
+    <w:p>
+      <w:pPr>
+        <w:shd w:val="clear" w:color="auto" w:fill="1E1E1E"/>
+        <w:spacing w:after="0" w:line="276" w:lineRule="auto"/>
+        <w:rPr>
+          <w:rFonts w:ascii="Consolas" w:eastAsia="Times New Roman" w:hAnsi="Consolas" w:cs="Times New Roman"/>
+          <w:color w:val="DADADA"/>
+          <w:kern w:val="0"/>
+          <w:sz w:val="24"/>
+          <w:szCs w:val="24"/>
+          <w:lang w:eastAsia="en-IN"/>
+          <w14:ligatures w14:val="none"/>
+        </w:rPr>
+      </w:pPr>
+      <w:proofErr w:type="spellStart"/>
+      <w:proofErr w:type="gramStart"/>
+      <w:r>
+        <w:rPr>
+          <w:rFonts w:ascii="Consolas" w:eastAsia="Times New Roman" w:hAnsi="Consolas" w:cs="Times New Roman"/>
+          <w:color w:val="9CDCFE"/>
+          <w:kern w:val="0"/>
+          <w:sz w:val="24"/>
+          <w:szCs w:val="24"/>
+          <w:lang w:eastAsia="en-IN"/>
+          <w14:ligatures w14:val="none"/>
+        </w:rPr>
+        <w:t>dotenv</w:t>
+      </w:r>
+      <w:r>
+        <w:rPr>
+          <w:rFonts w:ascii="Consolas" w:eastAsia="Times New Roman" w:hAnsi="Consolas" w:cs="Times New Roman"/>
+          <w:color w:val="B4B4B4"/>
+          <w:kern w:val="0"/>
+          <w:sz w:val="24"/>
+          <w:szCs w:val="24"/>
+          <w:lang w:eastAsia="en-IN"/>
+          <w14:ligatures w14:val="none"/>
+        </w:rPr>
+        <w:t>.</w:t>
+      </w:r>
+      <w:r>
+        <w:rPr>
+          <w:rFonts w:ascii="Consolas" w:eastAsia="Times New Roman" w:hAnsi="Consolas" w:cs="Times New Roman"/>
+          <w:color w:val="DCDCAA"/>
+          <w:kern w:val="0"/>
+          <w:sz w:val="24"/>
+          <w:szCs w:val="24"/>
+          <w:lang w:eastAsia="en-IN"/>
+          <w14:ligatures w14:val="none"/>
+        </w:rPr>
+        <w:t>config</w:t>
+      </w:r>
+      <w:proofErr w:type="spellEnd"/>
+      <w:r>
+        <w:rPr>
+          <w:rFonts w:ascii="Consolas" w:eastAsia="Times New Roman" w:hAnsi="Consolas" w:cs="Times New Roman"/>
+          <w:color w:val="DADADA"/>
+          <w:kern w:val="0"/>
+          <w:sz w:val="24"/>
+          <w:szCs w:val="24"/>
+          <w:lang w:eastAsia="en-IN"/>
+          <w14:ligatures w14:val="none"/>
+        </w:rPr>
+        <w:t>(</w:t>
+      </w:r>
+      <w:proofErr w:type="gramEnd"/>
+      <w:r>
+        <w:rPr>
+          <w:rFonts w:ascii="Consolas" w:eastAsia="Times New Roman" w:hAnsi="Consolas" w:cs="Times New Roman"/>
+          <w:color w:val="DADADA"/>
+          <w:kern w:val="0"/>
+          <w:sz w:val="24"/>
+          <w:szCs w:val="24"/>
+          <w:lang w:eastAsia="en-IN"/>
+          <w14:ligatures w14:val="none"/>
+        </w:rPr>
+        <w:t>)</w:t>
+      </w:r>
+      <w:r>
+        <w:rPr>
+          <w:rFonts w:ascii="Consolas" w:eastAsia="Times New Roman" w:hAnsi="Consolas" w:cs="Times New Roman"/>
+          <w:color w:val="B4B4B4"/>
+          <w:kern w:val="0"/>
+          <w:sz w:val="24"/>
+          <w:szCs w:val="24"/>
+          <w:lang w:eastAsia="en-IN"/>
+          <w14:ligatures w14:val="none"/>
+        </w:rPr>
+        <w:t>;</w:t>
+      </w:r>
+    </w:p>
+    <w:p>
+      <w:pPr>
+        <w:shd w:val="clear" w:color="auto" w:fill="1E1E1E"/>
+        <w:spacing w:after="0" w:line="276" w:lineRule="auto"/>
+        <w:rPr>
+          <w:rFonts w:ascii="Consolas" w:eastAsia="Times New Roman" w:hAnsi="Consolas" w:cs="Times New Roman"/>
+          <w:color w:val="DADADA"/>
+          <w:kern w:val="0"/>
+          <w:sz w:val="24"/>
+          <w:szCs w:val="24"/>
+          <w:lang w:eastAsia="en-IN"/>
+          <w14:ligatures w14:val="none"/>
+        </w:rPr>
+      </w:pPr>
+      <w:proofErr w:type="gramStart"/>
+      <w:r>
+        <w:rPr>
+          <w:rFonts w:ascii="Consolas" w:eastAsia="Times New Roman" w:hAnsi="Consolas" w:cs="Times New Roman"/>
+          <w:color w:val="D8A0DF"/>
+          <w:kern w:val="0"/>
+          <w:sz w:val="24"/>
+          <w:szCs w:val="24"/>
+          <w:lang w:eastAsia="en-IN"/>
+          <w14:ligatures w14:val="none"/>
+        </w:rPr>
+        <w:t>import</w:t>
+      </w:r>
+      <w:proofErr w:type="gramEnd"/>
+      <w:r>
+        <w:rPr>
+          <w:rFonts w:ascii="Consolas" w:eastAsia="Times New Roman" w:hAnsi="Consolas" w:cs="Times New Roman"/>
+          <w:color w:val="DADADA"/>
+          <w:kern w:val="0"/>
+          <w:sz w:val="24"/>
+          <w:szCs w:val="24"/>
+          <w:lang w:eastAsia="en-IN"/>
+          <w14:ligatures w14:val="none"/>
+        </w:rPr>
+        <w:t xml:space="preserve"> </w:t>
+      </w:r>
+      <w:r>
+        <w:rPr>
+          <w:rFonts w:ascii="Consolas" w:eastAsia="Times New Roman" w:hAnsi="Consolas" w:cs="Times New Roman"/>
+          <w:color w:val="9CDCFE"/>
+          <w:kern w:val="0"/>
+          <w:sz w:val="24"/>
+          <w:szCs w:val="24"/>
+          <w:lang w:eastAsia="en-IN"/>
+          <w14:ligatures w14:val="none"/>
+        </w:rPr>
+        <w:t>express</w:t>
+      </w:r>
+      <w:r>
+        <w:rPr>
+          <w:rFonts w:ascii="Consolas" w:eastAsia="Times New Roman" w:hAnsi="Consolas" w:cs="Times New Roman"/>
+          <w:color w:val="DADADA"/>
+          <w:kern w:val="0"/>
+          <w:sz w:val="24"/>
+          <w:szCs w:val="24"/>
+          <w:lang w:eastAsia="en-IN"/>
+          <w14:ligatures w14:val="none"/>
+        </w:rPr>
+        <w:t xml:space="preserve"> </w:t>
+      </w:r>
+      <w:r>
+        <w:rPr>
+          <w:rFonts w:ascii="Consolas" w:eastAsia="Times New Roman" w:hAnsi="Consolas" w:cs="Times New Roman"/>
+          <w:color w:val="D8A0DF"/>
+          <w:kern w:val="0"/>
+          <w:sz w:val="24"/>
+          <w:szCs w:val="24"/>
+          <w:lang w:eastAsia="en-IN"/>
+          <w14:ligatures w14:val="none"/>
+        </w:rPr>
+        <w:t>from</w:t>
+      </w:r>
+      <w:r>
+        <w:rPr>
+          <w:rFonts w:ascii="Consolas" w:eastAsia="Times New Roman" w:hAnsi="Consolas" w:cs="Times New Roman"/>
+          <w:color w:val="DADADA"/>
+          <w:kern w:val="0"/>
+          <w:sz w:val="24"/>
+          <w:szCs w:val="24"/>
+          <w:lang w:eastAsia="en-IN"/>
+          <w14:ligatures w14:val="none"/>
+        </w:rPr>
+        <w:t xml:space="preserve"> </w:t>
+      </w:r>
+      <w:r>
+        <w:rPr>
+          <w:rFonts w:ascii="Consolas" w:eastAsia="Times New Roman" w:hAnsi="Consolas" w:cs="Times New Roman"/>
+          <w:color w:val="E8C9BB"/>
+          <w:kern w:val="0"/>
+          <w:sz w:val="24"/>
+          <w:szCs w:val="24"/>
+          <w:lang w:eastAsia="en-IN"/>
+          <w14:ligatures w14:val="none"/>
+        </w:rPr>
+        <w:t>"</w:t>
+      </w:r>
+      <w:r>
+        <w:rPr>
+          <w:rFonts w:ascii="Consolas" w:eastAsia="Times New Roman" w:hAnsi="Consolas" w:cs="Times New Roman"/>
+          <w:color w:val="CE9178"/>
+          <w:kern w:val="0"/>
+          <w:sz w:val="24"/>
+          <w:szCs w:val="24"/>
+          <w:lang w:eastAsia="en-IN"/>
+          <w14:ligatures w14:val="none"/>
+        </w:rPr>
+        <w:t>express</w:t>
+      </w:r>
+      <w:r>
+        <w:rPr>
+          <w:rFonts w:ascii="Consolas" w:eastAsia="Times New Roman" w:hAnsi="Consolas" w:cs="Times New Roman"/>
+          <w:color w:val="E8C9BB"/>
+          <w:kern w:val="0"/>
+          <w:sz w:val="24"/>
+          <w:szCs w:val="24"/>
+          <w:lang w:eastAsia="en-IN"/>
+          <w14:ligatures w14:val="none"/>
+        </w:rPr>
+        <w:t>"</w:t>
+      </w:r>
+      <w:r>
+        <w:rPr>
+          <w:rFonts w:ascii="Consolas" w:eastAsia="Times New Roman" w:hAnsi="Consolas" w:cs="Times New Roman"/>
+          <w:color w:val="B4B4B4"/>
+          <w:kern w:val="0"/>
+          <w:sz w:val="24"/>
+          <w:szCs w:val="24"/>
+          <w:lang w:eastAsia="en-IN"/>
+          <w14:ligatures w14:val="none"/>
+        </w:rPr>
+        <w:t>;</w:t>
+      </w:r>
+      <w:r>
+        <w:rPr>
+          <w:rFonts w:ascii="Consolas" w:eastAsia="Times New Roman" w:hAnsi="Consolas" w:cs="Times New Roman"/>
+          <w:color w:val="DADADA"/>
+          <w:kern w:val="0"/>
+          <w:sz w:val="24"/>
+          <w:szCs w:val="24"/>
+          <w:lang w:eastAsia="en-IN"/>
+          <w14:ligatures w14:val="none"/>
+        </w:rPr>
+        <w:t xml:space="preserve"> </w:t>
+      </w:r>
+      <w:r>
+        <w:rPr>
+          <w:rFonts w:ascii="Consolas" w:eastAsia="Times New Roman" w:hAnsi="Consolas" w:cs="Times New Roman"/>
+          <w:color w:val="57A64A"/>
+          <w:kern w:val="0"/>
+          <w:sz w:val="24"/>
+          <w:szCs w:val="24"/>
+          <w:lang w:eastAsia="en-IN"/>
+          <w14:ligatures w14:val="none"/>
+        </w:rPr>
+        <w:t xml:space="preserve">//Add this line in </w:t>
+      </w:r>
+      <w:proofErr w:type="spellStart"/>
+      <w:r>
+        <w:rPr>
+          <w:rFonts w:ascii="Consolas" w:eastAsia="Times New Roman" w:hAnsi="Consolas" w:cs="Times New Roman"/>
+          <w:color w:val="57A64A"/>
+          <w:kern w:val="0"/>
+          <w:sz w:val="24"/>
+          <w:szCs w:val="24"/>
+          <w:lang w:eastAsia="en-IN"/>
+          <w14:ligatures w14:val="none"/>
+        </w:rPr>
+        <w:t>package.json</w:t>
+      </w:r>
+      <w:proofErr w:type="spellEnd"/>
+      <w:r>
+        <w:rPr>
+          <w:rFonts w:ascii="Consolas" w:eastAsia="Times New Roman" w:hAnsi="Consolas" w:cs="Times New Roman"/>
+          <w:color w:val="57A64A"/>
+          <w:kern w:val="0"/>
+          <w:sz w:val="24"/>
+          <w:szCs w:val="24"/>
+          <w:lang w:eastAsia="en-IN"/>
+          <w14:ligatures w14:val="none"/>
+        </w:rPr>
+        <w:t xml:space="preserve"> "description": "","</w:t>
+      </w:r>
+      <w:proofErr w:type="spellStart"/>
+      <w:r>
+        <w:rPr>
+          <w:rFonts w:ascii="Consolas" w:eastAsia="Times New Roman" w:hAnsi="Consolas" w:cs="Times New Roman"/>
+          <w:color w:val="57A64A"/>
+          <w:kern w:val="0"/>
+          <w:sz w:val="24"/>
+          <w:szCs w:val="24"/>
+          <w:lang w:eastAsia="en-IN"/>
+          <w14:ligatures w14:val="none"/>
+        </w:rPr>
+        <w:t>type":"module</w:t>
+      </w:r>
+      <w:proofErr w:type="spellEnd"/>
+      <w:r>
+        <w:rPr>
+          <w:rFonts w:ascii="Consolas" w:eastAsia="Times New Roman" w:hAnsi="Consolas" w:cs="Times New Roman"/>
+          <w:color w:val="57A64A"/>
+          <w:kern w:val="0"/>
+          <w:sz w:val="24"/>
+          <w:szCs w:val="24"/>
+          <w:lang w:eastAsia="en-IN"/>
+          <w14:ligatures w14:val="none"/>
+        </w:rPr>
+        <w:t>",</w:t>
+      </w:r>
+    </w:p>
+    <w:p>
+      <w:pPr>
+        <w:shd w:val="clear" w:color="auto" w:fill="1E1E1E"/>
+        <w:spacing w:after="0" w:line="276" w:lineRule="auto"/>
+        <w:rPr>
+          <w:rFonts w:ascii="Consolas" w:eastAsia="Times New Roman" w:hAnsi="Consolas" w:cs="Times New Roman"/>
+          <w:color w:val="DADADA"/>
+          <w:kern w:val="0"/>
+          <w:sz w:val="24"/>
+          <w:szCs w:val="24"/>
+          <w:lang w:eastAsia="en-IN"/>
+          <w14:ligatures w14:val="none"/>
+        </w:rPr>
+      </w:pPr>
+      <w:proofErr w:type="gramStart"/>
+      <w:r>
+        <w:rPr>
+          <w:rFonts w:ascii="Consolas" w:eastAsia="Times New Roman" w:hAnsi="Consolas" w:cs="Times New Roman"/>
+          <w:color w:val="D8A0DF"/>
+          <w:kern w:val="0"/>
+          <w:sz w:val="24"/>
+          <w:szCs w:val="24"/>
+          <w:lang w:eastAsia="en-IN"/>
+          <w14:ligatures w14:val="none"/>
+        </w:rPr>
+        <w:t>import</w:t>
+      </w:r>
+      <w:proofErr w:type="gramEnd"/>
+      <w:r>
+        <w:rPr>
+          <w:rFonts w:ascii="Consolas" w:eastAsia="Times New Roman" w:hAnsi="Consolas" w:cs="Times New Roman"/>
+          <w:color w:val="DADADA"/>
+          <w:kern w:val="0"/>
+          <w:sz w:val="24"/>
+          <w:szCs w:val="24"/>
+          <w:lang w:eastAsia="en-IN"/>
+          <w14:ligatures w14:val="none"/>
+        </w:rPr>
+        <w:t xml:space="preserve"> </w:t>
+      </w:r>
+      <w:r>
+        <w:rPr>
+          <w:rFonts w:ascii="Consolas" w:eastAsia="Times New Roman" w:hAnsi="Consolas" w:cs="Times New Roman"/>
+          <w:color w:val="9CDCFE"/>
+          <w:kern w:val="0"/>
+          <w:sz w:val="24"/>
+          <w:szCs w:val="24"/>
+          <w:lang w:eastAsia="en-IN"/>
+          <w14:ligatures w14:val="none"/>
+        </w:rPr>
+        <w:t>mongoose</w:t>
+      </w:r>
+      <w:r>
+        <w:rPr>
+          <w:rFonts w:ascii="Consolas" w:eastAsia="Times New Roman" w:hAnsi="Consolas" w:cs="Times New Roman"/>
+          <w:color w:val="DADADA"/>
+          <w:kern w:val="0"/>
+          <w:sz w:val="24"/>
+          <w:szCs w:val="24"/>
+          <w:lang w:eastAsia="en-IN"/>
+          <w14:ligatures w14:val="none"/>
+        </w:rPr>
+        <w:t xml:space="preserve"> </w:t>
+      </w:r>
+      <w:r>
+        <w:rPr>
+          <w:rFonts w:ascii="Consolas" w:eastAsia="Times New Roman" w:hAnsi="Consolas" w:cs="Times New Roman"/>
+          <w:color w:val="D8A0DF"/>
+          <w:kern w:val="0"/>
+          <w:sz w:val="24"/>
+          <w:szCs w:val="24"/>
+          <w:lang w:eastAsia="en-IN"/>
+          <w14:ligatures w14:val="none"/>
+        </w:rPr>
+        <w:t>from</w:t>
+      </w:r>
+      <w:r>
+        <w:rPr>
+          <w:rFonts w:ascii="Consolas" w:eastAsia="Times New Roman" w:hAnsi="Consolas" w:cs="Times New Roman"/>
+          <w:color w:val="DADADA"/>
+          <w:kern w:val="0"/>
+          <w:sz w:val="24"/>
+          <w:szCs w:val="24"/>
+          <w:lang w:eastAsia="en-IN"/>
+          <w14:ligatures w14:val="none"/>
+        </w:rPr>
+        <w:t xml:space="preserve"> </w:t>
+      </w:r>
+      <w:r>
+        <w:rPr>
+          <w:rFonts w:ascii="Consolas" w:eastAsia="Times New Roman" w:hAnsi="Consolas" w:cs="Times New Roman"/>
+          <w:color w:val="E8C9BB"/>
+          <w:kern w:val="0"/>
+          <w:sz w:val="24"/>
+          <w:szCs w:val="24"/>
+          <w:lang w:eastAsia="en-IN"/>
+          <w14:ligatures w14:val="none"/>
+        </w:rPr>
+        <w:t>"</w:t>
+      </w:r>
+      <w:r>
+        <w:rPr>
+          <w:rFonts w:ascii="Consolas" w:eastAsia="Times New Roman" w:hAnsi="Consolas" w:cs="Times New Roman"/>
+          <w:color w:val="CE9178"/>
+          <w:kern w:val="0"/>
+          <w:sz w:val="24"/>
+          <w:szCs w:val="24"/>
+          <w:lang w:eastAsia="en-IN"/>
+          <w14:ligatures w14:val="none"/>
+        </w:rPr>
+        <w:t>mongoose</w:t>
+      </w:r>
+      <w:r>
+        <w:rPr>
+          <w:rFonts w:ascii="Consolas" w:eastAsia="Times New Roman" w:hAnsi="Consolas" w:cs="Times New Roman"/>
+          <w:color w:val="E8C9BB"/>
+          <w:kern w:val="0"/>
+          <w:sz w:val="24"/>
+          <w:szCs w:val="24"/>
+          <w:lang w:eastAsia="en-IN"/>
+          <w14:ligatures w14:val="none"/>
+        </w:rPr>
+        <w:t>"</w:t>
+      </w:r>
+      <w:r>
+        <w:rPr>
+          <w:rFonts w:ascii="Consolas" w:eastAsia="Times New Roman" w:hAnsi="Consolas" w:cs="Times New Roman"/>
+          <w:color w:val="B4B4B4"/>
+          <w:kern w:val="0"/>
+          <w:sz w:val="24"/>
+          <w:szCs w:val="24"/>
+          <w:lang w:eastAsia="en-IN"/>
+          <w14:ligatures w14:val="none"/>
+        </w:rPr>
+        <w:t>;</w:t>
+      </w:r>
+    </w:p>
+    <w:p>
+      <w:pPr>
+        <w:shd w:val="clear" w:color="auto" w:fill="1E1E1E"/>
+        <w:spacing w:after="0" w:line="276" w:lineRule="auto"/>
+        <w:rPr>
+          <w:rFonts w:ascii="Consolas" w:eastAsia="Times New Roman" w:hAnsi="Consolas" w:cs="Times New Roman"/>
+          <w:color w:val="DADADA"/>
+          <w:kern w:val="0"/>
+          <w:sz w:val="24"/>
+          <w:szCs w:val="24"/>
+          <w:lang w:eastAsia="en-IN"/>
+          <w14:ligatures w14:val="none"/>
+        </w:rPr>
+      </w:pPr>
+      <w:proofErr w:type="gramStart"/>
+      <w:r>
+        <w:rPr>
+          <w:rFonts w:ascii="Consolas" w:eastAsia="Times New Roman" w:hAnsi="Consolas" w:cs="Times New Roman"/>
+          <w:color w:val="D8A0DF"/>
+          <w:kern w:val="0"/>
+          <w:sz w:val="24"/>
+          <w:szCs w:val="24"/>
+          <w:lang w:eastAsia="en-IN"/>
+          <w14:ligatures w14:val="none"/>
+        </w:rPr>
+        <w:t>import</w:t>
+      </w:r>
+      <w:proofErr w:type="gramEnd"/>
+      <w:r>
+        <w:rPr>
+          <w:rFonts w:ascii="Consolas" w:eastAsia="Times New Roman" w:hAnsi="Consolas" w:cs="Times New Roman"/>
+          <w:color w:val="DADADA"/>
+          <w:kern w:val="0"/>
+          <w:sz w:val="24"/>
+          <w:szCs w:val="24"/>
+          <w:lang w:eastAsia="en-IN"/>
+          <w14:ligatures w14:val="none"/>
+        </w:rPr>
+        <w:t xml:space="preserve"> </w:t>
+      </w:r>
+      <w:proofErr w:type="spellStart"/>
+      <w:r>
+        <w:rPr>
+          <w:rFonts w:ascii="Consolas" w:eastAsia="Times New Roman" w:hAnsi="Consolas" w:cs="Times New Roman"/>
+          <w:color w:val="9CDCFE"/>
+          <w:kern w:val="0"/>
+          <w:sz w:val="24"/>
+          <w:szCs w:val="24"/>
+          <w:lang w:eastAsia="en-IN"/>
+          <w14:ligatures w14:val="none"/>
+        </w:rPr>
+        <w:t>dotenv</w:t>
+      </w:r>
+      <w:proofErr w:type="spellEnd"/>
+      <w:r>
+        <w:rPr>
+          <w:rFonts w:ascii="Consolas" w:eastAsia="Times New Roman" w:hAnsi="Consolas" w:cs="Times New Roman"/>
+          <w:color w:val="DADADA"/>
+          <w:kern w:val="0"/>
+          <w:sz w:val="24"/>
+          <w:szCs w:val="24"/>
+          <w:lang w:eastAsia="en-IN"/>
+          <w14:ligatures w14:val="none"/>
+        </w:rPr>
+        <w:t xml:space="preserve"> </w:t>
+      </w:r>
+      <w:r>
+        <w:rPr>
+          <w:rFonts w:ascii="Consolas" w:eastAsia="Times New Roman" w:hAnsi="Consolas" w:cs="Times New Roman"/>
+          <w:color w:val="D8A0DF"/>
+          <w:kern w:val="0"/>
+          <w:sz w:val="24"/>
+          <w:szCs w:val="24"/>
+          <w:lang w:eastAsia="en-IN"/>
+          <w14:ligatures w14:val="none"/>
+        </w:rPr>
+        <w:t>from</w:t>
+      </w:r>
+      <w:r>
+        <w:rPr>
+          <w:rFonts w:ascii="Consolas" w:eastAsia="Times New Roman" w:hAnsi="Consolas" w:cs="Times New Roman"/>
+          <w:color w:val="DADADA"/>
+          <w:kern w:val="0"/>
+          <w:sz w:val="24"/>
+          <w:szCs w:val="24"/>
+          <w:lang w:eastAsia="en-IN"/>
+          <w14:ligatures w14:val="none"/>
+        </w:rPr>
+        <w:t xml:space="preserve"> </w:t>
+      </w:r>
+      <w:r>
+        <w:rPr>
+          <w:rFonts w:ascii="Consolas" w:eastAsia="Times New Roman" w:hAnsi="Consolas" w:cs="Times New Roman"/>
+          <w:color w:val="E8C9BB"/>
+          <w:kern w:val="0"/>
+          <w:sz w:val="24"/>
+          <w:szCs w:val="24"/>
+          <w:lang w:eastAsia="en-IN"/>
+          <w14:ligatures w14:val="none"/>
+        </w:rPr>
+        <w:t>'</w:t>
+      </w:r>
+      <w:proofErr w:type="spellStart"/>
+      <w:r>
+        <w:rPr>
+          <w:rFonts w:ascii="Consolas" w:eastAsia="Times New Roman" w:hAnsi="Consolas" w:cs="Times New Roman"/>
+          <w:color w:val="CE9178"/>
+          <w:kern w:val="0"/>
+          <w:sz w:val="24"/>
+          <w:szCs w:val="24"/>
+          <w:lang w:eastAsia="en-IN"/>
+          <w14:ligatures w14:val="none"/>
+        </w:rPr>
+        <w:t>dotenv</w:t>
+      </w:r>
+      <w:proofErr w:type="spellEnd"/>
+      <w:r>
+        <w:rPr>
+          <w:rFonts w:ascii="Consolas" w:eastAsia="Times New Roman" w:hAnsi="Consolas" w:cs="Times New Roman"/>
+          <w:color w:val="E8C9BB"/>
+          <w:kern w:val="0"/>
+          <w:sz w:val="24"/>
+          <w:szCs w:val="24"/>
+          <w:lang w:eastAsia="en-IN"/>
+          <w14:ligatures w14:val="none"/>
+        </w:rPr>
+        <w:t>'</w:t>
+      </w:r>
+      <w:r>
+        <w:rPr>
+          <w:rFonts w:ascii="Consolas" w:eastAsia="Times New Roman" w:hAnsi="Consolas" w:cs="Times New Roman"/>
+          <w:color w:val="B4B4B4"/>
+          <w:kern w:val="0"/>
+          <w:sz w:val="24"/>
+          <w:szCs w:val="24"/>
+          <w:lang w:eastAsia="en-IN"/>
+          <w14:ligatures w14:val="none"/>
+        </w:rPr>
+        <w:t>;</w:t>
+      </w:r>
+    </w:p>
+    <w:p>
+      <w:pPr>
+        <w:shd w:val="clear" w:color="auto" w:fill="1E1E1E"/>
+        <w:spacing w:after="0" w:line="276" w:lineRule="auto"/>
+        <w:rPr>
+          <w:rFonts w:ascii="Consolas" w:eastAsia="Times New Roman" w:hAnsi="Consolas" w:cs="Times New Roman"/>
+          <w:color w:val="DADADA"/>
+          <w:kern w:val="0"/>
+          <w:sz w:val="24"/>
+          <w:szCs w:val="24"/>
+          <w:lang w:eastAsia="en-IN"/>
+          <w14:ligatures w14:val="none"/>
+        </w:rPr>
+      </w:pPr>
+    </w:p>
+    <w:p>
+      <w:pPr>
+        <w:shd w:val="clear" w:color="auto" w:fill="1E1E1E"/>
+        <w:spacing w:after="0" w:line="276" w:lineRule="auto"/>
+        <w:rPr>
+          <w:rFonts w:ascii="Consolas" w:eastAsia="Times New Roman" w:hAnsi="Consolas" w:cs="Times New Roman"/>
+          <w:color w:val="DADADA"/>
+          <w:kern w:val="0"/>
+          <w:sz w:val="24"/>
+          <w:szCs w:val="24"/>
+          <w:lang w:eastAsia="en-IN"/>
+          <w14:ligatures w14:val="none"/>
+        </w:rPr>
+      </w:pPr>
+      <w:r>
+        <w:rPr>
+          <w:rFonts w:ascii="Consolas" w:eastAsia="Times New Roman" w:hAnsi="Consolas" w:cs="Times New Roman"/>
+          <w:color w:val="57A64A"/>
+          <w:kern w:val="0"/>
+          <w:sz w:val="24"/>
+          <w:szCs w:val="24"/>
+          <w:lang w:eastAsia="en-IN"/>
+          <w14:ligatures w14:val="none"/>
+        </w:rPr>
+        <w:t xml:space="preserve">// </w:t>
+      </w:r>
+      <w:proofErr w:type="gramStart"/>
+      <w:r>
+        <w:rPr>
+          <w:rFonts w:ascii="Consolas" w:eastAsia="Times New Roman" w:hAnsi="Consolas" w:cs="Times New Roman"/>
+          <w:color w:val="57A64A"/>
+          <w:kern w:val="0"/>
+          <w:sz w:val="24"/>
+          <w:szCs w:val="24"/>
+          <w:lang w:eastAsia="en-IN"/>
+          <w14:ligatures w14:val="none"/>
+        </w:rPr>
+        <w:t>console.log(</w:t>
+      </w:r>
+      <w:proofErr w:type="gramEnd"/>
+      <w:r>
+        <w:rPr>
+          <w:rFonts w:ascii="Consolas" w:eastAsia="Times New Roman" w:hAnsi="Consolas" w:cs="Times New Roman"/>
+          <w:color w:val="57A64A"/>
+          <w:kern w:val="0"/>
+          <w:sz w:val="24"/>
+          <w:szCs w:val="24"/>
+          <w:lang w:eastAsia="en-IN"/>
+          <w14:ligatures w14:val="none"/>
+        </w:rPr>
+        <w:t>"Mongo Uri: ",</w:t>
+      </w:r>
+      <w:proofErr w:type="spellStart"/>
+      <w:r>
+        <w:rPr>
+          <w:rFonts w:ascii="Consolas" w:eastAsia="Times New Roman" w:hAnsi="Consolas" w:cs="Times New Roman"/>
+          <w:color w:val="57A64A"/>
+          <w:kern w:val="0"/>
+          <w:sz w:val="24"/>
+          <w:szCs w:val="24"/>
+          <w:lang w:eastAsia="en-IN"/>
+          <w14:ligatures w14:val="none"/>
+        </w:rPr>
+        <w:t>process.env.MONGOURI</w:t>
+      </w:r>
+      <w:proofErr w:type="spellEnd"/>
+      <w:r>
+        <w:rPr>
+          <w:rFonts w:ascii="Consolas" w:eastAsia="Times New Roman" w:hAnsi="Consolas" w:cs="Times New Roman"/>
+          <w:color w:val="57A64A"/>
+          <w:kern w:val="0"/>
+          <w:sz w:val="24"/>
+          <w:szCs w:val="24"/>
+          <w:lang w:eastAsia="en-IN"/>
+          <w14:ligatures w14:val="none"/>
+        </w:rPr>
+        <w:t>);</w:t>
+      </w:r>
+    </w:p>
+    <w:p>
+      <w:pPr>
+        <w:shd w:val="clear" w:color="auto" w:fill="1E1E1E"/>
+        <w:spacing w:after="0" w:line="276" w:lineRule="auto"/>
+        <w:rPr>
+          <w:rFonts w:ascii="Consolas" w:eastAsia="Times New Roman" w:hAnsi="Consolas" w:cs="Times New Roman"/>
+          <w:color w:val="DADADA"/>
+          <w:kern w:val="0"/>
+          <w:sz w:val="24"/>
+          <w:szCs w:val="24"/>
+          <w:lang w:eastAsia="en-IN"/>
+          <w14:ligatures w14:val="none"/>
+        </w:rPr>
+      </w:pPr>
+      <w:proofErr w:type="gramStart"/>
+      <w:r>
+        <w:rPr>
+          <w:rFonts w:ascii="Consolas" w:eastAsia="Times New Roman" w:hAnsi="Consolas" w:cs="Times New Roman"/>
+          <w:color w:val="4EC9B0"/>
+          <w:kern w:val="0"/>
+          <w:sz w:val="24"/>
+          <w:szCs w:val="24"/>
+          <w:lang w:eastAsia="en-IN"/>
+          <w14:ligatures w14:val="none"/>
+        </w:rPr>
+        <w:t>mongoose</w:t>
+      </w:r>
+      <w:proofErr w:type="gramEnd"/>
+    </w:p>
+    <w:p>
+      <w:pPr>
+        <w:shd w:val="clear" w:color="auto" w:fill="1E1E1E"/>
+        <w:spacing w:after="0" w:line="276" w:lineRule="auto"/>
+        <w:rPr>
+          <w:rFonts w:ascii="Consolas" w:eastAsia="Times New Roman" w:hAnsi="Consolas" w:cs="Times New Roman"/>
+          <w:color w:val="DADADA"/>
+          <w:kern w:val="0"/>
+          <w:sz w:val="24"/>
+          <w:szCs w:val="24"/>
+          <w:lang w:eastAsia="en-IN"/>
+          <w14:ligatures w14:val="none"/>
+        </w:rPr>
+      </w:pPr>
+      <w:r>
+        <w:rPr>
+          <w:rFonts w:ascii="Consolas" w:eastAsia="Times New Roman" w:hAnsi="Consolas" w:cs="Times New Roman"/>
+          <w:color w:val="B4B4B4"/>
+          <w:kern w:val="0"/>
+          <w:sz w:val="24"/>
+          <w:szCs w:val="24"/>
+          <w:lang w:eastAsia="en-IN"/>
+          <w14:ligatures w14:val="none"/>
+        </w:rPr>
+        <w:t>.</w:t>
+      </w:r>
+      <w:proofErr w:type="gramStart"/>
+      <w:r>
+        <w:rPr>
+          <w:rFonts w:ascii="Consolas" w:eastAsia="Times New Roman" w:hAnsi="Consolas" w:cs="Times New Roman"/>
+          <w:color w:val="DCDCAA"/>
+          <w:kern w:val="0"/>
+          <w:sz w:val="24"/>
+          <w:szCs w:val="24"/>
+          <w:lang w:eastAsia="en-IN"/>
+          <w14:ligatures w14:val="none"/>
+        </w:rPr>
+        <w:t>connect</w:t>
+      </w:r>
+      <w:r>
+        <w:rPr>
+          <w:rFonts w:ascii="Consolas" w:eastAsia="Times New Roman" w:hAnsi="Consolas" w:cs="Times New Roman"/>
+          <w:color w:val="DADADA"/>
+          <w:kern w:val="0"/>
+          <w:sz w:val="24"/>
+          <w:szCs w:val="24"/>
+          <w:lang w:eastAsia="en-IN"/>
+          <w14:ligatures w14:val="none"/>
+        </w:rPr>
+        <w:t>(</w:t>
+      </w:r>
+      <w:proofErr w:type="spellStart"/>
+      <w:proofErr w:type="gramEnd"/>
+      <w:r>
+        <w:rPr>
+          <w:rFonts w:ascii="Consolas" w:eastAsia="Times New Roman" w:hAnsi="Consolas" w:cs="Times New Roman"/>
+          <w:color w:val="9CDCFE"/>
+          <w:kern w:val="0"/>
+          <w:sz w:val="24"/>
+          <w:szCs w:val="24"/>
+          <w:lang w:eastAsia="en-IN"/>
+          <w14:ligatures w14:val="none"/>
+        </w:rPr>
+        <w:t>process</w:t>
+      </w:r>
+      <w:r>
+        <w:rPr>
+          <w:rFonts w:ascii="Consolas" w:eastAsia="Times New Roman" w:hAnsi="Consolas" w:cs="Times New Roman"/>
+          <w:color w:val="B4B4B4"/>
+          <w:kern w:val="0"/>
+          <w:sz w:val="24"/>
+          <w:szCs w:val="24"/>
+          <w:lang w:eastAsia="en-IN"/>
+          <w14:ligatures w14:val="none"/>
+        </w:rPr>
+        <w:t>.</w:t>
+      </w:r>
+      <w:r>
+        <w:rPr>
+          <w:rFonts w:ascii="Consolas" w:eastAsia="Times New Roman" w:hAnsi="Consolas" w:cs="Times New Roman"/>
+          <w:color w:val="DADADA"/>
+          <w:kern w:val="0"/>
+          <w:sz w:val="24"/>
+          <w:szCs w:val="24"/>
+          <w:lang w:eastAsia="en-IN"/>
+          <w14:ligatures w14:val="none"/>
+        </w:rPr>
+        <w:t>env</w:t>
+      </w:r>
+      <w:r>
+        <w:rPr>
+          <w:rFonts w:ascii="Consolas" w:eastAsia="Times New Roman" w:hAnsi="Consolas" w:cs="Times New Roman"/>
+          <w:color w:val="B4B4B4"/>
+          <w:kern w:val="0"/>
+          <w:sz w:val="24"/>
+          <w:szCs w:val="24"/>
+          <w:lang w:eastAsia="en-IN"/>
+          <w14:ligatures w14:val="none"/>
+        </w:rPr>
+        <w:t>.</w:t>
+      </w:r>
+      <w:r>
+        <w:rPr>
+          <w:rFonts w:ascii="Consolas" w:eastAsia="Times New Roman" w:hAnsi="Consolas" w:cs="Times New Roman"/>
+          <w:color w:val="C8C8C8"/>
+          <w:kern w:val="0"/>
+          <w:sz w:val="24"/>
+          <w:szCs w:val="24"/>
+          <w:lang w:eastAsia="en-IN"/>
+          <w14:ligatures w14:val="none"/>
+        </w:rPr>
+        <w:t>MONGOURI</w:t>
+      </w:r>
+      <w:proofErr w:type="spellEnd"/>
+      <w:r>
+        <w:rPr>
+          <w:rFonts w:ascii="Consolas" w:eastAsia="Times New Roman" w:hAnsi="Consolas" w:cs="Times New Roman"/>
+          <w:color w:val="B4B4B4"/>
+          <w:kern w:val="0"/>
+          <w:sz w:val="24"/>
+          <w:szCs w:val="24"/>
+          <w:lang w:eastAsia="en-IN"/>
+          <w14:ligatures w14:val="none"/>
+        </w:rPr>
+        <w:t>,</w:t>
+      </w:r>
+      <w:r>
+        <w:rPr>
+          <w:rFonts w:ascii="Consolas" w:eastAsia="Times New Roman" w:hAnsi="Consolas" w:cs="Times New Roman"/>
+          <w:color w:val="DADADA"/>
+          <w:kern w:val="0"/>
+          <w:sz w:val="24"/>
+          <w:szCs w:val="24"/>
+          <w:lang w:eastAsia="en-IN"/>
+          <w14:ligatures w14:val="none"/>
+        </w:rPr>
+        <w:t xml:space="preserve"> </w:t>
+      </w:r>
+      <w:r>
+        <w:rPr>
+          <w:rFonts w:ascii="Consolas" w:eastAsia="Times New Roman" w:hAnsi="Consolas" w:cs="Times New Roman"/>
+          <w:color w:val="B4B4B4"/>
+          <w:kern w:val="0"/>
+          <w:sz w:val="24"/>
+          <w:szCs w:val="24"/>
+          <w:lang w:eastAsia="en-IN"/>
+          <w14:ligatures w14:val="none"/>
+        </w:rPr>
+        <w:t>{</w:t>
+      </w:r>
+      <w:r>
+        <w:rPr>
+          <w:rFonts w:ascii="Consolas" w:eastAsia="Times New Roman" w:hAnsi="Consolas" w:cs="Times New Roman"/>
+          <w:color w:val="DADADA"/>
+          <w:kern w:val="0"/>
+          <w:sz w:val="24"/>
+          <w:szCs w:val="24"/>
+          <w:lang w:eastAsia="en-IN"/>
+          <w14:ligatures w14:val="none"/>
+        </w:rPr>
+        <w:t xml:space="preserve"> </w:t>
+      </w:r>
+      <w:proofErr w:type="spellStart"/>
+      <w:r>
+        <w:rPr>
+          <w:rFonts w:ascii="Consolas" w:eastAsia="Times New Roman" w:hAnsi="Consolas" w:cs="Times New Roman"/>
+          <w:color w:val="DADADA"/>
+          <w:kern w:val="0"/>
+          <w:sz w:val="24"/>
+          <w:szCs w:val="24"/>
+          <w:lang w:eastAsia="en-IN"/>
+          <w14:ligatures w14:val="none"/>
+        </w:rPr>
+        <w:t>useNewUrlParser</w:t>
+      </w:r>
+      <w:proofErr w:type="spellEnd"/>
+      <w:r>
+        <w:rPr>
+          <w:rFonts w:ascii="Consolas" w:eastAsia="Times New Roman" w:hAnsi="Consolas" w:cs="Times New Roman"/>
+          <w:color w:val="B4B4B4"/>
+          <w:kern w:val="0"/>
+          <w:sz w:val="24"/>
+          <w:szCs w:val="24"/>
+          <w:lang w:eastAsia="en-IN"/>
+          <w14:ligatures w14:val="none"/>
+        </w:rPr>
+        <w:t>:</w:t>
+      </w:r>
+      <w:r>
+        <w:rPr>
+          <w:rFonts w:ascii="Consolas" w:eastAsia="Times New Roman" w:hAnsi="Consolas" w:cs="Times New Roman"/>
+          <w:color w:val="DADADA"/>
+          <w:kern w:val="0"/>
+          <w:sz w:val="24"/>
+          <w:szCs w:val="24"/>
+          <w:lang w:eastAsia="en-IN"/>
+          <w14:ligatures w14:val="none"/>
+        </w:rPr>
+        <w:t xml:space="preserve"> </w:t>
+      </w:r>
+      <w:r>
+        <w:rPr>
+          <w:rFonts w:ascii="Consolas" w:eastAsia="Times New Roman" w:hAnsi="Consolas" w:cs="Times New Roman"/>
+          <w:color w:val="569CD6"/>
+          <w:kern w:val="0"/>
+          <w:sz w:val="24"/>
+          <w:szCs w:val="24"/>
+          <w:lang w:eastAsia="en-IN"/>
+          <w14:ligatures w14:val="none"/>
+        </w:rPr>
+        <w:t>true</w:t>
+      </w:r>
+      <w:r>
+        <w:rPr>
+          <w:rFonts w:ascii="Consolas" w:eastAsia="Times New Roman" w:hAnsi="Consolas" w:cs="Times New Roman"/>
+          <w:color w:val="B4B4B4"/>
+          <w:kern w:val="0"/>
+          <w:sz w:val="24"/>
+          <w:szCs w:val="24"/>
+          <w:lang w:eastAsia="en-IN"/>
+          <w14:ligatures w14:val="none"/>
+        </w:rPr>
+        <w:t>,</w:t>
+      </w:r>
+      <w:r>
+        <w:rPr>
+          <w:rFonts w:ascii="Consolas" w:eastAsia="Times New Roman" w:hAnsi="Consolas" w:cs="Times New Roman"/>
+          <w:color w:val="DADADA"/>
+          <w:kern w:val="0"/>
+          <w:sz w:val="24"/>
+          <w:szCs w:val="24"/>
+          <w:lang w:eastAsia="en-IN"/>
+          <w14:ligatures w14:val="none"/>
+        </w:rPr>
+        <w:t xml:space="preserve"> </w:t>
+      </w:r>
+      <w:proofErr w:type="spellStart"/>
+      <w:r>
+        <w:rPr>
+          <w:rFonts w:ascii="Consolas" w:eastAsia="Times New Roman" w:hAnsi="Consolas" w:cs="Times New Roman"/>
+          <w:color w:val="DADADA"/>
+          <w:kern w:val="0"/>
+          <w:sz w:val="24"/>
+          <w:szCs w:val="24"/>
+          <w:lang w:eastAsia="en-IN"/>
+          <w14:ligatures w14:val="none"/>
+        </w:rPr>
+        <w:t>useUnifiedTopology</w:t>
+      </w:r>
+      <w:proofErr w:type="spellEnd"/>
+      <w:r>
+        <w:rPr>
+          <w:rFonts w:ascii="Consolas" w:eastAsia="Times New Roman" w:hAnsi="Consolas" w:cs="Times New Roman"/>
+          <w:color w:val="B4B4B4"/>
+          <w:kern w:val="0"/>
+          <w:sz w:val="24"/>
+          <w:szCs w:val="24"/>
+          <w:lang w:eastAsia="en-IN"/>
+          <w14:ligatures w14:val="none"/>
+        </w:rPr>
+        <w:t>:</w:t>
+      </w:r>
+      <w:r>
+        <w:rPr>
+          <w:rFonts w:ascii="Consolas" w:eastAsia="Times New Roman" w:hAnsi="Consolas" w:cs="Times New Roman"/>
+          <w:color w:val="DADADA"/>
+          <w:kern w:val="0"/>
+          <w:sz w:val="24"/>
+          <w:szCs w:val="24"/>
+          <w:lang w:eastAsia="en-IN"/>
+          <w14:ligatures w14:val="none"/>
+        </w:rPr>
+        <w:t xml:space="preserve"> </w:t>
+      </w:r>
+      <w:r>
+        <w:rPr>
+          <w:rFonts w:ascii="Consolas" w:eastAsia="Times New Roman" w:hAnsi="Consolas" w:cs="Times New Roman"/>
+          <w:color w:val="569CD6"/>
+          <w:kern w:val="0"/>
+          <w:sz w:val="24"/>
+          <w:szCs w:val="24"/>
+          <w:lang w:eastAsia="en-IN"/>
+          <w14:ligatures w14:val="none"/>
+        </w:rPr>
+        <w:t>true</w:t>
+      </w:r>
+      <w:r>
+        <w:rPr>
+          <w:rFonts w:ascii="Consolas" w:eastAsia="Times New Roman" w:hAnsi="Consolas" w:cs="Times New Roman"/>
+          <w:color w:val="DADADA"/>
+          <w:kern w:val="0"/>
+          <w:sz w:val="24"/>
+          <w:szCs w:val="24"/>
+          <w:lang w:eastAsia="en-IN"/>
+          <w14:ligatures w14:val="none"/>
+        </w:rPr>
+        <w:t xml:space="preserve"> </w:t>
+      </w:r>
+      <w:r>
+        <w:rPr>
+          <w:rFonts w:ascii="Consolas" w:eastAsia="Times New Roman" w:hAnsi="Consolas" w:cs="Times New Roman"/>
+          <w:color w:val="B4B4B4"/>
+          <w:kern w:val="0"/>
+          <w:sz w:val="24"/>
+          <w:szCs w:val="24"/>
+          <w:lang w:eastAsia="en-IN"/>
+          <w14:ligatures w14:val="none"/>
+        </w:rPr>
+        <w:t>}</w:t>
+      </w:r>
+      <w:r>
+        <w:rPr>
+          <w:rFonts w:ascii="Consolas" w:eastAsia="Times New Roman" w:hAnsi="Consolas" w:cs="Times New Roman"/>
+          <w:color w:val="DADADA"/>
+          <w:kern w:val="0"/>
+          <w:sz w:val="24"/>
+          <w:szCs w:val="24"/>
+          <w:lang w:eastAsia="en-IN"/>
+          <w14:ligatures w14:val="none"/>
+        </w:rPr>
+        <w:t>)</w:t>
+      </w:r>
+    </w:p>
+    <w:p>
+      <w:pPr>
+        <w:shd w:val="clear" w:color="auto" w:fill="1E1E1E"/>
+        <w:spacing w:after="0" w:line="276" w:lineRule="auto"/>
+        <w:rPr>
+          <w:rFonts w:ascii="Consolas" w:eastAsia="Times New Roman" w:hAnsi="Consolas" w:cs="Times New Roman"/>
+          <w:color w:val="DADADA"/>
+          <w:kern w:val="0"/>
+          <w:sz w:val="24"/>
+          <w:szCs w:val="24"/>
+          <w:lang w:eastAsia="en-IN"/>
+          <w14:ligatures w14:val="none"/>
+        </w:rPr>
+      </w:pPr>
+      <w:r>
+        <w:rPr>
+          <w:rFonts w:ascii="Consolas" w:eastAsia="Times New Roman" w:hAnsi="Consolas" w:cs="Times New Roman"/>
+          <w:color w:val="B4B4B4"/>
+          <w:kern w:val="0"/>
+          <w:sz w:val="24"/>
+          <w:szCs w:val="24"/>
+          <w:lang w:eastAsia="en-IN"/>
+          <w14:ligatures w14:val="none"/>
+        </w:rPr>
+        <w:t>.</w:t>
+      </w:r>
+      <w:proofErr w:type="gramStart"/>
+      <w:r>
+        <w:rPr>
+          <w:rFonts w:ascii="Consolas" w:eastAsia="Times New Roman" w:hAnsi="Consolas" w:cs="Times New Roman"/>
+          <w:color w:val="DCDCAA"/>
+          <w:kern w:val="0"/>
+          <w:sz w:val="24"/>
+          <w:szCs w:val="24"/>
+          <w:lang w:eastAsia="en-IN"/>
+          <w14:ligatures w14:val="none"/>
+        </w:rPr>
+        <w:t>then</w:t>
+      </w:r>
+      <w:r>
+        <w:rPr>
+          <w:rFonts w:ascii="Consolas" w:eastAsia="Times New Roman" w:hAnsi="Consolas" w:cs="Times New Roman"/>
+          <w:color w:val="DADADA"/>
+          <w:kern w:val="0"/>
+          <w:sz w:val="24"/>
+          <w:szCs w:val="24"/>
+          <w:lang w:eastAsia="en-IN"/>
+          <w14:ligatures w14:val="none"/>
+        </w:rPr>
+        <w:t>(</w:t>
+      </w:r>
+      <w:proofErr w:type="gramEnd"/>
+      <w:r>
+        <w:rPr>
+          <w:rFonts w:ascii="Consolas" w:eastAsia="Times New Roman" w:hAnsi="Consolas" w:cs="Times New Roman"/>
+          <w:color w:val="B4B4B4"/>
+          <w:kern w:val="0"/>
+          <w:sz w:val="24"/>
+          <w:szCs w:val="24"/>
+          <w:lang w:eastAsia="en-IN"/>
+          <w14:ligatures w14:val="none"/>
+        </w:rPr>
+        <w:t>()</w:t>
+      </w:r>
+      <w:r>
+        <w:rPr>
+          <w:rFonts w:ascii="Consolas" w:eastAsia="Times New Roman" w:hAnsi="Consolas" w:cs="Times New Roman"/>
+          <w:color w:val="569CD6"/>
+          <w:kern w:val="0"/>
+          <w:sz w:val="24"/>
+          <w:szCs w:val="24"/>
+          <w:lang w:eastAsia="en-IN"/>
+          <w14:ligatures w14:val="none"/>
+        </w:rPr>
+        <w:t>=&gt;</w:t>
+      </w:r>
+      <w:r>
+        <w:rPr>
+          <w:rFonts w:ascii="Consolas" w:eastAsia="Times New Roman" w:hAnsi="Consolas" w:cs="Times New Roman"/>
+          <w:color w:val="B4B4B4"/>
+          <w:kern w:val="0"/>
+          <w:sz w:val="24"/>
+          <w:szCs w:val="24"/>
+          <w:lang w:eastAsia="en-IN"/>
+          <w14:ligatures w14:val="none"/>
+        </w:rPr>
+        <w:t>{</w:t>
+      </w:r>
+    </w:p>
+    <w:p>
+      <w:pPr>
+        <w:shd w:val="clear" w:color="auto" w:fill="1E1E1E"/>
+        <w:spacing w:after="0" w:line="276" w:lineRule="auto"/>
+        <w:rPr>
+          <w:rFonts w:ascii="Consolas" w:eastAsia="Times New Roman" w:hAnsi="Consolas" w:cs="Times New Roman"/>
+          <w:color w:val="DADADA"/>
+          <w:kern w:val="0"/>
+          <w:sz w:val="24"/>
+          <w:szCs w:val="24"/>
+          <w:lang w:eastAsia="en-IN"/>
+          <w14:ligatures w14:val="none"/>
+        </w:rPr>
+      </w:pPr>
+      <w:r>
+        <w:rPr>
+          <w:rFonts w:ascii="Consolas" w:eastAsia="Times New Roman" w:hAnsi="Consolas" w:cs="Times New Roman"/>
+          <w:color w:val="DADADA"/>
+          <w:kern w:val="0"/>
+          <w:sz w:val="24"/>
+          <w:szCs w:val="24"/>
+          <w:lang w:eastAsia="en-IN"/>
+          <w14:ligatures w14:val="none"/>
+        </w:rPr>
+        <w:t xml:space="preserve">    </w:t>
+      </w:r>
+      <w:proofErr w:type="gramStart"/>
+      <w:r>
+        <w:rPr>
+          <w:rFonts w:ascii="Consolas" w:eastAsia="Times New Roman" w:hAnsi="Consolas" w:cs="Times New Roman"/>
+          <w:color w:val="9CDCFE"/>
+          <w:kern w:val="0"/>
+          <w:sz w:val="24"/>
+          <w:szCs w:val="24"/>
+          <w:lang w:eastAsia="en-IN"/>
+          <w14:ligatures w14:val="none"/>
+        </w:rPr>
+        <w:t>console</w:t>
+      </w:r>
+      <w:r>
+        <w:rPr>
+          <w:rFonts w:ascii="Consolas" w:eastAsia="Times New Roman" w:hAnsi="Consolas" w:cs="Times New Roman"/>
+          <w:color w:val="B4B4B4"/>
+          <w:kern w:val="0"/>
+          <w:sz w:val="24"/>
+          <w:szCs w:val="24"/>
+          <w:lang w:eastAsia="en-IN"/>
+          <w14:ligatures w14:val="none"/>
+        </w:rPr>
+        <w:t>.</w:t>
+      </w:r>
+      <w:r>
+        <w:rPr>
+          <w:rFonts w:ascii="Consolas" w:eastAsia="Times New Roman" w:hAnsi="Consolas" w:cs="Times New Roman"/>
+          <w:color w:val="DCDCAA"/>
+          <w:kern w:val="0"/>
+          <w:sz w:val="24"/>
+          <w:szCs w:val="24"/>
+          <w:lang w:eastAsia="en-IN"/>
+          <w14:ligatures w14:val="none"/>
+        </w:rPr>
+        <w:t>log</w:t>
+      </w:r>
+      <w:r>
+        <w:rPr>
+          <w:rFonts w:ascii="Consolas" w:eastAsia="Times New Roman" w:hAnsi="Consolas" w:cs="Times New Roman"/>
+          <w:color w:val="DADADA"/>
+          <w:kern w:val="0"/>
+          <w:sz w:val="24"/>
+          <w:szCs w:val="24"/>
+          <w:lang w:eastAsia="en-IN"/>
+          <w14:ligatures w14:val="none"/>
+        </w:rPr>
+        <w:t>(</w:t>
+      </w:r>
+      <w:proofErr w:type="gramEnd"/>
+      <w:r>
+        <w:rPr>
+          <w:rFonts w:ascii="Consolas" w:eastAsia="Times New Roman" w:hAnsi="Consolas" w:cs="Times New Roman"/>
+          <w:color w:val="E8C9BB"/>
+          <w:kern w:val="0"/>
+          <w:sz w:val="24"/>
+          <w:szCs w:val="24"/>
+          <w:lang w:eastAsia="en-IN"/>
+          <w14:ligatures w14:val="none"/>
+        </w:rPr>
+        <w:t>"</w:t>
+      </w:r>
+      <w:r>
+        <w:rPr>
+          <w:rFonts w:ascii="Consolas" w:eastAsia="Times New Roman" w:hAnsi="Consolas" w:cs="Times New Roman"/>
+          <w:color w:val="CE9178"/>
+          <w:kern w:val="0"/>
+          <w:sz w:val="24"/>
+          <w:szCs w:val="24"/>
+          <w:lang w:eastAsia="en-IN"/>
+          <w14:ligatures w14:val="none"/>
+        </w:rPr>
+        <w:t>Successfully connected to MongoDB</w:t>
+      </w:r>
+      <w:r>
+        <w:rPr>
+          <w:rFonts w:ascii="Consolas" w:eastAsia="Times New Roman" w:hAnsi="Consolas" w:cs="Times New Roman"/>
+          <w:color w:val="E8C9BB"/>
+          <w:kern w:val="0"/>
+          <w:sz w:val="24"/>
+          <w:szCs w:val="24"/>
+          <w:lang w:eastAsia="en-IN"/>
+          <w14:ligatures w14:val="none"/>
+        </w:rPr>
+        <w:t>"</w:t>
+      </w:r>
+      <w:r>
+        <w:rPr>
+          <w:rFonts w:ascii="Consolas" w:eastAsia="Times New Roman" w:hAnsi="Consolas" w:cs="Times New Roman"/>
+          <w:color w:val="DADADA"/>
+          <w:kern w:val="0"/>
+          <w:sz w:val="24"/>
+          <w:szCs w:val="24"/>
+          <w:lang w:eastAsia="en-IN"/>
+          <w14:ligatures w14:val="none"/>
+        </w:rPr>
+        <w:t>)</w:t>
+      </w:r>
+      <w:r>
+        <w:rPr>
+          <w:rFonts w:ascii="Consolas" w:eastAsia="Times New Roman" w:hAnsi="Consolas" w:cs="Times New Roman"/>
+          <w:color w:val="B4B4B4"/>
+          <w:kern w:val="0"/>
+          <w:sz w:val="24"/>
+          <w:szCs w:val="24"/>
+          <w:lang w:eastAsia="en-IN"/>
+          <w14:ligatures w14:val="none"/>
+        </w:rPr>
+        <w:t>;</w:t>
+      </w:r>
+    </w:p>
+    <w:p>
+      <w:pPr>
+        <w:shd w:val="clear" w:color="auto" w:fill="1E1E1E"/>
+        <w:spacing w:after="0" w:line="276" w:lineRule="auto"/>
+        <w:rPr>
+          <w:rFonts w:ascii="Consolas" w:eastAsia="Times New Roman" w:hAnsi="Consolas" w:cs="Times New Roman"/>
+          <w:color w:val="DADADA"/>
+          <w:kern w:val="0"/>
+          <w:sz w:val="24"/>
+          <w:szCs w:val="24"/>
+          <w:lang w:eastAsia="en-IN"/>
+          <w14:ligatures w14:val="none"/>
+        </w:rPr>
+      </w:pPr>
+      <w:r>
+        <w:rPr>
+          <w:rFonts w:ascii="Consolas" w:eastAsia="Times New Roman" w:hAnsi="Consolas" w:cs="Times New Roman"/>
+          <w:color w:val="B4B4B4"/>
+          <w:kern w:val="0"/>
+          <w:sz w:val="24"/>
+          <w:szCs w:val="24"/>
+          <w:lang w:eastAsia="en-IN"/>
+          <w14:ligatures w14:val="none"/>
+        </w:rPr>
+        <w:t>}</w:t>
+      </w:r>
+      <w:r>
+        <w:rPr>
+          <w:rFonts w:ascii="Consolas" w:eastAsia="Times New Roman" w:hAnsi="Consolas" w:cs="Times New Roman"/>
+          <w:color w:val="DADADA"/>
+          <w:kern w:val="0"/>
+          <w:sz w:val="24"/>
+          <w:szCs w:val="24"/>
+          <w:lang w:eastAsia="en-IN"/>
+          <w14:ligatures w14:val="none"/>
+        </w:rPr>
+        <w:t>)</w:t>
+      </w:r>
+    </w:p>
+    <w:p>
+      <w:pPr>
+        <w:shd w:val="clear" w:color="auto" w:fill="1E1E1E"/>
+        <w:spacing w:after="0" w:line="276" w:lineRule="auto"/>
+        <w:rPr>
+          <w:rFonts w:ascii="Consolas" w:eastAsia="Times New Roman" w:hAnsi="Consolas" w:cs="Times New Roman"/>
+          <w:color w:val="DADADA"/>
+          <w:kern w:val="0"/>
+          <w:sz w:val="24"/>
+          <w:szCs w:val="24"/>
+          <w:lang w:eastAsia="en-IN"/>
+          <w14:ligatures w14:val="none"/>
+        </w:rPr>
+      </w:pPr>
+      <w:r>
+        <w:rPr>
+          <w:rFonts w:ascii="Consolas" w:eastAsia="Times New Roman" w:hAnsi="Consolas" w:cs="Times New Roman"/>
+          <w:color w:val="B4B4B4"/>
+          <w:kern w:val="0"/>
+          <w:sz w:val="24"/>
+          <w:szCs w:val="24"/>
+          <w:lang w:eastAsia="en-IN"/>
+          <w14:ligatures w14:val="none"/>
+        </w:rPr>
+        <w:t>.</w:t>
+      </w:r>
+      <w:proofErr w:type="gramStart"/>
+      <w:r>
+        <w:rPr>
+          <w:rFonts w:ascii="Consolas" w:eastAsia="Times New Roman" w:hAnsi="Consolas" w:cs="Times New Roman"/>
+          <w:color w:val="DCDCAA"/>
+          <w:kern w:val="0"/>
+          <w:sz w:val="24"/>
+          <w:szCs w:val="24"/>
+          <w:lang w:eastAsia="en-IN"/>
+          <w14:ligatures w14:val="none"/>
+        </w:rPr>
+        <w:t>catch</w:t>
+      </w:r>
+      <w:r>
+        <w:rPr>
+          <w:rFonts w:ascii="Consolas" w:eastAsia="Times New Roman" w:hAnsi="Consolas" w:cs="Times New Roman"/>
+          <w:color w:val="DADADA"/>
+          <w:kern w:val="0"/>
+          <w:sz w:val="24"/>
+          <w:szCs w:val="24"/>
+          <w:lang w:eastAsia="en-IN"/>
+          <w14:ligatures w14:val="none"/>
+        </w:rPr>
+        <w:t>(</w:t>
+      </w:r>
+      <w:proofErr w:type="gramEnd"/>
+      <w:r>
+        <w:rPr>
+          <w:rFonts w:ascii="Consolas" w:eastAsia="Times New Roman" w:hAnsi="Consolas" w:cs="Times New Roman"/>
+          <w:color w:val="B4B4B4"/>
+          <w:kern w:val="0"/>
+          <w:sz w:val="24"/>
+          <w:szCs w:val="24"/>
+          <w:lang w:eastAsia="en-IN"/>
+          <w14:ligatures w14:val="none"/>
+        </w:rPr>
+        <w:t>(</w:t>
+      </w:r>
+      <w:r>
+        <w:rPr>
+          <w:rFonts w:ascii="Consolas" w:eastAsia="Times New Roman" w:hAnsi="Consolas" w:cs="Times New Roman"/>
+          <w:color w:val="9A9A9A"/>
+          <w:kern w:val="0"/>
+          <w:sz w:val="24"/>
+          <w:szCs w:val="24"/>
+          <w:lang w:eastAsia="en-IN"/>
+          <w14:ligatures w14:val="none"/>
+        </w:rPr>
+        <w:t>err</w:t>
+      </w:r>
+      <w:r>
+        <w:rPr>
+          <w:rFonts w:ascii="Consolas" w:eastAsia="Times New Roman" w:hAnsi="Consolas" w:cs="Times New Roman"/>
+          <w:color w:val="B4B4B4"/>
+          <w:kern w:val="0"/>
+          <w:sz w:val="24"/>
+          <w:szCs w:val="24"/>
+          <w:lang w:eastAsia="en-IN"/>
+          <w14:ligatures w14:val="none"/>
+        </w:rPr>
+        <w:t>)</w:t>
+      </w:r>
+      <w:r>
+        <w:rPr>
+          <w:rFonts w:ascii="Consolas" w:eastAsia="Times New Roman" w:hAnsi="Consolas" w:cs="Times New Roman"/>
+          <w:color w:val="569CD6"/>
+          <w:kern w:val="0"/>
+          <w:sz w:val="24"/>
+          <w:szCs w:val="24"/>
+          <w:lang w:eastAsia="en-IN"/>
+          <w14:ligatures w14:val="none"/>
+        </w:rPr>
+        <w:t>=&gt;</w:t>
+      </w:r>
+      <w:r>
+        <w:rPr>
+          <w:rFonts w:ascii="Consolas" w:eastAsia="Times New Roman" w:hAnsi="Consolas" w:cs="Times New Roman"/>
+          <w:color w:val="B4B4B4"/>
+          <w:kern w:val="0"/>
+          <w:sz w:val="24"/>
+          <w:szCs w:val="24"/>
+          <w:lang w:eastAsia="en-IN"/>
+          <w14:ligatures w14:val="none"/>
+        </w:rPr>
+        <w:t>{</w:t>
+      </w:r>
+    </w:p>
+    <w:p>
+      <w:pPr>
+        <w:shd w:val="clear" w:color="auto" w:fill="1E1E1E"/>
+        <w:spacing w:after="0" w:line="276" w:lineRule="auto"/>
+        <w:rPr>
+          <w:rFonts w:ascii="Consolas" w:eastAsia="Times New Roman" w:hAnsi="Consolas" w:cs="Times New Roman"/>
+          <w:color w:val="DADADA"/>
+          <w:kern w:val="0"/>
+          <w:sz w:val="24"/>
+          <w:szCs w:val="24"/>
+          <w:lang w:eastAsia="en-IN"/>
+          <w14:ligatures w14:val="none"/>
+        </w:rPr>
+      </w:pPr>
+      <w:r>
+        <w:rPr>
+          <w:rFonts w:ascii="Consolas" w:eastAsia="Times New Roman" w:hAnsi="Consolas" w:cs="Times New Roman"/>
+          <w:color w:val="DADADA"/>
+          <w:kern w:val="0"/>
+          <w:sz w:val="24"/>
+          <w:szCs w:val="24"/>
+          <w:lang w:eastAsia="en-IN"/>
+          <w14:ligatures w14:val="none"/>
+        </w:rPr>
+        <w:t xml:space="preserve">    </w:t>
+      </w:r>
+      <w:proofErr w:type="gramStart"/>
+      <w:r>
+        <w:rPr>
+          <w:rFonts w:ascii="Consolas" w:eastAsia="Times New Roman" w:hAnsi="Consolas" w:cs="Times New Roman"/>
+          <w:color w:val="9CDCFE"/>
+          <w:kern w:val="0"/>
+          <w:sz w:val="24"/>
+          <w:szCs w:val="24"/>
+          <w:lang w:eastAsia="en-IN"/>
+          <w14:ligatures w14:val="none"/>
+        </w:rPr>
+        <w:t>console</w:t>
+      </w:r>
+      <w:r>
+        <w:rPr>
+          <w:rFonts w:ascii="Consolas" w:eastAsia="Times New Roman" w:hAnsi="Consolas" w:cs="Times New Roman"/>
+          <w:color w:val="B4B4B4"/>
+          <w:kern w:val="0"/>
+          <w:sz w:val="24"/>
+          <w:szCs w:val="24"/>
+          <w:lang w:eastAsia="en-IN"/>
+          <w14:ligatures w14:val="none"/>
+        </w:rPr>
+        <w:t>.</w:t>
+      </w:r>
+      <w:r>
+        <w:rPr>
+          <w:rFonts w:ascii="Consolas" w:eastAsia="Times New Roman" w:hAnsi="Consolas" w:cs="Times New Roman"/>
+          <w:color w:val="DCDCAA"/>
+          <w:kern w:val="0"/>
+          <w:sz w:val="24"/>
+          <w:szCs w:val="24"/>
+          <w:lang w:eastAsia="en-IN"/>
+          <w14:ligatures w14:val="none"/>
+        </w:rPr>
+        <w:t>log</w:t>
+      </w:r>
+      <w:r>
+        <w:rPr>
+          <w:rFonts w:ascii="Consolas" w:eastAsia="Times New Roman" w:hAnsi="Consolas" w:cs="Times New Roman"/>
+          <w:color w:val="DADADA"/>
+          <w:kern w:val="0"/>
+          <w:sz w:val="24"/>
+          <w:szCs w:val="24"/>
+          <w:lang w:eastAsia="en-IN"/>
+          <w14:ligatures w14:val="none"/>
+        </w:rPr>
+        <w:t>(</w:t>
+      </w:r>
+      <w:proofErr w:type="gramEnd"/>
+      <w:r>
+        <w:rPr>
+          <w:rFonts w:ascii="Consolas" w:eastAsia="Times New Roman" w:hAnsi="Consolas" w:cs="Times New Roman"/>
+          <w:color w:val="9A9A9A"/>
+          <w:kern w:val="0"/>
+          <w:sz w:val="24"/>
+          <w:szCs w:val="24"/>
+          <w:lang w:eastAsia="en-IN"/>
+          <w14:ligatures w14:val="none"/>
+        </w:rPr>
+        <w:t>err</w:t>
+      </w:r>
+      <w:r>
+        <w:rPr>
+          <w:rFonts w:ascii="Consolas" w:eastAsia="Times New Roman" w:hAnsi="Consolas" w:cs="Times New Roman"/>
+          <w:color w:val="DADADA"/>
+          <w:kern w:val="0"/>
+          <w:sz w:val="24"/>
+          <w:szCs w:val="24"/>
+          <w:lang w:eastAsia="en-IN"/>
+          <w14:ligatures w14:val="none"/>
+        </w:rPr>
+        <w:t>)</w:t>
+      </w:r>
+      <w:r>
+        <w:rPr>
+          <w:rFonts w:ascii="Consolas" w:eastAsia="Times New Roman" w:hAnsi="Consolas" w:cs="Times New Roman"/>
+          <w:color w:val="B4B4B4"/>
+          <w:kern w:val="0"/>
+          <w:sz w:val="24"/>
+          <w:szCs w:val="24"/>
+          <w:lang w:eastAsia="en-IN"/>
+          <w14:ligatures w14:val="none"/>
+        </w:rPr>
+        <w:t>;</w:t>
+      </w:r>
+    </w:p>
+    <w:p>
+      <w:pPr>
+        <w:shd w:val="clear" w:color="auto" w:fill="1E1E1E"/>
+        <w:spacing w:after="0" w:line="276" w:lineRule="auto"/>
+        <w:rPr>
+          <w:rFonts w:ascii="Consolas" w:eastAsia="Times New Roman" w:hAnsi="Consolas" w:cs="Times New Roman"/>
+          <w:color w:val="DADADA"/>
+          <w:kern w:val="0"/>
+          <w:sz w:val="24"/>
+          <w:szCs w:val="24"/>
+          <w:lang w:eastAsia="en-IN"/>
+          <w14:ligatures w14:val="none"/>
+        </w:rPr>
+      </w:pPr>
+      <w:r>
+        <w:rPr>
+          <w:rFonts w:ascii="Consolas" w:eastAsia="Times New Roman" w:hAnsi="Consolas" w:cs="Times New Roman"/>
+          <w:color w:val="B4B4B4"/>
+          <w:kern w:val="0"/>
+          <w:sz w:val="24"/>
+          <w:szCs w:val="24"/>
+          <w:lang w:eastAsia="en-IN"/>
+          <w14:ligatures w14:val="none"/>
+        </w:rPr>
+        <w:t>}</w:t>
+      </w:r>
+      <w:r>
+        <w:rPr>
+          <w:rFonts w:ascii="Consolas" w:eastAsia="Times New Roman" w:hAnsi="Consolas" w:cs="Times New Roman"/>
+          <w:color w:val="DADADA"/>
+          <w:kern w:val="0"/>
+          <w:sz w:val="24"/>
+          <w:szCs w:val="24"/>
+          <w:lang w:eastAsia="en-IN"/>
+          <w14:ligatures w14:val="none"/>
+        </w:rPr>
+        <w:t>)</w:t>
+      </w:r>
+      <w:r>
+        <w:rPr>
+          <w:rFonts w:ascii="Consolas" w:eastAsia="Times New Roman" w:hAnsi="Consolas" w:cs="Times New Roman"/>
+          <w:color w:val="B4B4B4"/>
+          <w:kern w:val="0"/>
+          <w:sz w:val="24"/>
+          <w:szCs w:val="24"/>
+          <w:lang w:eastAsia="en-IN"/>
+          <w14:ligatures w14:val="none"/>
+        </w:rPr>
+        <w:t>;</w:t>
+      </w:r>
+    </w:p>
+    <w:p>
+      <w:pPr>
+        <w:shd w:val="clear" w:color="auto" w:fill="1E1E1E"/>
+        <w:spacing w:after="0" w:line="276" w:lineRule="auto"/>
+        <w:rPr>
+          <w:rFonts w:ascii="Consolas" w:eastAsia="Times New Roman" w:hAnsi="Consolas" w:cs="Times New Roman"/>
+          <w:color w:val="DADADA"/>
+          <w:kern w:val="0"/>
+          <w:sz w:val="24"/>
+          <w:szCs w:val="24"/>
+          <w:lang w:eastAsia="en-IN"/>
+          <w14:ligatures w14:val="none"/>
+        </w:rPr>
+      </w:pPr>
+    </w:p>
+    <w:p>
+      <w:pPr>
+        <w:shd w:val="clear" w:color="auto" w:fill="1E1E1E"/>
+        <w:spacing w:after="0" w:line="276" w:lineRule="auto"/>
+        <w:rPr>
+          <w:rFonts w:ascii="Consolas" w:eastAsia="Times New Roman" w:hAnsi="Consolas" w:cs="Times New Roman"/>
+          <w:color w:val="DADADA"/>
+          <w:kern w:val="0"/>
+          <w:sz w:val="24"/>
+          <w:szCs w:val="24"/>
+          <w:lang w:eastAsia="en-IN"/>
+          <w14:ligatures w14:val="none"/>
+        </w:rPr>
+      </w:pPr>
+      <w:proofErr w:type="spellStart"/>
+      <w:proofErr w:type="gramStart"/>
+      <w:r>
+        <w:rPr>
+          <w:rFonts w:ascii="Consolas" w:eastAsia="Times New Roman" w:hAnsi="Consolas" w:cs="Times New Roman"/>
+          <w:color w:val="569CD6"/>
+          <w:kern w:val="0"/>
+          <w:sz w:val="24"/>
+          <w:szCs w:val="24"/>
+          <w:lang w:eastAsia="en-IN"/>
+          <w14:ligatures w14:val="none"/>
+        </w:rPr>
+        <w:t>const</w:t>
+      </w:r>
+      <w:proofErr w:type="spellEnd"/>
+      <w:proofErr w:type="gramEnd"/>
+      <w:r>
+        <w:rPr>
+          <w:rFonts w:ascii="Consolas" w:eastAsia="Times New Roman" w:hAnsi="Consolas" w:cs="Times New Roman"/>
+          <w:color w:val="DADADA"/>
+          <w:kern w:val="0"/>
+          <w:sz w:val="24"/>
+          <w:szCs w:val="24"/>
+          <w:lang w:eastAsia="en-IN"/>
+          <w14:ligatures w14:val="none"/>
+        </w:rPr>
+        <w:t xml:space="preserve"> </w:t>
+      </w:r>
+      <w:r>
+        <w:rPr>
+          <w:rFonts w:ascii="Consolas" w:eastAsia="Times New Roman" w:hAnsi="Consolas" w:cs="Times New Roman"/>
+          <w:color w:val="C8C8C8"/>
+          <w:kern w:val="0"/>
+          <w:sz w:val="24"/>
+          <w:szCs w:val="24"/>
+          <w:lang w:eastAsia="en-IN"/>
+          <w14:ligatures w14:val="none"/>
+        </w:rPr>
+        <w:t>app</w:t>
+      </w:r>
+      <w:r>
+        <w:rPr>
+          <w:rFonts w:ascii="Consolas" w:eastAsia="Times New Roman" w:hAnsi="Consolas" w:cs="Times New Roman"/>
+          <w:color w:val="DADADA"/>
+          <w:kern w:val="0"/>
+          <w:sz w:val="24"/>
+          <w:szCs w:val="24"/>
+          <w:lang w:eastAsia="en-IN"/>
+          <w14:ligatures w14:val="none"/>
+        </w:rPr>
+        <w:t xml:space="preserve"> </w:t>
+      </w:r>
+      <w:r>
+        <w:rPr>
+          <w:rFonts w:ascii="Consolas" w:eastAsia="Times New Roman" w:hAnsi="Consolas" w:cs="Times New Roman"/>
+          <w:color w:val="B4B4B4"/>
+          <w:kern w:val="0"/>
+          <w:sz w:val="24"/>
+          <w:szCs w:val="24"/>
+          <w:lang w:eastAsia="en-IN"/>
+          <w14:ligatures w14:val="none"/>
+        </w:rPr>
+        <w:t>=</w:t>
+      </w:r>
+      <w:r>
+        <w:rPr>
+          <w:rFonts w:ascii="Consolas" w:eastAsia="Times New Roman" w:hAnsi="Consolas" w:cs="Times New Roman"/>
+          <w:color w:val="DADADA"/>
+          <w:kern w:val="0"/>
+          <w:sz w:val="24"/>
+          <w:szCs w:val="24"/>
+          <w:lang w:eastAsia="en-IN"/>
+          <w14:ligatures w14:val="none"/>
+        </w:rPr>
+        <w:t xml:space="preserve"> </w:t>
+      </w:r>
+      <w:r>
+        <w:rPr>
+          <w:rFonts w:ascii="Consolas" w:eastAsia="Times New Roman" w:hAnsi="Consolas" w:cs="Times New Roman"/>
+          <w:color w:val="DCDCAA"/>
+          <w:kern w:val="0"/>
+          <w:sz w:val="24"/>
+          <w:szCs w:val="24"/>
+          <w:lang w:eastAsia="en-IN"/>
+          <w14:ligatures w14:val="none"/>
+        </w:rPr>
+        <w:t>express</w:t>
+      </w:r>
+      <w:r>
+        <w:rPr>
+          <w:rFonts w:ascii="Consolas" w:eastAsia="Times New Roman" w:hAnsi="Consolas" w:cs="Times New Roman"/>
+          <w:color w:val="DADADA"/>
+          <w:kern w:val="0"/>
+          <w:sz w:val="24"/>
+          <w:szCs w:val="24"/>
+          <w:lang w:eastAsia="en-IN"/>
+          <w14:ligatures w14:val="none"/>
+        </w:rPr>
+        <w:t>()</w:t>
+      </w:r>
+      <w:r>
+        <w:rPr>
+          <w:rFonts w:ascii="Consolas" w:eastAsia="Times New Roman" w:hAnsi="Consolas" w:cs="Times New Roman"/>
+          <w:color w:val="B4B4B4"/>
+          <w:kern w:val="0"/>
+          <w:sz w:val="24"/>
+          <w:szCs w:val="24"/>
+          <w:lang w:eastAsia="en-IN"/>
+          <w14:ligatures w14:val="none"/>
+        </w:rPr>
+        <w:t>;</w:t>
+      </w:r>
+    </w:p>
+    <w:p>
+      <w:pPr>
+        <w:shd w:val="clear" w:color="auto" w:fill="1E1E1E"/>
+        <w:spacing w:after="0" w:line="276" w:lineRule="auto"/>
+        <w:rPr>
+          <w:rFonts w:ascii="Consolas" w:eastAsia="Times New Roman" w:hAnsi="Consolas" w:cs="Times New Roman"/>
+          <w:color w:val="DADADA"/>
+          <w:kern w:val="0"/>
+          <w:sz w:val="24"/>
+          <w:szCs w:val="24"/>
+          <w:lang w:eastAsia="en-IN"/>
+          <w14:ligatures w14:val="none"/>
+        </w:rPr>
+      </w:pPr>
+      <w:proofErr w:type="spellStart"/>
+      <w:proofErr w:type="gramStart"/>
+      <w:r>
+        <w:rPr>
+          <w:rFonts w:ascii="Consolas" w:eastAsia="Times New Roman" w:hAnsi="Consolas" w:cs="Times New Roman"/>
+          <w:color w:val="C8C8C8"/>
+          <w:kern w:val="0"/>
+          <w:sz w:val="24"/>
+          <w:szCs w:val="24"/>
+          <w:lang w:eastAsia="en-IN"/>
+          <w14:ligatures w14:val="none"/>
+        </w:rPr>
+        <w:t>app</w:t>
+      </w:r>
+      <w:r>
+        <w:rPr>
+          <w:rFonts w:ascii="Consolas" w:eastAsia="Times New Roman" w:hAnsi="Consolas" w:cs="Times New Roman"/>
+          <w:color w:val="B4B4B4"/>
+          <w:kern w:val="0"/>
+          <w:sz w:val="24"/>
+          <w:szCs w:val="24"/>
+          <w:lang w:eastAsia="en-IN"/>
+          <w14:ligatures w14:val="none"/>
+        </w:rPr>
+        <w:t>.</w:t>
+      </w:r>
+      <w:r>
+        <w:rPr>
+          <w:rFonts w:ascii="Consolas" w:eastAsia="Times New Roman" w:hAnsi="Consolas" w:cs="Times New Roman"/>
+          <w:color w:val="DCDCAA"/>
+          <w:kern w:val="0"/>
+          <w:sz w:val="24"/>
+          <w:szCs w:val="24"/>
+          <w:lang w:eastAsia="en-IN"/>
+          <w14:ligatures w14:val="none"/>
+        </w:rPr>
+        <w:t>listen</w:t>
+      </w:r>
+      <w:proofErr w:type="spellEnd"/>
+      <w:r>
+        <w:rPr>
+          <w:rFonts w:ascii="Consolas" w:eastAsia="Times New Roman" w:hAnsi="Consolas" w:cs="Times New Roman"/>
+          <w:color w:val="DADADA"/>
+          <w:kern w:val="0"/>
+          <w:sz w:val="24"/>
+          <w:szCs w:val="24"/>
+          <w:lang w:eastAsia="en-IN"/>
+          <w14:ligatures w14:val="none"/>
+        </w:rPr>
+        <w:t>(</w:t>
+      </w:r>
+      <w:proofErr w:type="spellStart"/>
+      <w:proofErr w:type="gramEnd"/>
+      <w:r>
+        <w:rPr>
+          <w:rFonts w:ascii="Consolas" w:eastAsia="Times New Roman" w:hAnsi="Consolas" w:cs="Times New Roman"/>
+          <w:color w:val="9CDCFE"/>
+          <w:kern w:val="0"/>
+          <w:sz w:val="24"/>
+          <w:szCs w:val="24"/>
+          <w:lang w:eastAsia="en-IN"/>
+          <w14:ligatures w14:val="none"/>
+        </w:rPr>
+        <w:t>process</w:t>
+      </w:r>
+      <w:r>
+        <w:rPr>
+          <w:rFonts w:ascii="Consolas" w:eastAsia="Times New Roman" w:hAnsi="Consolas" w:cs="Times New Roman"/>
+          <w:color w:val="B4B4B4"/>
+          <w:kern w:val="0"/>
+          <w:sz w:val="24"/>
+          <w:szCs w:val="24"/>
+          <w:lang w:eastAsia="en-IN"/>
+          <w14:ligatures w14:val="none"/>
+        </w:rPr>
+        <w:t>.</w:t>
+      </w:r>
+      <w:r>
+        <w:rPr>
+          <w:rFonts w:ascii="Consolas" w:eastAsia="Times New Roman" w:hAnsi="Consolas" w:cs="Times New Roman"/>
+          <w:color w:val="DADADA"/>
+          <w:kern w:val="0"/>
+          <w:sz w:val="24"/>
+          <w:szCs w:val="24"/>
+          <w:lang w:eastAsia="en-IN"/>
+          <w14:ligatures w14:val="none"/>
+        </w:rPr>
+        <w:t>env</w:t>
+      </w:r>
+      <w:r>
+        <w:rPr>
+          <w:rFonts w:ascii="Consolas" w:eastAsia="Times New Roman" w:hAnsi="Consolas" w:cs="Times New Roman"/>
+          <w:color w:val="B4B4B4"/>
+          <w:kern w:val="0"/>
+          <w:sz w:val="24"/>
+          <w:szCs w:val="24"/>
+          <w:lang w:eastAsia="en-IN"/>
+          <w14:ligatures w14:val="none"/>
+        </w:rPr>
+        <w:t>.</w:t>
+      </w:r>
+      <w:r>
+        <w:rPr>
+          <w:rFonts w:ascii="Consolas" w:eastAsia="Times New Roman" w:hAnsi="Consolas" w:cs="Times New Roman"/>
+          <w:color w:val="C8C8C8"/>
+          <w:kern w:val="0"/>
+          <w:sz w:val="24"/>
+          <w:szCs w:val="24"/>
+          <w:lang w:eastAsia="en-IN"/>
+          <w14:ligatures w14:val="none"/>
+        </w:rPr>
+        <w:t>PORT</w:t>
+      </w:r>
+      <w:proofErr w:type="spellEnd"/>
+      <w:r>
+        <w:rPr>
+          <w:rFonts w:ascii="Consolas" w:eastAsia="Times New Roman" w:hAnsi="Consolas" w:cs="Times New Roman"/>
+          <w:color w:val="B4B4B4"/>
+          <w:kern w:val="0"/>
+          <w:sz w:val="24"/>
+          <w:szCs w:val="24"/>
+          <w:lang w:eastAsia="en-IN"/>
+          <w14:ligatures w14:val="none"/>
+        </w:rPr>
+        <w:t>,()</w:t>
+      </w:r>
+      <w:r>
+        <w:rPr>
+          <w:rFonts w:ascii="Consolas" w:eastAsia="Times New Roman" w:hAnsi="Consolas" w:cs="Times New Roman"/>
+          <w:color w:val="569CD6"/>
+          <w:kern w:val="0"/>
+          <w:sz w:val="24"/>
+          <w:szCs w:val="24"/>
+          <w:lang w:eastAsia="en-IN"/>
+          <w14:ligatures w14:val="none"/>
+        </w:rPr>
+        <w:t>=&gt;</w:t>
+      </w:r>
+      <w:r>
+        <w:rPr>
+          <w:rFonts w:ascii="Consolas" w:eastAsia="Times New Roman" w:hAnsi="Consolas" w:cs="Times New Roman"/>
+          <w:color w:val="B4B4B4"/>
+          <w:kern w:val="0"/>
+          <w:sz w:val="24"/>
+          <w:szCs w:val="24"/>
+          <w:lang w:eastAsia="en-IN"/>
+          <w14:ligatures w14:val="none"/>
+        </w:rPr>
+        <w:t>{</w:t>
+      </w:r>
+    </w:p>
+    <w:p>
+      <w:pPr>
+        <w:shd w:val="clear" w:color="auto" w:fill="1E1E1E"/>
+        <w:spacing w:after="0" w:line="276" w:lineRule="auto"/>
+        <w:rPr>
+          <w:rFonts w:ascii="Consolas" w:eastAsia="Times New Roman" w:hAnsi="Consolas" w:cs="Times New Roman"/>
+          <w:color w:val="DADADA"/>
+          <w:kern w:val="0"/>
+          <w:sz w:val="24"/>
+          <w:szCs w:val="24"/>
+          <w:lang w:eastAsia="en-IN"/>
+          <w14:ligatures w14:val="none"/>
+        </w:rPr>
+      </w:pPr>
+      <w:r>
+        <w:rPr>
+          <w:rFonts w:ascii="Consolas" w:eastAsia="Times New Roman" w:hAnsi="Consolas" w:cs="Times New Roman"/>
+          <w:color w:val="DADADA"/>
+          <w:kern w:val="0"/>
+          <w:sz w:val="24"/>
+          <w:szCs w:val="24"/>
+          <w:lang w:eastAsia="en-IN"/>
+          <w14:ligatures w14:val="none"/>
+        </w:rPr>
+        <w:t xml:space="preserve">    </w:t>
+      </w:r>
+      <w:proofErr w:type="gramStart"/>
+      <w:r>
+        <w:rPr>
+          <w:rFonts w:ascii="Consolas" w:eastAsia="Times New Roman" w:hAnsi="Consolas" w:cs="Times New Roman"/>
+          <w:color w:val="9CDCFE"/>
+          <w:kern w:val="0"/>
+          <w:sz w:val="24"/>
+          <w:szCs w:val="24"/>
+          <w:lang w:eastAsia="en-IN"/>
+          <w14:ligatures w14:val="none"/>
+        </w:rPr>
+        <w:t>console</w:t>
+      </w:r>
+      <w:r>
+        <w:rPr>
+          <w:rFonts w:ascii="Consolas" w:eastAsia="Times New Roman" w:hAnsi="Consolas" w:cs="Times New Roman"/>
+          <w:color w:val="B4B4B4"/>
+          <w:kern w:val="0"/>
+          <w:sz w:val="24"/>
+          <w:szCs w:val="24"/>
+          <w:lang w:eastAsia="en-IN"/>
+          <w14:ligatures w14:val="none"/>
+        </w:rPr>
+        <w:t>.</w:t>
+      </w:r>
+      <w:r>
+        <w:rPr>
+          <w:rFonts w:ascii="Consolas" w:eastAsia="Times New Roman" w:hAnsi="Consolas" w:cs="Times New Roman"/>
+          <w:color w:val="DCDCAA"/>
+          <w:kern w:val="0"/>
+          <w:sz w:val="24"/>
+          <w:szCs w:val="24"/>
+          <w:lang w:eastAsia="en-IN"/>
+          <w14:ligatures w14:val="none"/>
+        </w:rPr>
+        <w:t>log</w:t>
+      </w:r>
+      <w:r>
+        <w:rPr>
+          <w:rFonts w:ascii="Consolas" w:eastAsia="Times New Roman" w:hAnsi="Consolas" w:cs="Times New Roman"/>
+          <w:color w:val="DADADA"/>
+          <w:kern w:val="0"/>
+          <w:sz w:val="24"/>
+          <w:szCs w:val="24"/>
+          <w:lang w:eastAsia="en-IN"/>
+          <w14:ligatures w14:val="none"/>
+        </w:rPr>
+        <w:t>(</w:t>
+      </w:r>
+      <w:proofErr w:type="gramEnd"/>
+      <w:r>
+        <w:rPr>
+          <w:rFonts w:ascii="Consolas" w:eastAsia="Times New Roman" w:hAnsi="Consolas" w:cs="Times New Roman"/>
+          <w:color w:val="E8C9BB"/>
+          <w:kern w:val="0"/>
+          <w:sz w:val="24"/>
+          <w:szCs w:val="24"/>
+          <w:lang w:eastAsia="en-IN"/>
+          <w14:ligatures w14:val="none"/>
+        </w:rPr>
+        <w:t>"</w:t>
+      </w:r>
+      <w:r>
+        <w:rPr>
+          <w:rFonts w:ascii="Consolas" w:eastAsia="Times New Roman" w:hAnsi="Consolas" w:cs="Times New Roman"/>
+          <w:color w:val="CE9178"/>
+          <w:kern w:val="0"/>
+          <w:sz w:val="24"/>
+          <w:szCs w:val="24"/>
+          <w:lang w:eastAsia="en-IN"/>
+          <w14:ligatures w14:val="none"/>
+        </w:rPr>
+        <w:t>Server listening on port 3000</w:t>
+      </w:r>
+      <w:r>
+        <w:rPr>
+          <w:rFonts w:ascii="Consolas" w:eastAsia="Times New Roman" w:hAnsi="Consolas" w:cs="Times New Roman"/>
+          <w:color w:val="E8C9BB"/>
+          <w:kern w:val="0"/>
+          <w:sz w:val="24"/>
+          <w:szCs w:val="24"/>
+          <w:lang w:eastAsia="en-IN"/>
+          <w14:ligatures w14:val="none"/>
+        </w:rPr>
+        <w:t>"</w:t>
+      </w:r>
+      <w:r>
+        <w:rPr>
+          <w:rFonts w:ascii="Consolas" w:eastAsia="Times New Roman" w:hAnsi="Consolas" w:cs="Times New Roman"/>
+          <w:color w:val="DADADA"/>
+          <w:kern w:val="0"/>
+          <w:sz w:val="24"/>
+          <w:szCs w:val="24"/>
+          <w:lang w:eastAsia="en-IN"/>
+          <w14:ligatures w14:val="none"/>
+        </w:rPr>
+        <w:t>)</w:t>
+      </w:r>
+      <w:r>
+        <w:rPr>
+          <w:rFonts w:ascii="Consolas" w:eastAsia="Times New Roman" w:hAnsi="Consolas" w:cs="Times New Roman"/>
+          <w:color w:val="B4B4B4"/>
+          <w:kern w:val="0"/>
+          <w:sz w:val="24"/>
+          <w:szCs w:val="24"/>
+          <w:lang w:eastAsia="en-IN"/>
+          <w14:ligatures w14:val="none"/>
+        </w:rPr>
+        <w:t>;</w:t>
+      </w:r>
+    </w:p>
+    <w:p>
+      <w:pPr>
+        <w:shd w:val="clear" w:color="auto" w:fill="1E1E1E"/>
+        <w:spacing w:after="0" w:line="276" w:lineRule="auto"/>
+        <w:rPr>
+          <w:rFonts w:ascii="Consolas" w:eastAsia="Times New Roman" w:hAnsi="Consolas" w:cs="Times New Roman"/>
+          <w:color w:val="DADADA"/>
+          <w:kern w:val="0"/>
+          <w:sz w:val="24"/>
+          <w:szCs w:val="24"/>
+          <w:lang w:eastAsia="en-IN"/>
+          <w14:ligatures w14:val="none"/>
+        </w:rPr>
+      </w:pPr>
+      <w:r>
+        <w:rPr>
+          <w:rFonts w:ascii="Consolas" w:eastAsia="Times New Roman" w:hAnsi="Consolas" w:cs="Times New Roman"/>
+          <w:color w:val="B4B4B4"/>
+          <w:kern w:val="0"/>
+          <w:sz w:val="24"/>
+          <w:szCs w:val="24"/>
+          <w:lang w:eastAsia="en-IN"/>
+          <w14:ligatures w14:val="none"/>
+        </w:rPr>
+        <w:t>}</w:t>
+      </w:r>
+      <w:r>
+        <w:rPr>
+          <w:rFonts w:ascii="Consolas" w:eastAsia="Times New Roman" w:hAnsi="Consolas" w:cs="Times New Roman"/>
+          <w:color w:val="DADADA"/>
+          <w:kern w:val="0"/>
+          <w:sz w:val="24"/>
+          <w:szCs w:val="24"/>
+          <w:lang w:eastAsia="en-IN"/>
+          <w14:ligatures w14:val="none"/>
+        </w:rPr>
+        <w:t>)</w:t>
+      </w:r>
+      <w:r>
+        <w:rPr>
+          <w:rFonts w:ascii="Consolas" w:eastAsia="Times New Roman" w:hAnsi="Consolas" w:cs="Times New Roman"/>
+          <w:color w:val="B4B4B4"/>
+          <w:kern w:val="0"/>
+          <w:sz w:val="24"/>
+          <w:szCs w:val="24"/>
+          <w:lang w:eastAsia="en-IN"/>
+          <w14:ligatures w14:val="none"/>
+        </w:rPr>
+        <w:t>;</w:t>
+      </w:r>
+    </w:p>
+    <w:p>
+      <w:pPr>
+        <w:rPr>
           <w:sz w:val="24"/>
         </w:rPr>
       </w:pPr>
@@ -8013,56 +10102,2628 @@
     <w:p>
       <w:pPr>
         <w:rPr>
-          <w:sz w:val="24"/>
-        </w:rPr>
-      </w:pPr>
-      <w:r>
-        <w:rPr>
-          <w:sz w:val="24"/>
+          <w:b/>
+          <w:color w:val="0070C0"/>
+          <w:sz w:val="28"/>
+        </w:rPr>
+      </w:pPr>
+      <w:r>
+        <w:rPr>
+          <w:b/>
+          <w:color w:val="0070C0"/>
+          <w:sz w:val="28"/>
         </w:rPr>
         <w:lastRenderedPageBreak/>
+        <w:t>Create &amp; add user model</w:t>
+      </w:r>
+    </w:p>
+    <w:p>
+      <w:pPr>
+        <w:rPr>
+          <w:b/>
+          <w:color w:val="0070C0"/>
+          <w:sz w:val="24"/>
+        </w:rPr>
+      </w:pPr>
+      <w:proofErr w:type="spellStart"/>
+      <w:r>
+        <w:rPr>
+          <w:b/>
+          <w:color w:val="0070C0"/>
+          <w:sz w:val="24"/>
+        </w:rPr>
+        <w:t>api</w:t>
+      </w:r>
+      <w:proofErr w:type="spellEnd"/>
+      <w:r>
+        <w:rPr>
+          <w:b/>
+          <w:color w:val="0070C0"/>
+          <w:sz w:val="24"/>
+        </w:rPr>
+        <w:t>\models\user.model.js</w:t>
+      </w:r>
+    </w:p>
+    <w:p>
+      <w:pPr>
+        <w:shd w:val="clear" w:color="auto" w:fill="1E1E1E"/>
+        <w:spacing w:after="0" w:line="276" w:lineRule="auto"/>
+        <w:rPr>
+          <w:rFonts w:ascii="Consolas" w:eastAsia="Times New Roman" w:hAnsi="Consolas" w:cs="Times New Roman"/>
+          <w:b/>
+          <w:color w:val="DADADA"/>
+          <w:kern w:val="0"/>
+          <w:sz w:val="24"/>
+          <w:szCs w:val="24"/>
+          <w:lang w:eastAsia="en-IN"/>
+          <w14:ligatures w14:val="none"/>
+        </w:rPr>
+      </w:pPr>
+      <w:proofErr w:type="gramStart"/>
+      <w:r>
+        <w:rPr>
+          <w:rFonts w:ascii="Consolas" w:eastAsia="Times New Roman" w:hAnsi="Consolas" w:cs="Times New Roman"/>
+          <w:b/>
+          <w:color w:val="D8A0DF"/>
+          <w:kern w:val="0"/>
+          <w:sz w:val="24"/>
+          <w:szCs w:val="24"/>
+          <w:lang w:eastAsia="en-IN"/>
+          <w14:ligatures w14:val="none"/>
+        </w:rPr>
+        <w:t>import</w:t>
+      </w:r>
+      <w:proofErr w:type="gramEnd"/>
+      <w:r>
+        <w:rPr>
+          <w:rFonts w:ascii="Consolas" w:eastAsia="Times New Roman" w:hAnsi="Consolas" w:cs="Times New Roman"/>
+          <w:b/>
+          <w:color w:val="DADADA"/>
+          <w:kern w:val="0"/>
+          <w:sz w:val="24"/>
+          <w:szCs w:val="24"/>
+          <w:lang w:eastAsia="en-IN"/>
+          <w14:ligatures w14:val="none"/>
+        </w:rPr>
+        <w:t xml:space="preserve"> </w:t>
+      </w:r>
+      <w:r>
+        <w:rPr>
+          <w:rFonts w:ascii="Consolas" w:eastAsia="Times New Roman" w:hAnsi="Consolas" w:cs="Times New Roman"/>
+          <w:b/>
+          <w:color w:val="9CDCFE"/>
+          <w:kern w:val="0"/>
+          <w:sz w:val="24"/>
+          <w:szCs w:val="24"/>
+          <w:lang w:eastAsia="en-IN"/>
+          <w14:ligatures w14:val="none"/>
+        </w:rPr>
+        <w:t>mongoose</w:t>
+      </w:r>
+      <w:r>
+        <w:rPr>
+          <w:rFonts w:ascii="Consolas" w:eastAsia="Times New Roman" w:hAnsi="Consolas" w:cs="Times New Roman"/>
+          <w:b/>
+          <w:color w:val="DADADA"/>
+          <w:kern w:val="0"/>
+          <w:sz w:val="24"/>
+          <w:szCs w:val="24"/>
+          <w:lang w:eastAsia="en-IN"/>
+          <w14:ligatures w14:val="none"/>
+        </w:rPr>
+        <w:t xml:space="preserve"> </w:t>
+      </w:r>
+      <w:r>
+        <w:rPr>
+          <w:rFonts w:ascii="Consolas" w:eastAsia="Times New Roman" w:hAnsi="Consolas" w:cs="Times New Roman"/>
+          <w:b/>
+          <w:color w:val="D8A0DF"/>
+          <w:kern w:val="0"/>
+          <w:sz w:val="24"/>
+          <w:szCs w:val="24"/>
+          <w:lang w:eastAsia="en-IN"/>
+          <w14:ligatures w14:val="none"/>
+        </w:rPr>
+        <w:t>from</w:t>
+      </w:r>
+      <w:r>
+        <w:rPr>
+          <w:rFonts w:ascii="Consolas" w:eastAsia="Times New Roman" w:hAnsi="Consolas" w:cs="Times New Roman"/>
+          <w:b/>
+          <w:color w:val="DADADA"/>
+          <w:kern w:val="0"/>
+          <w:sz w:val="24"/>
+          <w:szCs w:val="24"/>
+          <w:lang w:eastAsia="en-IN"/>
+          <w14:ligatures w14:val="none"/>
+        </w:rPr>
+        <w:t xml:space="preserve"> </w:t>
+      </w:r>
+      <w:r>
+        <w:rPr>
+          <w:rFonts w:ascii="Consolas" w:eastAsia="Times New Roman" w:hAnsi="Consolas" w:cs="Times New Roman"/>
+          <w:b/>
+          <w:color w:val="E8C9BB"/>
+          <w:kern w:val="0"/>
+          <w:sz w:val="24"/>
+          <w:szCs w:val="24"/>
+          <w:lang w:eastAsia="en-IN"/>
+          <w14:ligatures w14:val="none"/>
+        </w:rPr>
+        <w:t>"</w:t>
+      </w:r>
+      <w:r>
+        <w:rPr>
+          <w:rFonts w:ascii="Consolas" w:eastAsia="Times New Roman" w:hAnsi="Consolas" w:cs="Times New Roman"/>
+          <w:b/>
+          <w:color w:val="CE9178"/>
+          <w:kern w:val="0"/>
+          <w:sz w:val="24"/>
+          <w:szCs w:val="24"/>
+          <w:lang w:eastAsia="en-IN"/>
+          <w14:ligatures w14:val="none"/>
+        </w:rPr>
+        <w:t>mongoose</w:t>
+      </w:r>
+      <w:r>
+        <w:rPr>
+          <w:rFonts w:ascii="Consolas" w:eastAsia="Times New Roman" w:hAnsi="Consolas" w:cs="Times New Roman"/>
+          <w:b/>
+          <w:color w:val="E8C9BB"/>
+          <w:kern w:val="0"/>
+          <w:sz w:val="24"/>
+          <w:szCs w:val="24"/>
+          <w:lang w:eastAsia="en-IN"/>
+          <w14:ligatures w14:val="none"/>
+        </w:rPr>
+        <w:t>"</w:t>
+      </w:r>
+      <w:r>
+        <w:rPr>
+          <w:rFonts w:ascii="Consolas" w:eastAsia="Times New Roman" w:hAnsi="Consolas" w:cs="Times New Roman"/>
+          <w:b/>
+          <w:color w:val="B4B4B4"/>
+          <w:kern w:val="0"/>
+          <w:sz w:val="24"/>
+          <w:szCs w:val="24"/>
+          <w:lang w:eastAsia="en-IN"/>
+          <w14:ligatures w14:val="none"/>
+        </w:rPr>
+        <w:t>;</w:t>
+      </w:r>
+    </w:p>
+    <w:p>
+      <w:pPr>
+        <w:shd w:val="clear" w:color="auto" w:fill="1E1E1E"/>
+        <w:spacing w:after="0" w:line="276" w:lineRule="auto"/>
+        <w:rPr>
+          <w:rFonts w:ascii="Consolas" w:eastAsia="Times New Roman" w:hAnsi="Consolas" w:cs="Times New Roman"/>
+          <w:b/>
+          <w:color w:val="DADADA"/>
+          <w:kern w:val="0"/>
+          <w:sz w:val="24"/>
+          <w:szCs w:val="24"/>
+          <w:lang w:eastAsia="en-IN"/>
+          <w14:ligatures w14:val="none"/>
+        </w:rPr>
+      </w:pPr>
+    </w:p>
+    <w:p>
+      <w:pPr>
+        <w:shd w:val="clear" w:color="auto" w:fill="1E1E1E"/>
+        <w:spacing w:after="0" w:line="276" w:lineRule="auto"/>
+        <w:rPr>
+          <w:rFonts w:ascii="Consolas" w:eastAsia="Times New Roman" w:hAnsi="Consolas" w:cs="Times New Roman"/>
+          <w:b/>
+          <w:color w:val="DADADA"/>
+          <w:kern w:val="0"/>
+          <w:sz w:val="24"/>
+          <w:szCs w:val="24"/>
+          <w:lang w:eastAsia="en-IN"/>
+          <w14:ligatures w14:val="none"/>
+        </w:rPr>
+      </w:pPr>
+      <w:proofErr w:type="spellStart"/>
+      <w:proofErr w:type="gramStart"/>
+      <w:r>
+        <w:rPr>
+          <w:rFonts w:ascii="Consolas" w:eastAsia="Times New Roman" w:hAnsi="Consolas" w:cs="Times New Roman"/>
+          <w:b/>
+          <w:color w:val="569CD6"/>
+          <w:kern w:val="0"/>
+          <w:sz w:val="24"/>
+          <w:szCs w:val="24"/>
+          <w:lang w:eastAsia="en-IN"/>
+          <w14:ligatures w14:val="none"/>
+        </w:rPr>
+        <w:t>const</w:t>
+      </w:r>
+      <w:proofErr w:type="spellEnd"/>
+      <w:proofErr w:type="gramEnd"/>
+      <w:r>
+        <w:rPr>
+          <w:rFonts w:ascii="Consolas" w:eastAsia="Times New Roman" w:hAnsi="Consolas" w:cs="Times New Roman"/>
+          <w:b/>
+          <w:color w:val="DADADA"/>
+          <w:kern w:val="0"/>
+          <w:sz w:val="24"/>
+          <w:szCs w:val="24"/>
+          <w:lang w:eastAsia="en-IN"/>
+          <w14:ligatures w14:val="none"/>
+        </w:rPr>
+        <w:t xml:space="preserve"> </w:t>
+      </w:r>
+      <w:proofErr w:type="spellStart"/>
+      <w:r>
+        <w:rPr>
+          <w:rFonts w:ascii="Consolas" w:eastAsia="Times New Roman" w:hAnsi="Consolas" w:cs="Times New Roman"/>
+          <w:b/>
+          <w:color w:val="C8C8C8"/>
+          <w:kern w:val="0"/>
+          <w:sz w:val="24"/>
+          <w:szCs w:val="24"/>
+          <w:lang w:eastAsia="en-IN"/>
+          <w14:ligatures w14:val="none"/>
+        </w:rPr>
+        <w:t>userSchema</w:t>
+      </w:r>
+      <w:proofErr w:type="spellEnd"/>
+      <w:r>
+        <w:rPr>
+          <w:rFonts w:ascii="Consolas" w:eastAsia="Times New Roman" w:hAnsi="Consolas" w:cs="Times New Roman"/>
+          <w:b/>
+          <w:color w:val="DADADA"/>
+          <w:kern w:val="0"/>
+          <w:sz w:val="24"/>
+          <w:szCs w:val="24"/>
+          <w:lang w:eastAsia="en-IN"/>
+          <w14:ligatures w14:val="none"/>
+        </w:rPr>
+        <w:t xml:space="preserve"> </w:t>
+      </w:r>
+      <w:r>
+        <w:rPr>
+          <w:rFonts w:ascii="Consolas" w:eastAsia="Times New Roman" w:hAnsi="Consolas" w:cs="Times New Roman"/>
+          <w:b/>
+          <w:color w:val="B4B4B4"/>
+          <w:kern w:val="0"/>
+          <w:sz w:val="24"/>
+          <w:szCs w:val="24"/>
+          <w:lang w:eastAsia="en-IN"/>
+          <w14:ligatures w14:val="none"/>
+        </w:rPr>
+        <w:t>=</w:t>
+      </w:r>
+      <w:r>
+        <w:rPr>
+          <w:rFonts w:ascii="Consolas" w:eastAsia="Times New Roman" w:hAnsi="Consolas" w:cs="Times New Roman"/>
+          <w:b/>
+          <w:color w:val="DADADA"/>
+          <w:kern w:val="0"/>
+          <w:sz w:val="24"/>
+          <w:szCs w:val="24"/>
+          <w:lang w:eastAsia="en-IN"/>
+          <w14:ligatures w14:val="none"/>
+        </w:rPr>
+        <w:t xml:space="preserve"> </w:t>
+      </w:r>
+      <w:r>
+        <w:rPr>
+          <w:rFonts w:ascii="Consolas" w:eastAsia="Times New Roman" w:hAnsi="Consolas" w:cs="Times New Roman"/>
+          <w:b/>
+          <w:color w:val="569CD6"/>
+          <w:kern w:val="0"/>
+          <w:sz w:val="24"/>
+          <w:szCs w:val="24"/>
+          <w:lang w:eastAsia="en-IN"/>
+          <w14:ligatures w14:val="none"/>
+        </w:rPr>
+        <w:t>new</w:t>
+      </w:r>
+      <w:r>
+        <w:rPr>
+          <w:rFonts w:ascii="Consolas" w:eastAsia="Times New Roman" w:hAnsi="Consolas" w:cs="Times New Roman"/>
+          <w:b/>
+          <w:color w:val="DADADA"/>
+          <w:kern w:val="0"/>
+          <w:sz w:val="24"/>
+          <w:szCs w:val="24"/>
+          <w:lang w:eastAsia="en-IN"/>
+          <w14:ligatures w14:val="none"/>
+        </w:rPr>
+        <w:t xml:space="preserve"> </w:t>
+      </w:r>
+      <w:proofErr w:type="spellStart"/>
+      <w:r>
+        <w:rPr>
+          <w:rFonts w:ascii="Consolas" w:eastAsia="Times New Roman" w:hAnsi="Consolas" w:cs="Times New Roman"/>
+          <w:b/>
+          <w:color w:val="4EC9B0"/>
+          <w:kern w:val="0"/>
+          <w:sz w:val="24"/>
+          <w:szCs w:val="24"/>
+          <w:lang w:eastAsia="en-IN"/>
+          <w14:ligatures w14:val="none"/>
+        </w:rPr>
+        <w:t>mongoose</w:t>
+      </w:r>
+      <w:r>
+        <w:rPr>
+          <w:rFonts w:ascii="Consolas" w:eastAsia="Times New Roman" w:hAnsi="Consolas" w:cs="Times New Roman"/>
+          <w:b/>
+          <w:color w:val="B4B4B4"/>
+          <w:kern w:val="0"/>
+          <w:sz w:val="24"/>
+          <w:szCs w:val="24"/>
+          <w:lang w:eastAsia="en-IN"/>
+          <w14:ligatures w14:val="none"/>
+        </w:rPr>
+        <w:t>.</w:t>
+      </w:r>
+      <w:r>
+        <w:rPr>
+          <w:rFonts w:ascii="Consolas" w:eastAsia="Times New Roman" w:hAnsi="Consolas" w:cs="Times New Roman"/>
+          <w:b/>
+          <w:color w:val="4EC9B0"/>
+          <w:kern w:val="0"/>
+          <w:sz w:val="24"/>
+          <w:szCs w:val="24"/>
+          <w:lang w:eastAsia="en-IN"/>
+          <w14:ligatures w14:val="none"/>
+        </w:rPr>
+        <w:t>Schema</w:t>
+      </w:r>
+      <w:proofErr w:type="spellEnd"/>
+      <w:r>
+        <w:rPr>
+          <w:rFonts w:ascii="Consolas" w:eastAsia="Times New Roman" w:hAnsi="Consolas" w:cs="Times New Roman"/>
+          <w:b/>
+          <w:color w:val="DADADA"/>
+          <w:kern w:val="0"/>
+          <w:sz w:val="24"/>
+          <w:szCs w:val="24"/>
+          <w:lang w:eastAsia="en-IN"/>
+          <w14:ligatures w14:val="none"/>
+        </w:rPr>
+        <w:t>(</w:t>
+      </w:r>
+      <w:r>
+        <w:rPr>
+          <w:rFonts w:ascii="Consolas" w:eastAsia="Times New Roman" w:hAnsi="Consolas" w:cs="Times New Roman"/>
+          <w:b/>
+          <w:color w:val="B4B4B4"/>
+          <w:kern w:val="0"/>
+          <w:sz w:val="24"/>
+          <w:szCs w:val="24"/>
+          <w:lang w:eastAsia="en-IN"/>
+          <w14:ligatures w14:val="none"/>
+        </w:rPr>
+        <w:t>{</w:t>
+      </w:r>
+    </w:p>
+    <w:p>
+      <w:pPr>
+        <w:shd w:val="clear" w:color="auto" w:fill="1E1E1E"/>
+        <w:spacing w:after="0" w:line="276" w:lineRule="auto"/>
+        <w:rPr>
+          <w:rFonts w:ascii="Consolas" w:eastAsia="Times New Roman" w:hAnsi="Consolas" w:cs="Times New Roman"/>
+          <w:b/>
+          <w:color w:val="DADADA"/>
+          <w:kern w:val="0"/>
+          <w:sz w:val="24"/>
+          <w:szCs w:val="24"/>
+          <w:lang w:eastAsia="en-IN"/>
+          <w14:ligatures w14:val="none"/>
+        </w:rPr>
+      </w:pPr>
+      <w:r>
+        <w:rPr>
+          <w:rFonts w:ascii="Consolas" w:eastAsia="Times New Roman" w:hAnsi="Consolas" w:cs="Times New Roman"/>
+          <w:b/>
+          <w:color w:val="DADADA"/>
+          <w:kern w:val="0"/>
+          <w:sz w:val="24"/>
+          <w:szCs w:val="24"/>
+          <w:lang w:eastAsia="en-IN"/>
+          <w14:ligatures w14:val="none"/>
+        </w:rPr>
+        <w:t xml:space="preserve">    </w:t>
+      </w:r>
+      <w:proofErr w:type="gramStart"/>
+      <w:r>
+        <w:rPr>
+          <w:rFonts w:ascii="Consolas" w:eastAsia="Times New Roman" w:hAnsi="Consolas" w:cs="Times New Roman"/>
+          <w:b/>
+          <w:color w:val="DADADA"/>
+          <w:kern w:val="0"/>
+          <w:sz w:val="24"/>
+          <w:szCs w:val="24"/>
+          <w:lang w:eastAsia="en-IN"/>
+          <w14:ligatures w14:val="none"/>
+        </w:rPr>
+        <w:t>username</w:t>
+      </w:r>
+      <w:r>
+        <w:rPr>
+          <w:rFonts w:ascii="Consolas" w:eastAsia="Times New Roman" w:hAnsi="Consolas" w:cs="Times New Roman"/>
+          <w:b/>
+          <w:color w:val="B4B4B4"/>
+          <w:kern w:val="0"/>
+          <w:sz w:val="24"/>
+          <w:szCs w:val="24"/>
+          <w:lang w:eastAsia="en-IN"/>
+          <w14:ligatures w14:val="none"/>
+        </w:rPr>
+        <w:t>:</w:t>
+      </w:r>
+      <w:proofErr w:type="gramEnd"/>
+      <w:r>
+        <w:rPr>
+          <w:rFonts w:ascii="Consolas" w:eastAsia="Times New Roman" w:hAnsi="Consolas" w:cs="Times New Roman"/>
+          <w:b/>
+          <w:color w:val="B4B4B4"/>
+          <w:kern w:val="0"/>
+          <w:sz w:val="24"/>
+          <w:szCs w:val="24"/>
+          <w:lang w:eastAsia="en-IN"/>
+          <w14:ligatures w14:val="none"/>
+        </w:rPr>
+        <w:t>{</w:t>
+      </w:r>
+    </w:p>
+    <w:p>
+      <w:pPr>
+        <w:shd w:val="clear" w:color="auto" w:fill="1E1E1E"/>
+        <w:spacing w:after="0" w:line="276" w:lineRule="auto"/>
+        <w:rPr>
+          <w:rFonts w:ascii="Consolas" w:eastAsia="Times New Roman" w:hAnsi="Consolas" w:cs="Times New Roman"/>
+          <w:b/>
+          <w:color w:val="DADADA"/>
+          <w:kern w:val="0"/>
+          <w:sz w:val="24"/>
+          <w:szCs w:val="24"/>
+          <w:lang w:eastAsia="en-IN"/>
+          <w14:ligatures w14:val="none"/>
+        </w:rPr>
+      </w:pPr>
+      <w:r>
+        <w:rPr>
+          <w:rFonts w:ascii="Consolas" w:eastAsia="Times New Roman" w:hAnsi="Consolas" w:cs="Times New Roman"/>
+          <w:b/>
+          <w:color w:val="DADADA"/>
+          <w:kern w:val="0"/>
+          <w:sz w:val="24"/>
+          <w:szCs w:val="24"/>
+          <w:lang w:eastAsia="en-IN"/>
+          <w14:ligatures w14:val="none"/>
+        </w:rPr>
+        <w:t xml:space="preserve">        </w:t>
+      </w:r>
+      <w:proofErr w:type="spellStart"/>
+      <w:proofErr w:type="gramStart"/>
+      <w:r>
+        <w:rPr>
+          <w:rFonts w:ascii="Consolas" w:eastAsia="Times New Roman" w:hAnsi="Consolas" w:cs="Times New Roman"/>
+          <w:b/>
+          <w:color w:val="4EC9B0"/>
+          <w:kern w:val="0"/>
+          <w:sz w:val="24"/>
+          <w:szCs w:val="24"/>
+          <w:lang w:eastAsia="en-IN"/>
+          <w14:ligatures w14:val="none"/>
+        </w:rPr>
+        <w:t>type</w:t>
+      </w:r>
+      <w:r>
+        <w:rPr>
+          <w:rFonts w:ascii="Consolas" w:eastAsia="Times New Roman" w:hAnsi="Consolas" w:cs="Times New Roman"/>
+          <w:b/>
+          <w:color w:val="B4B4B4"/>
+          <w:kern w:val="0"/>
+          <w:sz w:val="24"/>
+          <w:szCs w:val="24"/>
+          <w:lang w:eastAsia="en-IN"/>
+          <w14:ligatures w14:val="none"/>
+        </w:rPr>
+        <w:t>:</w:t>
+      </w:r>
+      <w:proofErr w:type="gramEnd"/>
+      <w:r>
+        <w:rPr>
+          <w:rFonts w:ascii="Consolas" w:eastAsia="Times New Roman" w:hAnsi="Consolas" w:cs="Times New Roman"/>
+          <w:b/>
+          <w:color w:val="4EC9B0"/>
+          <w:kern w:val="0"/>
+          <w:sz w:val="24"/>
+          <w:szCs w:val="24"/>
+          <w:lang w:eastAsia="en-IN"/>
+          <w14:ligatures w14:val="none"/>
+        </w:rPr>
+        <w:t>String</w:t>
+      </w:r>
+      <w:proofErr w:type="spellEnd"/>
+      <w:r>
+        <w:rPr>
+          <w:rFonts w:ascii="Consolas" w:eastAsia="Times New Roman" w:hAnsi="Consolas" w:cs="Times New Roman"/>
+          <w:b/>
+          <w:color w:val="B4B4B4"/>
+          <w:kern w:val="0"/>
+          <w:sz w:val="24"/>
+          <w:szCs w:val="24"/>
+          <w:lang w:eastAsia="en-IN"/>
+          <w14:ligatures w14:val="none"/>
+        </w:rPr>
+        <w:t>,</w:t>
+      </w:r>
+    </w:p>
+    <w:p>
+      <w:pPr>
+        <w:shd w:val="clear" w:color="auto" w:fill="1E1E1E"/>
+        <w:spacing w:after="0" w:line="276" w:lineRule="auto"/>
+        <w:rPr>
+          <w:rFonts w:ascii="Consolas" w:eastAsia="Times New Roman" w:hAnsi="Consolas" w:cs="Times New Roman"/>
+          <w:b/>
+          <w:color w:val="DADADA"/>
+          <w:kern w:val="0"/>
+          <w:sz w:val="24"/>
+          <w:szCs w:val="24"/>
+          <w:lang w:eastAsia="en-IN"/>
+          <w14:ligatures w14:val="none"/>
+        </w:rPr>
+      </w:pPr>
+      <w:r>
+        <w:rPr>
+          <w:rFonts w:ascii="Consolas" w:eastAsia="Times New Roman" w:hAnsi="Consolas" w:cs="Times New Roman"/>
+          <w:b/>
+          <w:color w:val="DADADA"/>
+          <w:kern w:val="0"/>
+          <w:sz w:val="24"/>
+          <w:szCs w:val="24"/>
+          <w:lang w:eastAsia="en-IN"/>
+          <w14:ligatures w14:val="none"/>
+        </w:rPr>
+        <w:t xml:space="preserve">        </w:t>
+      </w:r>
+      <w:proofErr w:type="spellStart"/>
+      <w:proofErr w:type="gramStart"/>
+      <w:r>
+        <w:rPr>
+          <w:rFonts w:ascii="Consolas" w:eastAsia="Times New Roman" w:hAnsi="Consolas" w:cs="Times New Roman"/>
+          <w:b/>
+          <w:color w:val="DADADA"/>
+          <w:kern w:val="0"/>
+          <w:sz w:val="24"/>
+          <w:szCs w:val="24"/>
+          <w:lang w:eastAsia="en-IN"/>
+          <w14:ligatures w14:val="none"/>
+        </w:rPr>
+        <w:t>required</w:t>
+      </w:r>
+      <w:r>
+        <w:rPr>
+          <w:rFonts w:ascii="Consolas" w:eastAsia="Times New Roman" w:hAnsi="Consolas" w:cs="Times New Roman"/>
+          <w:b/>
+          <w:color w:val="B4B4B4"/>
+          <w:kern w:val="0"/>
+          <w:sz w:val="24"/>
+          <w:szCs w:val="24"/>
+          <w:lang w:eastAsia="en-IN"/>
+          <w14:ligatures w14:val="none"/>
+        </w:rPr>
+        <w:t>:</w:t>
+      </w:r>
+      <w:proofErr w:type="gramEnd"/>
+      <w:r>
+        <w:rPr>
+          <w:rFonts w:ascii="Consolas" w:eastAsia="Times New Roman" w:hAnsi="Consolas" w:cs="Times New Roman"/>
+          <w:b/>
+          <w:color w:val="569CD6"/>
+          <w:kern w:val="0"/>
+          <w:sz w:val="24"/>
+          <w:szCs w:val="24"/>
+          <w:lang w:eastAsia="en-IN"/>
+          <w14:ligatures w14:val="none"/>
+        </w:rPr>
+        <w:t>true</w:t>
+      </w:r>
+      <w:proofErr w:type="spellEnd"/>
+      <w:r>
+        <w:rPr>
+          <w:rFonts w:ascii="Consolas" w:eastAsia="Times New Roman" w:hAnsi="Consolas" w:cs="Times New Roman"/>
+          <w:b/>
+          <w:color w:val="B4B4B4"/>
+          <w:kern w:val="0"/>
+          <w:sz w:val="24"/>
+          <w:szCs w:val="24"/>
+          <w:lang w:eastAsia="en-IN"/>
+          <w14:ligatures w14:val="none"/>
+        </w:rPr>
+        <w:t>,</w:t>
+      </w:r>
+    </w:p>
+    <w:p>
+      <w:pPr>
+        <w:shd w:val="clear" w:color="auto" w:fill="1E1E1E"/>
+        <w:spacing w:after="0" w:line="276" w:lineRule="auto"/>
+        <w:rPr>
+          <w:rFonts w:ascii="Consolas" w:eastAsia="Times New Roman" w:hAnsi="Consolas" w:cs="Times New Roman"/>
+          <w:b/>
+          <w:color w:val="DADADA"/>
+          <w:kern w:val="0"/>
+          <w:sz w:val="24"/>
+          <w:szCs w:val="24"/>
+          <w:lang w:eastAsia="en-IN"/>
+          <w14:ligatures w14:val="none"/>
+        </w:rPr>
+      </w:pPr>
+      <w:r>
+        <w:rPr>
+          <w:rFonts w:ascii="Consolas" w:eastAsia="Times New Roman" w:hAnsi="Consolas" w:cs="Times New Roman"/>
+          <w:b/>
+          <w:color w:val="DADADA"/>
+          <w:kern w:val="0"/>
+          <w:sz w:val="24"/>
+          <w:szCs w:val="24"/>
+          <w:lang w:eastAsia="en-IN"/>
+          <w14:ligatures w14:val="none"/>
+        </w:rPr>
+        <w:t xml:space="preserve">        </w:t>
+      </w:r>
+      <w:proofErr w:type="spellStart"/>
+      <w:proofErr w:type="gramStart"/>
+      <w:r>
+        <w:rPr>
+          <w:rFonts w:ascii="Consolas" w:eastAsia="Times New Roman" w:hAnsi="Consolas" w:cs="Times New Roman"/>
+          <w:b/>
+          <w:color w:val="DADADA"/>
+          <w:kern w:val="0"/>
+          <w:sz w:val="24"/>
+          <w:szCs w:val="24"/>
+          <w:lang w:eastAsia="en-IN"/>
+          <w14:ligatures w14:val="none"/>
+        </w:rPr>
+        <w:t>unique</w:t>
+      </w:r>
+      <w:r>
+        <w:rPr>
+          <w:rFonts w:ascii="Consolas" w:eastAsia="Times New Roman" w:hAnsi="Consolas" w:cs="Times New Roman"/>
+          <w:b/>
+          <w:color w:val="B4B4B4"/>
+          <w:kern w:val="0"/>
+          <w:sz w:val="24"/>
+          <w:szCs w:val="24"/>
+          <w:lang w:eastAsia="en-IN"/>
+          <w14:ligatures w14:val="none"/>
+        </w:rPr>
+        <w:t>:</w:t>
+      </w:r>
+      <w:proofErr w:type="gramEnd"/>
+      <w:r>
+        <w:rPr>
+          <w:rFonts w:ascii="Consolas" w:eastAsia="Times New Roman" w:hAnsi="Consolas" w:cs="Times New Roman"/>
+          <w:b/>
+          <w:color w:val="569CD6"/>
+          <w:kern w:val="0"/>
+          <w:sz w:val="24"/>
+          <w:szCs w:val="24"/>
+          <w:lang w:eastAsia="en-IN"/>
+          <w14:ligatures w14:val="none"/>
+        </w:rPr>
+        <w:t>true</w:t>
+      </w:r>
+      <w:proofErr w:type="spellEnd"/>
+      <w:r>
+        <w:rPr>
+          <w:rFonts w:ascii="Consolas" w:eastAsia="Times New Roman" w:hAnsi="Consolas" w:cs="Times New Roman"/>
+          <w:b/>
+          <w:color w:val="B4B4B4"/>
+          <w:kern w:val="0"/>
+          <w:sz w:val="24"/>
+          <w:szCs w:val="24"/>
+          <w:lang w:eastAsia="en-IN"/>
+          <w14:ligatures w14:val="none"/>
+        </w:rPr>
+        <w:t>,</w:t>
+      </w:r>
+    </w:p>
+    <w:p>
+      <w:pPr>
+        <w:shd w:val="clear" w:color="auto" w:fill="1E1E1E"/>
+        <w:spacing w:after="0" w:line="276" w:lineRule="auto"/>
+        <w:rPr>
+          <w:rFonts w:ascii="Consolas" w:eastAsia="Times New Roman" w:hAnsi="Consolas" w:cs="Times New Roman"/>
+          <w:b/>
+          <w:color w:val="DADADA"/>
+          <w:kern w:val="0"/>
+          <w:sz w:val="24"/>
+          <w:szCs w:val="24"/>
+          <w:lang w:eastAsia="en-IN"/>
+          <w14:ligatures w14:val="none"/>
+        </w:rPr>
+      </w:pPr>
+      <w:r>
+        <w:rPr>
+          <w:rFonts w:ascii="Consolas" w:eastAsia="Times New Roman" w:hAnsi="Consolas" w:cs="Times New Roman"/>
+          <w:b/>
+          <w:color w:val="DADADA"/>
+          <w:kern w:val="0"/>
+          <w:sz w:val="24"/>
+          <w:szCs w:val="24"/>
+          <w:lang w:eastAsia="en-IN"/>
+          <w14:ligatures w14:val="none"/>
+        </w:rPr>
+        <w:t xml:space="preserve">    </w:t>
+      </w:r>
+      <w:r>
+        <w:rPr>
+          <w:rFonts w:ascii="Consolas" w:eastAsia="Times New Roman" w:hAnsi="Consolas" w:cs="Times New Roman"/>
+          <w:b/>
+          <w:color w:val="B4B4B4"/>
+          <w:kern w:val="0"/>
+          <w:sz w:val="24"/>
+          <w:szCs w:val="24"/>
+          <w:lang w:eastAsia="en-IN"/>
+          <w14:ligatures w14:val="none"/>
+        </w:rPr>
+        <w:t>},</w:t>
+      </w:r>
+    </w:p>
+    <w:p>
+      <w:pPr>
+        <w:shd w:val="clear" w:color="auto" w:fill="1E1E1E"/>
+        <w:spacing w:after="0" w:line="276" w:lineRule="auto"/>
+        <w:rPr>
+          <w:rFonts w:ascii="Consolas" w:eastAsia="Times New Roman" w:hAnsi="Consolas" w:cs="Times New Roman"/>
+          <w:b/>
+          <w:color w:val="DADADA"/>
+          <w:kern w:val="0"/>
+          <w:sz w:val="24"/>
+          <w:szCs w:val="24"/>
+          <w:lang w:eastAsia="en-IN"/>
+          <w14:ligatures w14:val="none"/>
+        </w:rPr>
+      </w:pPr>
+      <w:r>
+        <w:rPr>
+          <w:rFonts w:ascii="Consolas" w:eastAsia="Times New Roman" w:hAnsi="Consolas" w:cs="Times New Roman"/>
+          <w:b/>
+          <w:color w:val="DADADA"/>
+          <w:kern w:val="0"/>
+          <w:sz w:val="24"/>
+          <w:szCs w:val="24"/>
+          <w:lang w:eastAsia="en-IN"/>
+          <w14:ligatures w14:val="none"/>
+        </w:rPr>
+        <w:t xml:space="preserve">    </w:t>
+      </w:r>
+      <w:proofErr w:type="gramStart"/>
+      <w:r>
+        <w:rPr>
+          <w:rFonts w:ascii="Consolas" w:eastAsia="Times New Roman" w:hAnsi="Consolas" w:cs="Times New Roman"/>
+          <w:b/>
+          <w:color w:val="DADADA"/>
+          <w:kern w:val="0"/>
+          <w:sz w:val="24"/>
+          <w:szCs w:val="24"/>
+          <w:lang w:eastAsia="en-IN"/>
+          <w14:ligatures w14:val="none"/>
+        </w:rPr>
+        <w:t>email</w:t>
+      </w:r>
+      <w:r>
+        <w:rPr>
+          <w:rFonts w:ascii="Consolas" w:eastAsia="Times New Roman" w:hAnsi="Consolas" w:cs="Times New Roman"/>
+          <w:b/>
+          <w:color w:val="B4B4B4"/>
+          <w:kern w:val="0"/>
+          <w:sz w:val="24"/>
+          <w:szCs w:val="24"/>
+          <w:lang w:eastAsia="en-IN"/>
+          <w14:ligatures w14:val="none"/>
+        </w:rPr>
+        <w:t>:</w:t>
+      </w:r>
+      <w:proofErr w:type="gramEnd"/>
+      <w:r>
+        <w:rPr>
+          <w:rFonts w:ascii="Consolas" w:eastAsia="Times New Roman" w:hAnsi="Consolas" w:cs="Times New Roman"/>
+          <w:b/>
+          <w:color w:val="B4B4B4"/>
+          <w:kern w:val="0"/>
+          <w:sz w:val="24"/>
+          <w:szCs w:val="24"/>
+          <w:lang w:eastAsia="en-IN"/>
+          <w14:ligatures w14:val="none"/>
+        </w:rPr>
+        <w:t>{</w:t>
+      </w:r>
+    </w:p>
+    <w:p>
+      <w:pPr>
+        <w:shd w:val="clear" w:color="auto" w:fill="1E1E1E"/>
+        <w:spacing w:after="0" w:line="276" w:lineRule="auto"/>
+        <w:rPr>
+          <w:rFonts w:ascii="Consolas" w:eastAsia="Times New Roman" w:hAnsi="Consolas" w:cs="Times New Roman"/>
+          <w:b/>
+          <w:color w:val="DADADA"/>
+          <w:kern w:val="0"/>
+          <w:sz w:val="24"/>
+          <w:szCs w:val="24"/>
+          <w:lang w:eastAsia="en-IN"/>
+          <w14:ligatures w14:val="none"/>
+        </w:rPr>
+      </w:pPr>
+      <w:r>
+        <w:rPr>
+          <w:rFonts w:ascii="Consolas" w:eastAsia="Times New Roman" w:hAnsi="Consolas" w:cs="Times New Roman"/>
+          <w:b/>
+          <w:color w:val="DADADA"/>
+          <w:kern w:val="0"/>
+          <w:sz w:val="24"/>
+          <w:szCs w:val="24"/>
+          <w:lang w:eastAsia="en-IN"/>
+          <w14:ligatures w14:val="none"/>
+        </w:rPr>
+        <w:t xml:space="preserve">        </w:t>
+      </w:r>
+      <w:proofErr w:type="spellStart"/>
+      <w:proofErr w:type="gramStart"/>
+      <w:r>
+        <w:rPr>
+          <w:rFonts w:ascii="Consolas" w:eastAsia="Times New Roman" w:hAnsi="Consolas" w:cs="Times New Roman"/>
+          <w:b/>
+          <w:color w:val="4EC9B0"/>
+          <w:kern w:val="0"/>
+          <w:sz w:val="24"/>
+          <w:szCs w:val="24"/>
+          <w:lang w:eastAsia="en-IN"/>
+          <w14:ligatures w14:val="none"/>
+        </w:rPr>
+        <w:t>type</w:t>
+      </w:r>
+      <w:r>
+        <w:rPr>
+          <w:rFonts w:ascii="Consolas" w:eastAsia="Times New Roman" w:hAnsi="Consolas" w:cs="Times New Roman"/>
+          <w:b/>
+          <w:color w:val="B4B4B4"/>
+          <w:kern w:val="0"/>
+          <w:sz w:val="24"/>
+          <w:szCs w:val="24"/>
+          <w:lang w:eastAsia="en-IN"/>
+          <w14:ligatures w14:val="none"/>
+        </w:rPr>
+        <w:t>:</w:t>
+      </w:r>
+      <w:proofErr w:type="gramEnd"/>
+      <w:r>
+        <w:rPr>
+          <w:rFonts w:ascii="Consolas" w:eastAsia="Times New Roman" w:hAnsi="Consolas" w:cs="Times New Roman"/>
+          <w:b/>
+          <w:color w:val="4EC9B0"/>
+          <w:kern w:val="0"/>
+          <w:sz w:val="24"/>
+          <w:szCs w:val="24"/>
+          <w:lang w:eastAsia="en-IN"/>
+          <w14:ligatures w14:val="none"/>
+        </w:rPr>
+        <w:t>String</w:t>
+      </w:r>
+      <w:proofErr w:type="spellEnd"/>
+      <w:r>
+        <w:rPr>
+          <w:rFonts w:ascii="Consolas" w:eastAsia="Times New Roman" w:hAnsi="Consolas" w:cs="Times New Roman"/>
+          <w:b/>
+          <w:color w:val="B4B4B4"/>
+          <w:kern w:val="0"/>
+          <w:sz w:val="24"/>
+          <w:szCs w:val="24"/>
+          <w:lang w:eastAsia="en-IN"/>
+          <w14:ligatures w14:val="none"/>
+        </w:rPr>
+        <w:t>,</w:t>
+      </w:r>
+    </w:p>
+    <w:p>
+      <w:pPr>
+        <w:shd w:val="clear" w:color="auto" w:fill="1E1E1E"/>
+        <w:spacing w:after="0" w:line="276" w:lineRule="auto"/>
+        <w:rPr>
+          <w:rFonts w:ascii="Consolas" w:eastAsia="Times New Roman" w:hAnsi="Consolas" w:cs="Times New Roman"/>
+          <w:b/>
+          <w:color w:val="DADADA"/>
+          <w:kern w:val="0"/>
+          <w:sz w:val="24"/>
+          <w:szCs w:val="24"/>
+          <w:lang w:eastAsia="en-IN"/>
+          <w14:ligatures w14:val="none"/>
+        </w:rPr>
+      </w:pPr>
+      <w:r>
+        <w:rPr>
+          <w:rFonts w:ascii="Consolas" w:eastAsia="Times New Roman" w:hAnsi="Consolas" w:cs="Times New Roman"/>
+          <w:b/>
+          <w:color w:val="DADADA"/>
+          <w:kern w:val="0"/>
+          <w:sz w:val="24"/>
+          <w:szCs w:val="24"/>
+          <w:lang w:eastAsia="en-IN"/>
+          <w14:ligatures w14:val="none"/>
+        </w:rPr>
+        <w:t xml:space="preserve">        </w:t>
+      </w:r>
+      <w:proofErr w:type="spellStart"/>
+      <w:proofErr w:type="gramStart"/>
+      <w:r>
+        <w:rPr>
+          <w:rFonts w:ascii="Consolas" w:eastAsia="Times New Roman" w:hAnsi="Consolas" w:cs="Times New Roman"/>
+          <w:b/>
+          <w:color w:val="DADADA"/>
+          <w:kern w:val="0"/>
+          <w:sz w:val="24"/>
+          <w:szCs w:val="24"/>
+          <w:lang w:eastAsia="en-IN"/>
+          <w14:ligatures w14:val="none"/>
+        </w:rPr>
+        <w:t>required</w:t>
+      </w:r>
+      <w:r>
+        <w:rPr>
+          <w:rFonts w:ascii="Consolas" w:eastAsia="Times New Roman" w:hAnsi="Consolas" w:cs="Times New Roman"/>
+          <w:b/>
+          <w:color w:val="B4B4B4"/>
+          <w:kern w:val="0"/>
+          <w:sz w:val="24"/>
+          <w:szCs w:val="24"/>
+          <w:lang w:eastAsia="en-IN"/>
+          <w14:ligatures w14:val="none"/>
+        </w:rPr>
+        <w:t>:</w:t>
+      </w:r>
+      <w:proofErr w:type="gramEnd"/>
+      <w:r>
+        <w:rPr>
+          <w:rFonts w:ascii="Consolas" w:eastAsia="Times New Roman" w:hAnsi="Consolas" w:cs="Times New Roman"/>
+          <w:b/>
+          <w:color w:val="569CD6"/>
+          <w:kern w:val="0"/>
+          <w:sz w:val="24"/>
+          <w:szCs w:val="24"/>
+          <w:lang w:eastAsia="en-IN"/>
+          <w14:ligatures w14:val="none"/>
+        </w:rPr>
+        <w:t>true</w:t>
+      </w:r>
+      <w:proofErr w:type="spellEnd"/>
+      <w:r>
+        <w:rPr>
+          <w:rFonts w:ascii="Consolas" w:eastAsia="Times New Roman" w:hAnsi="Consolas" w:cs="Times New Roman"/>
+          <w:b/>
+          <w:color w:val="B4B4B4"/>
+          <w:kern w:val="0"/>
+          <w:sz w:val="24"/>
+          <w:szCs w:val="24"/>
+          <w:lang w:eastAsia="en-IN"/>
+          <w14:ligatures w14:val="none"/>
+        </w:rPr>
+        <w:t>,</w:t>
+      </w:r>
+    </w:p>
+    <w:p>
+      <w:pPr>
+        <w:shd w:val="clear" w:color="auto" w:fill="1E1E1E"/>
+        <w:spacing w:after="0" w:line="276" w:lineRule="auto"/>
+        <w:rPr>
+          <w:rFonts w:ascii="Consolas" w:eastAsia="Times New Roman" w:hAnsi="Consolas" w:cs="Times New Roman"/>
+          <w:b/>
+          <w:color w:val="DADADA"/>
+          <w:kern w:val="0"/>
+          <w:sz w:val="24"/>
+          <w:szCs w:val="24"/>
+          <w:lang w:eastAsia="en-IN"/>
+          <w14:ligatures w14:val="none"/>
+        </w:rPr>
+      </w:pPr>
+      <w:r>
+        <w:rPr>
+          <w:rFonts w:ascii="Consolas" w:eastAsia="Times New Roman" w:hAnsi="Consolas" w:cs="Times New Roman"/>
+          <w:b/>
+          <w:color w:val="DADADA"/>
+          <w:kern w:val="0"/>
+          <w:sz w:val="24"/>
+          <w:szCs w:val="24"/>
+          <w:lang w:eastAsia="en-IN"/>
+          <w14:ligatures w14:val="none"/>
+        </w:rPr>
+        <w:t xml:space="preserve">        </w:t>
+      </w:r>
+      <w:proofErr w:type="spellStart"/>
+      <w:proofErr w:type="gramStart"/>
+      <w:r>
+        <w:rPr>
+          <w:rFonts w:ascii="Consolas" w:eastAsia="Times New Roman" w:hAnsi="Consolas" w:cs="Times New Roman"/>
+          <w:b/>
+          <w:color w:val="DADADA"/>
+          <w:kern w:val="0"/>
+          <w:sz w:val="24"/>
+          <w:szCs w:val="24"/>
+          <w:lang w:eastAsia="en-IN"/>
+          <w14:ligatures w14:val="none"/>
+        </w:rPr>
+        <w:t>unique</w:t>
+      </w:r>
+      <w:r>
+        <w:rPr>
+          <w:rFonts w:ascii="Consolas" w:eastAsia="Times New Roman" w:hAnsi="Consolas" w:cs="Times New Roman"/>
+          <w:b/>
+          <w:color w:val="B4B4B4"/>
+          <w:kern w:val="0"/>
+          <w:sz w:val="24"/>
+          <w:szCs w:val="24"/>
+          <w:lang w:eastAsia="en-IN"/>
+          <w14:ligatures w14:val="none"/>
+        </w:rPr>
+        <w:t>:</w:t>
+      </w:r>
+      <w:proofErr w:type="gramEnd"/>
+      <w:r>
+        <w:rPr>
+          <w:rFonts w:ascii="Consolas" w:eastAsia="Times New Roman" w:hAnsi="Consolas" w:cs="Times New Roman"/>
+          <w:b/>
+          <w:color w:val="569CD6"/>
+          <w:kern w:val="0"/>
+          <w:sz w:val="24"/>
+          <w:szCs w:val="24"/>
+          <w:lang w:eastAsia="en-IN"/>
+          <w14:ligatures w14:val="none"/>
+        </w:rPr>
+        <w:t>true</w:t>
+      </w:r>
+      <w:proofErr w:type="spellEnd"/>
+      <w:r>
+        <w:rPr>
+          <w:rFonts w:ascii="Consolas" w:eastAsia="Times New Roman" w:hAnsi="Consolas" w:cs="Times New Roman"/>
+          <w:b/>
+          <w:color w:val="B4B4B4"/>
+          <w:kern w:val="0"/>
+          <w:sz w:val="24"/>
+          <w:szCs w:val="24"/>
+          <w:lang w:eastAsia="en-IN"/>
+          <w14:ligatures w14:val="none"/>
+        </w:rPr>
+        <w:t>,</w:t>
+      </w:r>
+    </w:p>
+    <w:p>
+      <w:pPr>
+        <w:shd w:val="clear" w:color="auto" w:fill="1E1E1E"/>
+        <w:spacing w:after="0" w:line="276" w:lineRule="auto"/>
+        <w:rPr>
+          <w:rFonts w:ascii="Consolas" w:eastAsia="Times New Roman" w:hAnsi="Consolas" w:cs="Times New Roman"/>
+          <w:b/>
+          <w:color w:val="DADADA"/>
+          <w:kern w:val="0"/>
+          <w:sz w:val="24"/>
+          <w:szCs w:val="24"/>
+          <w:lang w:eastAsia="en-IN"/>
+          <w14:ligatures w14:val="none"/>
+        </w:rPr>
+      </w:pPr>
+      <w:r>
+        <w:rPr>
+          <w:rFonts w:ascii="Consolas" w:eastAsia="Times New Roman" w:hAnsi="Consolas" w:cs="Times New Roman"/>
+          <w:b/>
+          <w:color w:val="DADADA"/>
+          <w:kern w:val="0"/>
+          <w:sz w:val="24"/>
+          <w:szCs w:val="24"/>
+          <w:lang w:eastAsia="en-IN"/>
+          <w14:ligatures w14:val="none"/>
+        </w:rPr>
+        <w:t xml:space="preserve">    </w:t>
+      </w:r>
+      <w:r>
+        <w:rPr>
+          <w:rFonts w:ascii="Consolas" w:eastAsia="Times New Roman" w:hAnsi="Consolas" w:cs="Times New Roman"/>
+          <w:b/>
+          <w:color w:val="B4B4B4"/>
+          <w:kern w:val="0"/>
+          <w:sz w:val="24"/>
+          <w:szCs w:val="24"/>
+          <w:lang w:eastAsia="en-IN"/>
+          <w14:ligatures w14:val="none"/>
+        </w:rPr>
+        <w:t>},</w:t>
+      </w:r>
+    </w:p>
+    <w:p>
+      <w:pPr>
+        <w:shd w:val="clear" w:color="auto" w:fill="1E1E1E"/>
+        <w:spacing w:after="0" w:line="276" w:lineRule="auto"/>
+        <w:rPr>
+          <w:rFonts w:ascii="Consolas" w:eastAsia="Times New Roman" w:hAnsi="Consolas" w:cs="Times New Roman"/>
+          <w:b/>
+          <w:color w:val="DADADA"/>
+          <w:kern w:val="0"/>
+          <w:sz w:val="24"/>
+          <w:szCs w:val="24"/>
+          <w:lang w:eastAsia="en-IN"/>
+          <w14:ligatures w14:val="none"/>
+        </w:rPr>
+      </w:pPr>
+      <w:r>
+        <w:rPr>
+          <w:rFonts w:ascii="Consolas" w:eastAsia="Times New Roman" w:hAnsi="Consolas" w:cs="Times New Roman"/>
+          <w:b/>
+          <w:color w:val="DADADA"/>
+          <w:kern w:val="0"/>
+          <w:sz w:val="24"/>
+          <w:szCs w:val="24"/>
+          <w:lang w:eastAsia="en-IN"/>
+          <w14:ligatures w14:val="none"/>
+        </w:rPr>
+        <w:t xml:space="preserve">    </w:t>
+      </w:r>
+      <w:proofErr w:type="gramStart"/>
+      <w:r>
+        <w:rPr>
+          <w:rFonts w:ascii="Consolas" w:eastAsia="Times New Roman" w:hAnsi="Consolas" w:cs="Times New Roman"/>
+          <w:b/>
+          <w:color w:val="DADADA"/>
+          <w:kern w:val="0"/>
+          <w:sz w:val="24"/>
+          <w:szCs w:val="24"/>
+          <w:lang w:eastAsia="en-IN"/>
+          <w14:ligatures w14:val="none"/>
+        </w:rPr>
+        <w:t>password</w:t>
+      </w:r>
+      <w:r>
+        <w:rPr>
+          <w:rFonts w:ascii="Consolas" w:eastAsia="Times New Roman" w:hAnsi="Consolas" w:cs="Times New Roman"/>
+          <w:b/>
+          <w:color w:val="B4B4B4"/>
+          <w:kern w:val="0"/>
+          <w:sz w:val="24"/>
+          <w:szCs w:val="24"/>
+          <w:lang w:eastAsia="en-IN"/>
+          <w14:ligatures w14:val="none"/>
+        </w:rPr>
+        <w:t>:</w:t>
+      </w:r>
+      <w:proofErr w:type="gramEnd"/>
+      <w:r>
+        <w:rPr>
+          <w:rFonts w:ascii="Consolas" w:eastAsia="Times New Roman" w:hAnsi="Consolas" w:cs="Times New Roman"/>
+          <w:b/>
+          <w:color w:val="B4B4B4"/>
+          <w:kern w:val="0"/>
+          <w:sz w:val="24"/>
+          <w:szCs w:val="24"/>
+          <w:lang w:eastAsia="en-IN"/>
+          <w14:ligatures w14:val="none"/>
+        </w:rPr>
+        <w:t>{</w:t>
+      </w:r>
+    </w:p>
+    <w:p>
+      <w:pPr>
+        <w:shd w:val="clear" w:color="auto" w:fill="1E1E1E"/>
+        <w:spacing w:after="0" w:line="276" w:lineRule="auto"/>
+        <w:rPr>
+          <w:rFonts w:ascii="Consolas" w:eastAsia="Times New Roman" w:hAnsi="Consolas" w:cs="Times New Roman"/>
+          <w:b/>
+          <w:color w:val="DADADA"/>
+          <w:kern w:val="0"/>
+          <w:sz w:val="24"/>
+          <w:szCs w:val="24"/>
+          <w:lang w:eastAsia="en-IN"/>
+          <w14:ligatures w14:val="none"/>
+        </w:rPr>
+      </w:pPr>
+      <w:r>
+        <w:rPr>
+          <w:rFonts w:ascii="Consolas" w:eastAsia="Times New Roman" w:hAnsi="Consolas" w:cs="Times New Roman"/>
+          <w:b/>
+          <w:color w:val="DADADA"/>
+          <w:kern w:val="0"/>
+          <w:sz w:val="24"/>
+          <w:szCs w:val="24"/>
+          <w:lang w:eastAsia="en-IN"/>
+          <w14:ligatures w14:val="none"/>
+        </w:rPr>
+        <w:t xml:space="preserve">        </w:t>
+      </w:r>
+      <w:proofErr w:type="spellStart"/>
+      <w:proofErr w:type="gramStart"/>
+      <w:r>
+        <w:rPr>
+          <w:rFonts w:ascii="Consolas" w:eastAsia="Times New Roman" w:hAnsi="Consolas" w:cs="Times New Roman"/>
+          <w:b/>
+          <w:color w:val="4EC9B0"/>
+          <w:kern w:val="0"/>
+          <w:sz w:val="24"/>
+          <w:szCs w:val="24"/>
+          <w:lang w:eastAsia="en-IN"/>
+          <w14:ligatures w14:val="none"/>
+        </w:rPr>
+        <w:t>type</w:t>
+      </w:r>
+      <w:r>
+        <w:rPr>
+          <w:rFonts w:ascii="Consolas" w:eastAsia="Times New Roman" w:hAnsi="Consolas" w:cs="Times New Roman"/>
+          <w:b/>
+          <w:color w:val="B4B4B4"/>
+          <w:kern w:val="0"/>
+          <w:sz w:val="24"/>
+          <w:szCs w:val="24"/>
+          <w:lang w:eastAsia="en-IN"/>
+          <w14:ligatures w14:val="none"/>
+        </w:rPr>
+        <w:t>:</w:t>
+      </w:r>
+      <w:proofErr w:type="gramEnd"/>
+      <w:r>
+        <w:rPr>
+          <w:rFonts w:ascii="Consolas" w:eastAsia="Times New Roman" w:hAnsi="Consolas" w:cs="Times New Roman"/>
+          <w:b/>
+          <w:color w:val="4EC9B0"/>
+          <w:kern w:val="0"/>
+          <w:sz w:val="24"/>
+          <w:szCs w:val="24"/>
+          <w:lang w:eastAsia="en-IN"/>
+          <w14:ligatures w14:val="none"/>
+        </w:rPr>
+        <w:t>String</w:t>
+      </w:r>
+      <w:proofErr w:type="spellEnd"/>
+      <w:r>
+        <w:rPr>
+          <w:rFonts w:ascii="Consolas" w:eastAsia="Times New Roman" w:hAnsi="Consolas" w:cs="Times New Roman"/>
+          <w:b/>
+          <w:color w:val="B4B4B4"/>
+          <w:kern w:val="0"/>
+          <w:sz w:val="24"/>
+          <w:szCs w:val="24"/>
+          <w:lang w:eastAsia="en-IN"/>
+          <w14:ligatures w14:val="none"/>
+        </w:rPr>
+        <w:t>,</w:t>
+      </w:r>
+    </w:p>
+    <w:p>
+      <w:pPr>
+        <w:shd w:val="clear" w:color="auto" w:fill="1E1E1E"/>
+        <w:spacing w:after="0" w:line="276" w:lineRule="auto"/>
+        <w:rPr>
+          <w:rFonts w:ascii="Consolas" w:eastAsia="Times New Roman" w:hAnsi="Consolas" w:cs="Times New Roman"/>
+          <w:b/>
+          <w:color w:val="DADADA"/>
+          <w:kern w:val="0"/>
+          <w:sz w:val="24"/>
+          <w:szCs w:val="24"/>
+          <w:lang w:eastAsia="en-IN"/>
+          <w14:ligatures w14:val="none"/>
+        </w:rPr>
+      </w:pPr>
+      <w:r>
+        <w:rPr>
+          <w:rFonts w:ascii="Consolas" w:eastAsia="Times New Roman" w:hAnsi="Consolas" w:cs="Times New Roman"/>
+          <w:b/>
+          <w:color w:val="DADADA"/>
+          <w:kern w:val="0"/>
+          <w:sz w:val="24"/>
+          <w:szCs w:val="24"/>
+          <w:lang w:eastAsia="en-IN"/>
+          <w14:ligatures w14:val="none"/>
+        </w:rPr>
+        <w:t xml:space="preserve">        </w:t>
+      </w:r>
+      <w:proofErr w:type="spellStart"/>
+      <w:proofErr w:type="gramStart"/>
+      <w:r>
+        <w:rPr>
+          <w:rFonts w:ascii="Consolas" w:eastAsia="Times New Roman" w:hAnsi="Consolas" w:cs="Times New Roman"/>
+          <w:b/>
+          <w:color w:val="DADADA"/>
+          <w:kern w:val="0"/>
+          <w:sz w:val="24"/>
+          <w:szCs w:val="24"/>
+          <w:lang w:eastAsia="en-IN"/>
+          <w14:ligatures w14:val="none"/>
+        </w:rPr>
+        <w:t>required</w:t>
+      </w:r>
+      <w:r>
+        <w:rPr>
+          <w:rFonts w:ascii="Consolas" w:eastAsia="Times New Roman" w:hAnsi="Consolas" w:cs="Times New Roman"/>
+          <w:b/>
+          <w:color w:val="B4B4B4"/>
+          <w:kern w:val="0"/>
+          <w:sz w:val="24"/>
+          <w:szCs w:val="24"/>
+          <w:lang w:eastAsia="en-IN"/>
+          <w14:ligatures w14:val="none"/>
+        </w:rPr>
+        <w:t>:</w:t>
+      </w:r>
+      <w:proofErr w:type="gramEnd"/>
+      <w:r>
+        <w:rPr>
+          <w:rFonts w:ascii="Consolas" w:eastAsia="Times New Roman" w:hAnsi="Consolas" w:cs="Times New Roman"/>
+          <w:b/>
+          <w:color w:val="569CD6"/>
+          <w:kern w:val="0"/>
+          <w:sz w:val="24"/>
+          <w:szCs w:val="24"/>
+          <w:lang w:eastAsia="en-IN"/>
+          <w14:ligatures w14:val="none"/>
+        </w:rPr>
+        <w:t>true</w:t>
+      </w:r>
+      <w:proofErr w:type="spellEnd"/>
+      <w:r>
+        <w:rPr>
+          <w:rFonts w:ascii="Consolas" w:eastAsia="Times New Roman" w:hAnsi="Consolas" w:cs="Times New Roman"/>
+          <w:b/>
+          <w:color w:val="B4B4B4"/>
+          <w:kern w:val="0"/>
+          <w:sz w:val="24"/>
+          <w:szCs w:val="24"/>
+          <w:lang w:eastAsia="en-IN"/>
+          <w14:ligatures w14:val="none"/>
+        </w:rPr>
+        <w:t>,</w:t>
+      </w:r>
+    </w:p>
+    <w:p>
+      <w:pPr>
+        <w:shd w:val="clear" w:color="auto" w:fill="1E1E1E"/>
+        <w:spacing w:after="0" w:line="276" w:lineRule="auto"/>
+        <w:rPr>
+          <w:rFonts w:ascii="Consolas" w:eastAsia="Times New Roman" w:hAnsi="Consolas" w:cs="Times New Roman"/>
+          <w:b/>
+          <w:color w:val="DADADA"/>
+          <w:kern w:val="0"/>
+          <w:sz w:val="24"/>
+          <w:szCs w:val="24"/>
+          <w:lang w:eastAsia="en-IN"/>
+          <w14:ligatures w14:val="none"/>
+        </w:rPr>
+      </w:pPr>
+      <w:r>
+        <w:rPr>
+          <w:rFonts w:ascii="Consolas" w:eastAsia="Times New Roman" w:hAnsi="Consolas" w:cs="Times New Roman"/>
+          <w:b/>
+          <w:color w:val="DADADA"/>
+          <w:kern w:val="0"/>
+          <w:sz w:val="24"/>
+          <w:szCs w:val="24"/>
+          <w:lang w:eastAsia="en-IN"/>
+          <w14:ligatures w14:val="none"/>
+        </w:rPr>
+        <w:t xml:space="preserve">    </w:t>
+      </w:r>
+      <w:r>
+        <w:rPr>
+          <w:rFonts w:ascii="Consolas" w:eastAsia="Times New Roman" w:hAnsi="Consolas" w:cs="Times New Roman"/>
+          <w:b/>
+          <w:color w:val="B4B4B4"/>
+          <w:kern w:val="0"/>
+          <w:sz w:val="24"/>
+          <w:szCs w:val="24"/>
+          <w:lang w:eastAsia="en-IN"/>
+          <w14:ligatures w14:val="none"/>
+        </w:rPr>
+        <w:t>}</w:t>
+      </w:r>
+    </w:p>
+    <w:p>
+      <w:pPr>
+        <w:shd w:val="clear" w:color="auto" w:fill="1E1E1E"/>
+        <w:spacing w:after="0" w:line="276" w:lineRule="auto"/>
+        <w:rPr>
+          <w:rFonts w:ascii="Consolas" w:eastAsia="Times New Roman" w:hAnsi="Consolas" w:cs="Times New Roman"/>
+          <w:b/>
+          <w:color w:val="DADADA"/>
+          <w:kern w:val="0"/>
+          <w:sz w:val="24"/>
+          <w:szCs w:val="24"/>
+          <w:lang w:eastAsia="en-IN"/>
+          <w14:ligatures w14:val="none"/>
+        </w:rPr>
+      </w:pPr>
+      <w:r>
+        <w:rPr>
+          <w:rFonts w:ascii="Consolas" w:eastAsia="Times New Roman" w:hAnsi="Consolas" w:cs="Times New Roman"/>
+          <w:b/>
+          <w:color w:val="B4B4B4"/>
+          <w:kern w:val="0"/>
+          <w:sz w:val="24"/>
+          <w:szCs w:val="24"/>
+          <w:lang w:eastAsia="en-IN"/>
+          <w14:ligatures w14:val="none"/>
+        </w:rPr>
+        <w:t>}</w:t>
+      </w:r>
+      <w:proofErr w:type="gramStart"/>
+      <w:r>
+        <w:rPr>
+          <w:rFonts w:ascii="Consolas" w:eastAsia="Times New Roman" w:hAnsi="Consolas" w:cs="Times New Roman"/>
+          <w:b/>
+          <w:color w:val="B4B4B4"/>
+          <w:kern w:val="0"/>
+          <w:sz w:val="24"/>
+          <w:szCs w:val="24"/>
+          <w:lang w:eastAsia="en-IN"/>
+          <w14:ligatures w14:val="none"/>
+        </w:rPr>
+        <w:t>,{</w:t>
+      </w:r>
+      <w:proofErr w:type="spellStart"/>
+      <w:proofErr w:type="gramEnd"/>
+      <w:r>
+        <w:rPr>
+          <w:rFonts w:ascii="Consolas" w:eastAsia="Times New Roman" w:hAnsi="Consolas" w:cs="Times New Roman"/>
+          <w:b/>
+          <w:color w:val="DADADA"/>
+          <w:kern w:val="0"/>
+          <w:sz w:val="24"/>
+          <w:szCs w:val="24"/>
+          <w:lang w:eastAsia="en-IN"/>
+          <w14:ligatures w14:val="none"/>
+        </w:rPr>
+        <w:t>timestamps</w:t>
+      </w:r>
+      <w:r>
+        <w:rPr>
+          <w:rFonts w:ascii="Consolas" w:eastAsia="Times New Roman" w:hAnsi="Consolas" w:cs="Times New Roman"/>
+          <w:b/>
+          <w:color w:val="B4B4B4"/>
+          <w:kern w:val="0"/>
+          <w:sz w:val="24"/>
+          <w:szCs w:val="24"/>
+          <w:lang w:eastAsia="en-IN"/>
+          <w14:ligatures w14:val="none"/>
+        </w:rPr>
+        <w:t>:</w:t>
+      </w:r>
+      <w:r>
+        <w:rPr>
+          <w:rFonts w:ascii="Consolas" w:eastAsia="Times New Roman" w:hAnsi="Consolas" w:cs="Times New Roman"/>
+          <w:b/>
+          <w:color w:val="569CD6"/>
+          <w:kern w:val="0"/>
+          <w:sz w:val="24"/>
+          <w:szCs w:val="24"/>
+          <w:lang w:eastAsia="en-IN"/>
+          <w14:ligatures w14:val="none"/>
+        </w:rPr>
+        <w:t>true</w:t>
+      </w:r>
+      <w:proofErr w:type="spellEnd"/>
+      <w:r>
+        <w:rPr>
+          <w:rFonts w:ascii="Consolas" w:eastAsia="Times New Roman" w:hAnsi="Consolas" w:cs="Times New Roman"/>
+          <w:b/>
+          <w:color w:val="B4B4B4"/>
+          <w:kern w:val="0"/>
+          <w:sz w:val="24"/>
+          <w:szCs w:val="24"/>
+          <w:lang w:eastAsia="en-IN"/>
+          <w14:ligatures w14:val="none"/>
+        </w:rPr>
+        <w:t>}</w:t>
+      </w:r>
+      <w:r>
+        <w:rPr>
+          <w:rFonts w:ascii="Consolas" w:eastAsia="Times New Roman" w:hAnsi="Consolas" w:cs="Times New Roman"/>
+          <w:b/>
+          <w:color w:val="DADADA"/>
+          <w:kern w:val="0"/>
+          <w:sz w:val="24"/>
+          <w:szCs w:val="24"/>
+          <w:lang w:eastAsia="en-IN"/>
+          <w14:ligatures w14:val="none"/>
+        </w:rPr>
+        <w:t>)</w:t>
+      </w:r>
+      <w:r>
+        <w:rPr>
+          <w:rFonts w:ascii="Consolas" w:eastAsia="Times New Roman" w:hAnsi="Consolas" w:cs="Times New Roman"/>
+          <w:b/>
+          <w:color w:val="B4B4B4"/>
+          <w:kern w:val="0"/>
+          <w:sz w:val="24"/>
+          <w:szCs w:val="24"/>
+          <w:lang w:eastAsia="en-IN"/>
+          <w14:ligatures w14:val="none"/>
+        </w:rPr>
+        <w:t>;</w:t>
+      </w:r>
+    </w:p>
+    <w:p>
+      <w:pPr>
+        <w:shd w:val="clear" w:color="auto" w:fill="1E1E1E"/>
+        <w:spacing w:after="0" w:line="276" w:lineRule="auto"/>
+        <w:rPr>
+          <w:rFonts w:ascii="Consolas" w:eastAsia="Times New Roman" w:hAnsi="Consolas" w:cs="Times New Roman"/>
+          <w:b/>
+          <w:color w:val="DADADA"/>
+          <w:kern w:val="0"/>
+          <w:sz w:val="24"/>
+          <w:szCs w:val="24"/>
+          <w:lang w:eastAsia="en-IN"/>
+          <w14:ligatures w14:val="none"/>
+        </w:rPr>
+      </w:pPr>
+    </w:p>
+    <w:p>
+      <w:pPr>
+        <w:shd w:val="clear" w:color="auto" w:fill="1E1E1E"/>
+        <w:spacing w:after="0" w:line="276" w:lineRule="auto"/>
+        <w:rPr>
+          <w:rFonts w:ascii="Consolas" w:eastAsia="Times New Roman" w:hAnsi="Consolas" w:cs="Times New Roman"/>
+          <w:b/>
+          <w:color w:val="DADADA"/>
+          <w:kern w:val="0"/>
+          <w:sz w:val="24"/>
+          <w:szCs w:val="24"/>
+          <w:lang w:eastAsia="en-IN"/>
+          <w14:ligatures w14:val="none"/>
+        </w:rPr>
+      </w:pPr>
+      <w:proofErr w:type="spellStart"/>
+      <w:proofErr w:type="gramStart"/>
+      <w:r>
+        <w:rPr>
+          <w:rFonts w:ascii="Consolas" w:eastAsia="Times New Roman" w:hAnsi="Consolas" w:cs="Times New Roman"/>
+          <w:b/>
+          <w:color w:val="569CD6"/>
+          <w:kern w:val="0"/>
+          <w:sz w:val="24"/>
+          <w:szCs w:val="24"/>
+          <w:lang w:eastAsia="en-IN"/>
+          <w14:ligatures w14:val="none"/>
+        </w:rPr>
+        <w:t>const</w:t>
+      </w:r>
+      <w:proofErr w:type="spellEnd"/>
+      <w:proofErr w:type="gramEnd"/>
+      <w:r>
+        <w:rPr>
+          <w:rFonts w:ascii="Consolas" w:eastAsia="Times New Roman" w:hAnsi="Consolas" w:cs="Times New Roman"/>
+          <w:b/>
+          <w:color w:val="DADADA"/>
+          <w:kern w:val="0"/>
+          <w:sz w:val="24"/>
+          <w:szCs w:val="24"/>
+          <w:lang w:eastAsia="en-IN"/>
+          <w14:ligatures w14:val="none"/>
+        </w:rPr>
+        <w:t xml:space="preserve"> </w:t>
+      </w:r>
+      <w:r>
+        <w:rPr>
+          <w:rFonts w:ascii="Consolas" w:eastAsia="Times New Roman" w:hAnsi="Consolas" w:cs="Times New Roman"/>
+          <w:b/>
+          <w:color w:val="4EC9B0"/>
+          <w:kern w:val="0"/>
+          <w:sz w:val="24"/>
+          <w:szCs w:val="24"/>
+          <w:lang w:eastAsia="en-IN"/>
+          <w14:ligatures w14:val="none"/>
+        </w:rPr>
+        <w:t>User</w:t>
+      </w:r>
+      <w:r>
+        <w:rPr>
+          <w:rFonts w:ascii="Consolas" w:eastAsia="Times New Roman" w:hAnsi="Consolas" w:cs="Times New Roman"/>
+          <w:b/>
+          <w:color w:val="DADADA"/>
+          <w:kern w:val="0"/>
+          <w:sz w:val="24"/>
+          <w:szCs w:val="24"/>
+          <w:lang w:eastAsia="en-IN"/>
+          <w14:ligatures w14:val="none"/>
+        </w:rPr>
+        <w:t xml:space="preserve"> </w:t>
+      </w:r>
+      <w:r>
+        <w:rPr>
+          <w:rFonts w:ascii="Consolas" w:eastAsia="Times New Roman" w:hAnsi="Consolas" w:cs="Times New Roman"/>
+          <w:b/>
+          <w:color w:val="B4B4B4"/>
+          <w:kern w:val="0"/>
+          <w:sz w:val="24"/>
+          <w:szCs w:val="24"/>
+          <w:lang w:eastAsia="en-IN"/>
+          <w14:ligatures w14:val="none"/>
+        </w:rPr>
+        <w:t>=</w:t>
+      </w:r>
+      <w:r>
+        <w:rPr>
+          <w:rFonts w:ascii="Consolas" w:eastAsia="Times New Roman" w:hAnsi="Consolas" w:cs="Times New Roman"/>
+          <w:b/>
+          <w:color w:val="DADADA"/>
+          <w:kern w:val="0"/>
+          <w:sz w:val="24"/>
+          <w:szCs w:val="24"/>
+          <w:lang w:eastAsia="en-IN"/>
+          <w14:ligatures w14:val="none"/>
+        </w:rPr>
+        <w:t xml:space="preserve"> </w:t>
+      </w:r>
+      <w:proofErr w:type="spellStart"/>
+      <w:r>
+        <w:rPr>
+          <w:rFonts w:ascii="Consolas" w:eastAsia="Times New Roman" w:hAnsi="Consolas" w:cs="Times New Roman"/>
+          <w:b/>
+          <w:color w:val="4EC9B0"/>
+          <w:kern w:val="0"/>
+          <w:sz w:val="24"/>
+          <w:szCs w:val="24"/>
+          <w:lang w:eastAsia="en-IN"/>
+          <w14:ligatures w14:val="none"/>
+        </w:rPr>
+        <w:t>mongoose</w:t>
+      </w:r>
+      <w:r>
+        <w:rPr>
+          <w:rFonts w:ascii="Consolas" w:eastAsia="Times New Roman" w:hAnsi="Consolas" w:cs="Times New Roman"/>
+          <w:b/>
+          <w:color w:val="B4B4B4"/>
+          <w:kern w:val="0"/>
+          <w:sz w:val="24"/>
+          <w:szCs w:val="24"/>
+          <w:lang w:eastAsia="en-IN"/>
+          <w14:ligatures w14:val="none"/>
+        </w:rPr>
+        <w:t>.</w:t>
+      </w:r>
+      <w:r>
+        <w:rPr>
+          <w:rFonts w:ascii="Consolas" w:eastAsia="Times New Roman" w:hAnsi="Consolas" w:cs="Times New Roman"/>
+          <w:b/>
+          <w:color w:val="DCDCAA"/>
+          <w:kern w:val="0"/>
+          <w:sz w:val="24"/>
+          <w:szCs w:val="24"/>
+          <w:lang w:eastAsia="en-IN"/>
+          <w14:ligatures w14:val="none"/>
+        </w:rPr>
+        <w:t>model</w:t>
+      </w:r>
+      <w:proofErr w:type="spellEnd"/>
+      <w:r>
+        <w:rPr>
+          <w:rFonts w:ascii="Consolas" w:eastAsia="Times New Roman" w:hAnsi="Consolas" w:cs="Times New Roman"/>
+          <w:b/>
+          <w:color w:val="DADADA"/>
+          <w:kern w:val="0"/>
+          <w:sz w:val="24"/>
+          <w:szCs w:val="24"/>
+          <w:lang w:eastAsia="en-IN"/>
+          <w14:ligatures w14:val="none"/>
+        </w:rPr>
+        <w:t>(</w:t>
+      </w:r>
+      <w:r>
+        <w:rPr>
+          <w:rFonts w:ascii="Consolas" w:eastAsia="Times New Roman" w:hAnsi="Consolas" w:cs="Times New Roman"/>
+          <w:b/>
+          <w:color w:val="E8C9BB"/>
+          <w:kern w:val="0"/>
+          <w:sz w:val="24"/>
+          <w:szCs w:val="24"/>
+          <w:lang w:eastAsia="en-IN"/>
+          <w14:ligatures w14:val="none"/>
+        </w:rPr>
+        <w:t>'</w:t>
+      </w:r>
+      <w:r>
+        <w:rPr>
+          <w:rFonts w:ascii="Consolas" w:eastAsia="Times New Roman" w:hAnsi="Consolas" w:cs="Times New Roman"/>
+          <w:b/>
+          <w:color w:val="CE9178"/>
+          <w:kern w:val="0"/>
+          <w:sz w:val="24"/>
+          <w:szCs w:val="24"/>
+          <w:lang w:eastAsia="en-IN"/>
+          <w14:ligatures w14:val="none"/>
+        </w:rPr>
+        <w:t>User</w:t>
+      </w:r>
+      <w:r>
+        <w:rPr>
+          <w:rFonts w:ascii="Consolas" w:eastAsia="Times New Roman" w:hAnsi="Consolas" w:cs="Times New Roman"/>
+          <w:b/>
+          <w:color w:val="E8C9BB"/>
+          <w:kern w:val="0"/>
+          <w:sz w:val="24"/>
+          <w:szCs w:val="24"/>
+          <w:lang w:eastAsia="en-IN"/>
+          <w14:ligatures w14:val="none"/>
+        </w:rPr>
+        <w:t>'</w:t>
+      </w:r>
+      <w:r>
+        <w:rPr>
+          <w:rFonts w:ascii="Consolas" w:eastAsia="Times New Roman" w:hAnsi="Consolas" w:cs="Times New Roman"/>
+          <w:b/>
+          <w:color w:val="B4B4B4"/>
+          <w:kern w:val="0"/>
+          <w:sz w:val="24"/>
+          <w:szCs w:val="24"/>
+          <w:lang w:eastAsia="en-IN"/>
+          <w14:ligatures w14:val="none"/>
+        </w:rPr>
+        <w:t>,</w:t>
+      </w:r>
+      <w:proofErr w:type="spellStart"/>
+      <w:r>
+        <w:rPr>
+          <w:rFonts w:ascii="Consolas" w:eastAsia="Times New Roman" w:hAnsi="Consolas" w:cs="Times New Roman"/>
+          <w:b/>
+          <w:color w:val="C8C8C8"/>
+          <w:kern w:val="0"/>
+          <w:sz w:val="24"/>
+          <w:szCs w:val="24"/>
+          <w:lang w:eastAsia="en-IN"/>
+          <w14:ligatures w14:val="none"/>
+        </w:rPr>
+        <w:t>userSchema</w:t>
+      </w:r>
+      <w:proofErr w:type="spellEnd"/>
+      <w:r>
+        <w:rPr>
+          <w:rFonts w:ascii="Consolas" w:eastAsia="Times New Roman" w:hAnsi="Consolas" w:cs="Times New Roman"/>
+          <w:b/>
+          <w:color w:val="DADADA"/>
+          <w:kern w:val="0"/>
+          <w:sz w:val="24"/>
+          <w:szCs w:val="24"/>
+          <w:lang w:eastAsia="en-IN"/>
+          <w14:ligatures w14:val="none"/>
+        </w:rPr>
+        <w:t>)</w:t>
+      </w:r>
+      <w:r>
+        <w:rPr>
+          <w:rFonts w:ascii="Consolas" w:eastAsia="Times New Roman" w:hAnsi="Consolas" w:cs="Times New Roman"/>
+          <w:b/>
+          <w:color w:val="B4B4B4"/>
+          <w:kern w:val="0"/>
+          <w:sz w:val="24"/>
+          <w:szCs w:val="24"/>
+          <w:lang w:eastAsia="en-IN"/>
+          <w14:ligatures w14:val="none"/>
+        </w:rPr>
+        <w:t>;</w:t>
+      </w:r>
+      <w:r>
+        <w:rPr>
+          <w:rFonts w:ascii="Consolas" w:eastAsia="Times New Roman" w:hAnsi="Consolas" w:cs="Times New Roman"/>
+          <w:b/>
+          <w:color w:val="DADADA"/>
+          <w:kern w:val="0"/>
+          <w:sz w:val="24"/>
+          <w:szCs w:val="24"/>
+          <w:lang w:eastAsia="en-IN"/>
+          <w14:ligatures w14:val="none"/>
+        </w:rPr>
+        <w:t xml:space="preserve"> </w:t>
+      </w:r>
+      <w:r>
+        <w:rPr>
+          <w:rFonts w:ascii="Consolas" w:eastAsia="Times New Roman" w:hAnsi="Consolas" w:cs="Times New Roman"/>
+          <w:b/>
+          <w:color w:val="57A64A"/>
+          <w:kern w:val="0"/>
+          <w:sz w:val="24"/>
+          <w:szCs w:val="24"/>
+          <w:lang w:eastAsia="en-IN"/>
+          <w14:ligatures w14:val="none"/>
+        </w:rPr>
+        <w:t>//Here 'User' start with Uppercase and singular</w:t>
+      </w:r>
+    </w:p>
+    <w:p>
+      <w:pPr>
+        <w:shd w:val="clear" w:color="auto" w:fill="1E1E1E"/>
+        <w:spacing w:after="0" w:line="276" w:lineRule="auto"/>
+        <w:rPr>
+          <w:rFonts w:ascii="Consolas" w:eastAsia="Times New Roman" w:hAnsi="Consolas" w:cs="Times New Roman"/>
+          <w:b/>
+          <w:color w:val="DADADA"/>
+          <w:kern w:val="0"/>
+          <w:sz w:val="24"/>
+          <w:szCs w:val="24"/>
+          <w:lang w:eastAsia="en-IN"/>
+          <w14:ligatures w14:val="none"/>
+        </w:rPr>
+      </w:pPr>
+    </w:p>
+    <w:p>
+      <w:pPr>
+        <w:shd w:val="clear" w:color="auto" w:fill="1E1E1E"/>
+        <w:spacing w:after="0" w:line="276" w:lineRule="auto"/>
+        <w:rPr>
+          <w:rFonts w:ascii="Consolas" w:eastAsia="Times New Roman" w:hAnsi="Consolas" w:cs="Times New Roman"/>
+          <w:b/>
+          <w:color w:val="DADADA"/>
+          <w:kern w:val="0"/>
+          <w:sz w:val="24"/>
+          <w:szCs w:val="24"/>
+          <w:lang w:eastAsia="en-IN"/>
+          <w14:ligatures w14:val="none"/>
+        </w:rPr>
+      </w:pPr>
+      <w:proofErr w:type="gramStart"/>
+      <w:r>
+        <w:rPr>
+          <w:rFonts w:ascii="Consolas" w:eastAsia="Times New Roman" w:hAnsi="Consolas" w:cs="Times New Roman"/>
+          <w:b/>
+          <w:color w:val="D8A0DF"/>
+          <w:kern w:val="0"/>
+          <w:sz w:val="24"/>
+          <w:szCs w:val="24"/>
+          <w:lang w:eastAsia="en-IN"/>
+          <w14:ligatures w14:val="none"/>
+        </w:rPr>
+        <w:t>export</w:t>
+      </w:r>
+      <w:proofErr w:type="gramEnd"/>
+      <w:r>
+        <w:rPr>
+          <w:rFonts w:ascii="Consolas" w:eastAsia="Times New Roman" w:hAnsi="Consolas" w:cs="Times New Roman"/>
+          <w:b/>
+          <w:color w:val="DADADA"/>
+          <w:kern w:val="0"/>
+          <w:sz w:val="24"/>
+          <w:szCs w:val="24"/>
+          <w:lang w:eastAsia="en-IN"/>
+          <w14:ligatures w14:val="none"/>
+        </w:rPr>
+        <w:t xml:space="preserve"> </w:t>
+      </w:r>
+      <w:r>
+        <w:rPr>
+          <w:rFonts w:ascii="Consolas" w:eastAsia="Times New Roman" w:hAnsi="Consolas" w:cs="Times New Roman"/>
+          <w:b/>
+          <w:color w:val="D8A0DF"/>
+          <w:kern w:val="0"/>
+          <w:sz w:val="24"/>
+          <w:szCs w:val="24"/>
+          <w:lang w:eastAsia="en-IN"/>
+          <w14:ligatures w14:val="none"/>
+        </w:rPr>
+        <w:t>default</w:t>
+      </w:r>
+      <w:r>
+        <w:rPr>
+          <w:rFonts w:ascii="Consolas" w:eastAsia="Times New Roman" w:hAnsi="Consolas" w:cs="Times New Roman"/>
+          <w:b/>
+          <w:color w:val="DADADA"/>
+          <w:kern w:val="0"/>
+          <w:sz w:val="24"/>
+          <w:szCs w:val="24"/>
+          <w:lang w:eastAsia="en-IN"/>
+          <w14:ligatures w14:val="none"/>
+        </w:rPr>
+        <w:t xml:space="preserve"> </w:t>
+      </w:r>
+      <w:r>
+        <w:rPr>
+          <w:rFonts w:ascii="Consolas" w:eastAsia="Times New Roman" w:hAnsi="Consolas" w:cs="Times New Roman"/>
+          <w:b/>
+          <w:color w:val="4EC9B0"/>
+          <w:kern w:val="0"/>
+          <w:sz w:val="24"/>
+          <w:szCs w:val="24"/>
+          <w:lang w:eastAsia="en-IN"/>
+          <w14:ligatures w14:val="none"/>
+        </w:rPr>
+        <w:t>User</w:t>
+      </w:r>
+      <w:r>
+        <w:rPr>
+          <w:rFonts w:ascii="Consolas" w:eastAsia="Times New Roman" w:hAnsi="Consolas" w:cs="Times New Roman"/>
+          <w:b/>
+          <w:color w:val="B4B4B4"/>
+          <w:kern w:val="0"/>
+          <w:sz w:val="24"/>
+          <w:szCs w:val="24"/>
+          <w:lang w:eastAsia="en-IN"/>
+          <w14:ligatures w14:val="none"/>
+        </w:rPr>
+        <w:t>;</w:t>
+      </w:r>
+    </w:p>
+    <w:p>
+      <w:r>
         <w:br w:type="page"/>
       </w:r>
     </w:p>
     <w:p>
       <w:pPr>
         <w:rPr>
-          <w:sz w:val="24"/>
-        </w:rPr>
-      </w:pPr>
-      <w:r>
-        <w:rPr>
-          <w:sz w:val="24"/>
+          <w:color w:val="0070C0"/>
+          <w:sz w:val="32"/>
+        </w:rPr>
+      </w:pPr>
+      <w:r>
+        <w:rPr>
+          <w:color w:val="0070C0"/>
+          <w:sz w:val="32"/>
         </w:rPr>
         <w:lastRenderedPageBreak/>
+        <w:t>Build API</w:t>
+      </w:r>
+    </w:p>
+    <w:p>
+      <w:pPr>
+        <w:rPr>
+          <w:color w:val="0070C0"/>
+          <w:sz w:val="28"/>
+        </w:rPr>
+      </w:pPr>
+      <w:proofErr w:type="spellStart"/>
+      <w:r>
+        <w:rPr>
+          <w:color w:val="0070C0"/>
+          <w:sz w:val="28"/>
+        </w:rPr>
+        <w:t>api</w:t>
+      </w:r>
+      <w:proofErr w:type="spellEnd"/>
+      <w:r>
+        <w:rPr>
+          <w:color w:val="0070C0"/>
+          <w:sz w:val="28"/>
+        </w:rPr>
+        <w:t>\index.js (add below at end of file)</w:t>
+      </w:r>
+    </w:p>
+    <w:p>
+      <w:pPr>
+        <w:shd w:val="clear" w:color="auto" w:fill="1E1E1E"/>
+        <w:spacing w:after="0" w:line="276" w:lineRule="auto"/>
+        <w:rPr>
+          <w:rFonts w:ascii="Consolas" w:eastAsia="Times New Roman" w:hAnsi="Consolas" w:cs="Times New Roman"/>
+          <w:color w:val="DADADA"/>
+          <w:kern w:val="0"/>
+          <w:sz w:val="24"/>
+          <w:szCs w:val="30"/>
+          <w:lang w:eastAsia="en-IN"/>
+          <w14:ligatures w14:val="none"/>
+        </w:rPr>
+      </w:pPr>
+      <w:proofErr w:type="spellStart"/>
+      <w:proofErr w:type="gramStart"/>
+      <w:r>
+        <w:rPr>
+          <w:rFonts w:ascii="Consolas" w:eastAsia="Times New Roman" w:hAnsi="Consolas" w:cs="Times New Roman"/>
+          <w:color w:val="C8C8C8"/>
+          <w:kern w:val="0"/>
+          <w:sz w:val="24"/>
+          <w:szCs w:val="30"/>
+          <w:lang w:eastAsia="en-IN"/>
+          <w14:ligatures w14:val="none"/>
+        </w:rPr>
+        <w:t>app</w:t>
+      </w:r>
+      <w:r>
+        <w:rPr>
+          <w:rFonts w:ascii="Consolas" w:eastAsia="Times New Roman" w:hAnsi="Consolas" w:cs="Times New Roman"/>
+          <w:color w:val="B4B4B4"/>
+          <w:kern w:val="0"/>
+          <w:sz w:val="24"/>
+          <w:szCs w:val="30"/>
+          <w:lang w:eastAsia="en-IN"/>
+          <w14:ligatures w14:val="none"/>
+        </w:rPr>
+        <w:t>.</w:t>
+      </w:r>
+      <w:r>
+        <w:rPr>
+          <w:rFonts w:ascii="Consolas" w:eastAsia="Times New Roman" w:hAnsi="Consolas" w:cs="Times New Roman"/>
+          <w:color w:val="DCDCAA"/>
+          <w:kern w:val="0"/>
+          <w:sz w:val="24"/>
+          <w:szCs w:val="30"/>
+          <w:lang w:eastAsia="en-IN"/>
+          <w14:ligatures w14:val="none"/>
+        </w:rPr>
+        <w:t>get</w:t>
+      </w:r>
+      <w:proofErr w:type="spellEnd"/>
+      <w:r>
+        <w:rPr>
+          <w:rFonts w:ascii="Consolas" w:eastAsia="Times New Roman" w:hAnsi="Consolas" w:cs="Times New Roman"/>
+          <w:color w:val="DADADA"/>
+          <w:kern w:val="0"/>
+          <w:sz w:val="24"/>
+          <w:szCs w:val="30"/>
+          <w:lang w:eastAsia="en-IN"/>
+          <w14:ligatures w14:val="none"/>
+        </w:rPr>
+        <w:t>(</w:t>
+      </w:r>
+      <w:proofErr w:type="gramEnd"/>
+      <w:r>
+        <w:rPr>
+          <w:rFonts w:ascii="Consolas" w:eastAsia="Times New Roman" w:hAnsi="Consolas" w:cs="Times New Roman"/>
+          <w:color w:val="E8C9BB"/>
+          <w:kern w:val="0"/>
+          <w:sz w:val="24"/>
+          <w:szCs w:val="30"/>
+          <w:lang w:eastAsia="en-IN"/>
+          <w14:ligatures w14:val="none"/>
+        </w:rPr>
+        <w:t>"</w:t>
+      </w:r>
+      <w:r>
+        <w:rPr>
+          <w:rFonts w:ascii="Consolas" w:eastAsia="Times New Roman" w:hAnsi="Consolas" w:cs="Times New Roman"/>
+          <w:color w:val="CE9178"/>
+          <w:kern w:val="0"/>
+          <w:sz w:val="24"/>
+          <w:szCs w:val="30"/>
+          <w:lang w:eastAsia="en-IN"/>
+          <w14:ligatures w14:val="none"/>
+        </w:rPr>
+        <w:t>/</w:t>
+      </w:r>
+      <w:r>
+        <w:rPr>
+          <w:rFonts w:ascii="Consolas" w:eastAsia="Times New Roman" w:hAnsi="Consolas" w:cs="Times New Roman"/>
+          <w:color w:val="E8C9BB"/>
+          <w:kern w:val="0"/>
+          <w:sz w:val="24"/>
+          <w:szCs w:val="30"/>
+          <w:lang w:eastAsia="en-IN"/>
+          <w14:ligatures w14:val="none"/>
+        </w:rPr>
+        <w:t>"</w:t>
+      </w:r>
+      <w:r>
+        <w:rPr>
+          <w:rFonts w:ascii="Consolas" w:eastAsia="Times New Roman" w:hAnsi="Consolas" w:cs="Times New Roman"/>
+          <w:color w:val="B4B4B4"/>
+          <w:kern w:val="0"/>
+          <w:sz w:val="24"/>
+          <w:szCs w:val="30"/>
+          <w:lang w:eastAsia="en-IN"/>
+          <w14:ligatures w14:val="none"/>
+        </w:rPr>
+        <w:t>,</w:t>
+      </w:r>
+      <w:r>
+        <w:rPr>
+          <w:rFonts w:ascii="Consolas" w:eastAsia="Times New Roman" w:hAnsi="Consolas" w:cs="Times New Roman"/>
+          <w:color w:val="DADADA"/>
+          <w:kern w:val="0"/>
+          <w:sz w:val="24"/>
+          <w:szCs w:val="30"/>
+          <w:lang w:eastAsia="en-IN"/>
+          <w14:ligatures w14:val="none"/>
+        </w:rPr>
+        <w:t xml:space="preserve"> </w:t>
+      </w:r>
+      <w:r>
+        <w:rPr>
+          <w:rFonts w:ascii="Consolas" w:eastAsia="Times New Roman" w:hAnsi="Consolas" w:cs="Times New Roman"/>
+          <w:color w:val="B4B4B4"/>
+          <w:kern w:val="0"/>
+          <w:sz w:val="24"/>
+          <w:szCs w:val="30"/>
+          <w:lang w:eastAsia="en-IN"/>
+          <w14:ligatures w14:val="none"/>
+        </w:rPr>
+        <w:t>(</w:t>
+      </w:r>
+      <w:proofErr w:type="spellStart"/>
+      <w:r>
+        <w:rPr>
+          <w:rFonts w:ascii="Consolas" w:eastAsia="Times New Roman" w:hAnsi="Consolas" w:cs="Times New Roman"/>
+          <w:color w:val="9A9A9A"/>
+          <w:kern w:val="0"/>
+          <w:sz w:val="24"/>
+          <w:szCs w:val="30"/>
+          <w:lang w:eastAsia="en-IN"/>
+          <w14:ligatures w14:val="none"/>
+        </w:rPr>
+        <w:t>req</w:t>
+      </w:r>
+      <w:proofErr w:type="spellEnd"/>
+      <w:r>
+        <w:rPr>
+          <w:rFonts w:ascii="Consolas" w:eastAsia="Times New Roman" w:hAnsi="Consolas" w:cs="Times New Roman"/>
+          <w:color w:val="B4B4B4"/>
+          <w:kern w:val="0"/>
+          <w:sz w:val="24"/>
+          <w:szCs w:val="30"/>
+          <w:lang w:eastAsia="en-IN"/>
+          <w14:ligatures w14:val="none"/>
+        </w:rPr>
+        <w:t>,</w:t>
+      </w:r>
+      <w:r>
+        <w:rPr>
+          <w:rFonts w:ascii="Consolas" w:eastAsia="Times New Roman" w:hAnsi="Consolas" w:cs="Times New Roman"/>
+          <w:color w:val="DADADA"/>
+          <w:kern w:val="0"/>
+          <w:sz w:val="24"/>
+          <w:szCs w:val="30"/>
+          <w:lang w:eastAsia="en-IN"/>
+          <w14:ligatures w14:val="none"/>
+        </w:rPr>
+        <w:t xml:space="preserve"> </w:t>
+      </w:r>
+      <w:r>
+        <w:rPr>
+          <w:rFonts w:ascii="Consolas" w:eastAsia="Times New Roman" w:hAnsi="Consolas" w:cs="Times New Roman"/>
+          <w:color w:val="9A9A9A"/>
+          <w:kern w:val="0"/>
+          <w:sz w:val="24"/>
+          <w:szCs w:val="30"/>
+          <w:lang w:eastAsia="en-IN"/>
+          <w14:ligatures w14:val="none"/>
+        </w:rPr>
+        <w:t>res</w:t>
+      </w:r>
+      <w:r>
+        <w:rPr>
+          <w:rFonts w:ascii="Consolas" w:eastAsia="Times New Roman" w:hAnsi="Consolas" w:cs="Times New Roman"/>
+          <w:color w:val="B4B4B4"/>
+          <w:kern w:val="0"/>
+          <w:sz w:val="24"/>
+          <w:szCs w:val="30"/>
+          <w:lang w:eastAsia="en-IN"/>
+          <w14:ligatures w14:val="none"/>
+        </w:rPr>
+        <w:t>)</w:t>
+      </w:r>
+      <w:r>
+        <w:rPr>
+          <w:rFonts w:ascii="Consolas" w:eastAsia="Times New Roman" w:hAnsi="Consolas" w:cs="Times New Roman"/>
+          <w:color w:val="DADADA"/>
+          <w:kern w:val="0"/>
+          <w:sz w:val="24"/>
+          <w:szCs w:val="30"/>
+          <w:lang w:eastAsia="en-IN"/>
+          <w14:ligatures w14:val="none"/>
+        </w:rPr>
+        <w:t xml:space="preserve"> </w:t>
+      </w:r>
+      <w:r>
+        <w:rPr>
+          <w:rFonts w:ascii="Consolas" w:eastAsia="Times New Roman" w:hAnsi="Consolas" w:cs="Times New Roman"/>
+          <w:color w:val="569CD6"/>
+          <w:kern w:val="0"/>
+          <w:sz w:val="24"/>
+          <w:szCs w:val="30"/>
+          <w:lang w:eastAsia="en-IN"/>
+          <w14:ligatures w14:val="none"/>
+        </w:rPr>
+        <w:t>=&gt;</w:t>
+      </w:r>
+      <w:r>
+        <w:rPr>
+          <w:rFonts w:ascii="Consolas" w:eastAsia="Times New Roman" w:hAnsi="Consolas" w:cs="Times New Roman"/>
+          <w:color w:val="DADADA"/>
+          <w:kern w:val="0"/>
+          <w:sz w:val="24"/>
+          <w:szCs w:val="30"/>
+          <w:lang w:eastAsia="en-IN"/>
+          <w14:ligatures w14:val="none"/>
+        </w:rPr>
+        <w:t xml:space="preserve"> </w:t>
+      </w:r>
+      <w:r>
+        <w:rPr>
+          <w:rFonts w:ascii="Consolas" w:eastAsia="Times New Roman" w:hAnsi="Consolas" w:cs="Times New Roman"/>
+          <w:color w:val="B4B4B4"/>
+          <w:kern w:val="0"/>
+          <w:sz w:val="24"/>
+          <w:szCs w:val="30"/>
+          <w:lang w:eastAsia="en-IN"/>
+          <w14:ligatures w14:val="none"/>
+        </w:rPr>
+        <w:t>{</w:t>
+      </w:r>
+    </w:p>
+    <w:p>
+      <w:pPr>
+        <w:shd w:val="clear" w:color="auto" w:fill="1E1E1E"/>
+        <w:spacing w:after="0" w:line="276" w:lineRule="auto"/>
+        <w:rPr>
+          <w:rFonts w:ascii="Consolas" w:eastAsia="Times New Roman" w:hAnsi="Consolas" w:cs="Times New Roman"/>
+          <w:color w:val="DADADA"/>
+          <w:kern w:val="0"/>
+          <w:sz w:val="24"/>
+          <w:szCs w:val="30"/>
+          <w:lang w:eastAsia="en-IN"/>
+          <w14:ligatures w14:val="none"/>
+        </w:rPr>
+      </w:pPr>
+      <w:r>
+        <w:rPr>
+          <w:rFonts w:ascii="Consolas" w:eastAsia="Times New Roman" w:hAnsi="Consolas" w:cs="Times New Roman"/>
+          <w:color w:val="DADADA"/>
+          <w:kern w:val="0"/>
+          <w:sz w:val="24"/>
+          <w:szCs w:val="30"/>
+          <w:lang w:eastAsia="en-IN"/>
+          <w14:ligatures w14:val="none"/>
+        </w:rPr>
+        <w:t xml:space="preserve">  </w:t>
+      </w:r>
+      <w:proofErr w:type="spellStart"/>
+      <w:proofErr w:type="gramStart"/>
+      <w:r>
+        <w:rPr>
+          <w:rFonts w:ascii="Consolas" w:eastAsia="Times New Roman" w:hAnsi="Consolas" w:cs="Times New Roman"/>
+          <w:color w:val="9A9A9A"/>
+          <w:kern w:val="0"/>
+          <w:sz w:val="24"/>
+          <w:szCs w:val="30"/>
+          <w:lang w:eastAsia="en-IN"/>
+          <w14:ligatures w14:val="none"/>
+        </w:rPr>
+        <w:t>res</w:t>
+      </w:r>
+      <w:r>
+        <w:rPr>
+          <w:rFonts w:ascii="Consolas" w:eastAsia="Times New Roman" w:hAnsi="Consolas" w:cs="Times New Roman"/>
+          <w:color w:val="B4B4B4"/>
+          <w:kern w:val="0"/>
+          <w:sz w:val="24"/>
+          <w:szCs w:val="30"/>
+          <w:lang w:eastAsia="en-IN"/>
+          <w14:ligatures w14:val="none"/>
+        </w:rPr>
+        <w:t>.</w:t>
+      </w:r>
+      <w:r>
+        <w:rPr>
+          <w:rFonts w:ascii="Consolas" w:eastAsia="Times New Roman" w:hAnsi="Consolas" w:cs="Times New Roman"/>
+          <w:color w:val="DCDCAA"/>
+          <w:kern w:val="0"/>
+          <w:sz w:val="24"/>
+          <w:szCs w:val="30"/>
+          <w:lang w:eastAsia="en-IN"/>
+          <w14:ligatures w14:val="none"/>
+        </w:rPr>
+        <w:t>json</w:t>
+      </w:r>
+      <w:proofErr w:type="spellEnd"/>
+      <w:r>
+        <w:rPr>
+          <w:rFonts w:ascii="Consolas" w:eastAsia="Times New Roman" w:hAnsi="Consolas" w:cs="Times New Roman"/>
+          <w:color w:val="DADADA"/>
+          <w:kern w:val="0"/>
+          <w:sz w:val="24"/>
+          <w:szCs w:val="30"/>
+          <w:lang w:eastAsia="en-IN"/>
+          <w14:ligatures w14:val="none"/>
+        </w:rPr>
+        <w:t>(</w:t>
+      </w:r>
+      <w:r>
+        <w:rPr>
+          <w:rFonts w:ascii="Consolas" w:eastAsia="Times New Roman" w:hAnsi="Consolas" w:cs="Times New Roman"/>
+          <w:color w:val="B4B4B4"/>
+          <w:kern w:val="0"/>
+          <w:sz w:val="24"/>
+          <w:szCs w:val="30"/>
+          <w:lang w:eastAsia="en-IN"/>
+          <w14:ligatures w14:val="none"/>
+        </w:rPr>
+        <w:t>{</w:t>
+      </w:r>
+      <w:proofErr w:type="gramEnd"/>
+    </w:p>
+    <w:p>
+      <w:pPr>
+        <w:shd w:val="clear" w:color="auto" w:fill="1E1E1E"/>
+        <w:spacing w:after="0" w:line="276" w:lineRule="auto"/>
+        <w:rPr>
+          <w:rFonts w:ascii="Consolas" w:eastAsia="Times New Roman" w:hAnsi="Consolas" w:cs="Times New Roman"/>
+          <w:color w:val="DADADA"/>
+          <w:kern w:val="0"/>
+          <w:sz w:val="24"/>
+          <w:szCs w:val="30"/>
+          <w:lang w:eastAsia="en-IN"/>
+          <w14:ligatures w14:val="none"/>
+        </w:rPr>
+      </w:pPr>
+      <w:r>
+        <w:rPr>
+          <w:rFonts w:ascii="Consolas" w:eastAsia="Times New Roman" w:hAnsi="Consolas" w:cs="Times New Roman"/>
+          <w:color w:val="DADADA"/>
+          <w:kern w:val="0"/>
+          <w:sz w:val="24"/>
+          <w:szCs w:val="30"/>
+          <w:lang w:eastAsia="en-IN"/>
+          <w14:ligatures w14:val="none"/>
+        </w:rPr>
+        <w:t xml:space="preserve">    </w:t>
+      </w:r>
+      <w:proofErr w:type="gramStart"/>
+      <w:r>
+        <w:rPr>
+          <w:rFonts w:ascii="Consolas" w:eastAsia="Times New Roman" w:hAnsi="Consolas" w:cs="Times New Roman"/>
+          <w:color w:val="DADADA"/>
+          <w:kern w:val="0"/>
+          <w:sz w:val="24"/>
+          <w:szCs w:val="30"/>
+          <w:lang w:eastAsia="en-IN"/>
+          <w14:ligatures w14:val="none"/>
+        </w:rPr>
+        <w:t>message</w:t>
+      </w:r>
+      <w:proofErr w:type="gramEnd"/>
+      <w:r>
+        <w:rPr>
+          <w:rFonts w:ascii="Consolas" w:eastAsia="Times New Roman" w:hAnsi="Consolas" w:cs="Times New Roman"/>
+          <w:color w:val="B4B4B4"/>
+          <w:kern w:val="0"/>
+          <w:sz w:val="24"/>
+          <w:szCs w:val="30"/>
+          <w:lang w:eastAsia="en-IN"/>
+          <w14:ligatures w14:val="none"/>
+        </w:rPr>
+        <w:t>:</w:t>
+      </w:r>
+      <w:r>
+        <w:rPr>
+          <w:rFonts w:ascii="Consolas" w:eastAsia="Times New Roman" w:hAnsi="Consolas" w:cs="Times New Roman"/>
+          <w:color w:val="DADADA"/>
+          <w:kern w:val="0"/>
+          <w:sz w:val="24"/>
+          <w:szCs w:val="30"/>
+          <w:lang w:eastAsia="en-IN"/>
+          <w14:ligatures w14:val="none"/>
+        </w:rPr>
+        <w:t xml:space="preserve"> </w:t>
+      </w:r>
+      <w:r>
+        <w:rPr>
+          <w:rFonts w:ascii="Consolas" w:eastAsia="Times New Roman" w:hAnsi="Consolas" w:cs="Times New Roman"/>
+          <w:color w:val="E8C9BB"/>
+          <w:kern w:val="0"/>
+          <w:sz w:val="24"/>
+          <w:szCs w:val="30"/>
+          <w:lang w:eastAsia="en-IN"/>
+          <w14:ligatures w14:val="none"/>
+        </w:rPr>
+        <w:t>"</w:t>
+      </w:r>
+      <w:r>
+        <w:rPr>
+          <w:rFonts w:ascii="Consolas" w:eastAsia="Times New Roman" w:hAnsi="Consolas" w:cs="Times New Roman"/>
+          <w:color w:val="CE9178"/>
+          <w:kern w:val="0"/>
+          <w:sz w:val="24"/>
+          <w:szCs w:val="30"/>
+          <w:lang w:eastAsia="en-IN"/>
+          <w14:ligatures w14:val="none"/>
+        </w:rPr>
+        <w:t>GET method is working fine</w:t>
+      </w:r>
+      <w:r>
+        <w:rPr>
+          <w:rFonts w:ascii="Consolas" w:eastAsia="Times New Roman" w:hAnsi="Consolas" w:cs="Times New Roman"/>
+          <w:color w:val="E8C9BB"/>
+          <w:kern w:val="0"/>
+          <w:sz w:val="24"/>
+          <w:szCs w:val="30"/>
+          <w:lang w:eastAsia="en-IN"/>
+          <w14:ligatures w14:val="none"/>
+        </w:rPr>
+        <w:t>"</w:t>
+      </w:r>
+      <w:r>
+        <w:rPr>
+          <w:rFonts w:ascii="Consolas" w:eastAsia="Times New Roman" w:hAnsi="Consolas" w:cs="Times New Roman"/>
+          <w:color w:val="B4B4B4"/>
+          <w:kern w:val="0"/>
+          <w:sz w:val="24"/>
+          <w:szCs w:val="30"/>
+          <w:lang w:eastAsia="en-IN"/>
+          <w14:ligatures w14:val="none"/>
+        </w:rPr>
+        <w:t>,</w:t>
+      </w:r>
+    </w:p>
+    <w:p>
+      <w:pPr>
+        <w:shd w:val="clear" w:color="auto" w:fill="1E1E1E"/>
+        <w:spacing w:after="0" w:line="276" w:lineRule="auto"/>
+        <w:rPr>
+          <w:rFonts w:ascii="Consolas" w:eastAsia="Times New Roman" w:hAnsi="Consolas" w:cs="Times New Roman"/>
+          <w:color w:val="DADADA"/>
+          <w:kern w:val="0"/>
+          <w:sz w:val="24"/>
+          <w:szCs w:val="30"/>
+          <w:lang w:eastAsia="en-IN"/>
+          <w14:ligatures w14:val="none"/>
+        </w:rPr>
+      </w:pPr>
+      <w:r>
+        <w:rPr>
+          <w:rFonts w:ascii="Consolas" w:eastAsia="Times New Roman" w:hAnsi="Consolas" w:cs="Times New Roman"/>
+          <w:color w:val="DADADA"/>
+          <w:kern w:val="0"/>
+          <w:sz w:val="24"/>
+          <w:szCs w:val="30"/>
+          <w:lang w:eastAsia="en-IN"/>
+          <w14:ligatures w14:val="none"/>
+        </w:rPr>
+        <w:t xml:space="preserve">  </w:t>
+      </w:r>
+      <w:r>
+        <w:rPr>
+          <w:rFonts w:ascii="Consolas" w:eastAsia="Times New Roman" w:hAnsi="Consolas" w:cs="Times New Roman"/>
+          <w:color w:val="B4B4B4"/>
+          <w:kern w:val="0"/>
+          <w:sz w:val="24"/>
+          <w:szCs w:val="30"/>
+          <w:lang w:eastAsia="en-IN"/>
+          <w14:ligatures w14:val="none"/>
+        </w:rPr>
+        <w:t>}</w:t>
+      </w:r>
+      <w:r>
+        <w:rPr>
+          <w:rFonts w:ascii="Consolas" w:eastAsia="Times New Roman" w:hAnsi="Consolas" w:cs="Times New Roman"/>
+          <w:color w:val="DADADA"/>
+          <w:kern w:val="0"/>
+          <w:sz w:val="24"/>
+          <w:szCs w:val="30"/>
+          <w:lang w:eastAsia="en-IN"/>
+          <w14:ligatures w14:val="none"/>
+        </w:rPr>
+        <w:t>)</w:t>
+      </w:r>
+      <w:r>
+        <w:rPr>
+          <w:rFonts w:ascii="Consolas" w:eastAsia="Times New Roman" w:hAnsi="Consolas" w:cs="Times New Roman"/>
+          <w:color w:val="B4B4B4"/>
+          <w:kern w:val="0"/>
+          <w:sz w:val="24"/>
+          <w:szCs w:val="30"/>
+          <w:lang w:eastAsia="en-IN"/>
+          <w14:ligatures w14:val="none"/>
+        </w:rPr>
+        <w:t>;</w:t>
+      </w:r>
+    </w:p>
+    <w:p>
+      <w:pPr>
+        <w:shd w:val="clear" w:color="auto" w:fill="1E1E1E"/>
+        <w:spacing w:after="0" w:line="276" w:lineRule="auto"/>
+        <w:rPr>
+          <w:rFonts w:ascii="Consolas" w:eastAsia="Times New Roman" w:hAnsi="Consolas" w:cs="Times New Roman"/>
+          <w:color w:val="DADADA"/>
+          <w:kern w:val="0"/>
+          <w:sz w:val="24"/>
+          <w:szCs w:val="30"/>
+          <w:lang w:eastAsia="en-IN"/>
+          <w14:ligatures w14:val="none"/>
+        </w:rPr>
+      </w:pPr>
+      <w:r>
+        <w:rPr>
+          <w:rFonts w:ascii="Consolas" w:eastAsia="Times New Roman" w:hAnsi="Consolas" w:cs="Times New Roman"/>
+          <w:color w:val="B4B4B4"/>
+          <w:kern w:val="0"/>
+          <w:sz w:val="24"/>
+          <w:szCs w:val="30"/>
+          <w:lang w:eastAsia="en-IN"/>
+          <w14:ligatures w14:val="none"/>
+        </w:rPr>
+        <w:t>}</w:t>
+      </w:r>
+      <w:r>
+        <w:rPr>
+          <w:rFonts w:ascii="Consolas" w:eastAsia="Times New Roman" w:hAnsi="Consolas" w:cs="Times New Roman"/>
+          <w:color w:val="DADADA"/>
+          <w:kern w:val="0"/>
+          <w:sz w:val="24"/>
+          <w:szCs w:val="30"/>
+          <w:lang w:eastAsia="en-IN"/>
+          <w14:ligatures w14:val="none"/>
+        </w:rPr>
+        <w:t>)</w:t>
+      </w:r>
+      <w:r>
+        <w:rPr>
+          <w:rFonts w:ascii="Consolas" w:eastAsia="Times New Roman" w:hAnsi="Consolas" w:cs="Times New Roman"/>
+          <w:color w:val="B4B4B4"/>
+          <w:kern w:val="0"/>
+          <w:sz w:val="24"/>
+          <w:szCs w:val="30"/>
+          <w:lang w:eastAsia="en-IN"/>
+          <w14:ligatures w14:val="none"/>
+        </w:rPr>
+        <w:t>;</w:t>
+      </w:r>
+    </w:p>
+    <w:p>
+      <w:pPr>
+        <w:pStyle w:val="ListParagraph"/>
+        <w:numPr>
+          <w:ilvl w:val="0"/>
+          <w:numId w:val="7"/>
+        </w:numPr>
+        <w:ind w:left="567"/>
+        <w:rPr>
+          <w:sz w:val="24"/>
+        </w:rPr>
+      </w:pPr>
+      <w:r>
+        <w:rPr>
+          <w:sz w:val="24"/>
+        </w:rPr>
+        <w:t xml:space="preserve">Start backend server and use </w:t>
+      </w:r>
+      <w:proofErr w:type="spellStart"/>
+      <w:r>
+        <w:rPr>
+          <w:sz w:val="24"/>
+        </w:rPr>
+        <w:t>url</w:t>
+      </w:r>
+      <w:proofErr w:type="spellEnd"/>
+      <w:r>
+        <w:rPr>
+          <w:sz w:val="24"/>
+        </w:rPr>
+        <w:t xml:space="preserve"> </w:t>
+      </w:r>
+      <w:r>
+        <w:rPr>
+          <w:b/>
+          <w:color w:val="0070C0"/>
+          <w:sz w:val="24"/>
+        </w:rPr>
+        <w:t>http://localhost:3000/</w:t>
+      </w:r>
+      <w:r>
+        <w:rPr>
+          <w:sz w:val="24"/>
+        </w:rPr>
+        <w:t xml:space="preserve"> in browser</w:t>
+      </w:r>
+      <w:r>
+        <w:rPr>
+          <w:sz w:val="24"/>
+        </w:rPr>
         <w:br w:type="page"/>
       </w:r>
-    </w:p>
-    <w:p>
-      <w:pPr>
-        <w:rPr>
-          <w:sz w:val="24"/>
-        </w:rPr>
-      </w:pPr>
-      <w:r>
-        <w:rPr>
-          <w:sz w:val="24"/>
-        </w:rPr>
-        <w:lastRenderedPageBreak/>
-        <w:br w:type="page"/>
-      </w:r>
-    </w:p>
-    <w:p>
-      <w:pPr>
-        <w:rPr>
-          <w:sz w:val="24"/>
-        </w:rPr>
-      </w:pPr>
-      <w:r>
-        <w:rPr>
-          <w:sz w:val="24"/>
-        </w:rPr>
-        <w:lastRenderedPageBreak/>
+      <w:bookmarkStart w:id="0" w:name="_GoBack"/>
+      <w:bookmarkEnd w:id="0"/>
+    </w:p>
+    <w:p>
+      <w:pPr>
+        <w:rPr>
+          <w:sz w:val="24"/>
+        </w:rPr>
+      </w:pPr>
+    </w:p>
+    <w:p>
+      <w:pPr>
+        <w:rPr>
+          <w:sz w:val="24"/>
+        </w:rPr>
+      </w:pPr>
+      <w:r>
+        <w:rPr>
+          <w:sz w:val="24"/>
+        </w:rPr>
         <w:br w:type="page"/>
       </w:r>
     </w:p>
@@ -8270,8 +12931,6 @@
         </w:rPr>
         <w:t xml:space="preserve"> (not within quotes)</w:t>
       </w:r>
-      <w:bookmarkStart w:id="0" w:name="_GoBack"/>
-      <w:bookmarkEnd w:id="0"/>
     </w:p>
     <w:p>
       <w:pPr>
@@ -8414,7 +13073,7 @@
                 </mc:Choice>
                 <mc:Fallback>
                   <w:pict>
-                    <v:line w14:anchorId="5340081E" id="Straight Connector 4" o:spid="_x0000_s1026" style="position:absolute;flip:x;z-index:251660288;visibility:visible;mso-wrap-style:square;mso-width-percent:0;mso-wrap-distance-left:9pt;mso-wrap-distance-top:0;mso-wrap-distance-right:9pt;mso-wrap-distance-bottom:0;mso-position-horizontal:absolute;mso-position-horizontal-relative:text;mso-position-vertical:absolute;mso-position-vertical-relative:text;mso-width-percent:0;mso-width-relative:margin" from="-80.4pt,-4.45pt" to="766.8pt,-4.45pt" o:gfxdata="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" strokecolor="#4472c4 [3204]" strokeweight="1pt">
+                    <v:line w14:anchorId="4322A178" id="Straight Connector 4" o:spid="_x0000_s1026" style="position:absolute;flip:x;z-index:251660288;visibility:visible;mso-wrap-style:square;mso-width-percent:0;mso-wrap-distance-left:9pt;mso-wrap-distance-top:0;mso-wrap-distance-right:9pt;mso-wrap-distance-bottom:0;mso-position-horizontal:absolute;mso-position-horizontal-relative:text;mso-position-vertical:absolute;mso-position-vertical-relative:text;mso-width-percent:0;mso-width-relative:margin" from="-80.4pt,-4.45pt" to="766.8pt,-4.45pt" o:gfxdata="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" strokecolor="#4472c4 [3204]" strokeweight="1pt">
                       <v:stroke joinstyle="miter"/>
                     </v:line>
                   </w:pict>
@@ -8474,7 +13133,7 @@
                 <w:bCs/>
                 <w:noProof/>
               </w:rPr>
-              <w:t>10</w:t>
+              <w:t>11</w:t>
             </w:r>
             <w:r>
               <w:rPr>
@@ -8519,7 +13178,7 @@
                 <w:bCs/>
                 <w:noProof/>
               </w:rPr>
-              <w:t>12</w:t>
+              <w:t>11</w:t>
             </w:r>
             <w:r>
               <w:rPr>
@@ -8635,7 +13294,7 @@
         </mc:Choice>
         <mc:Fallback>
           <w:pict>
-            <v:line w14:anchorId="6F4FE185" id="Straight Connector 3" o:spid="_x0000_s1026" style="position:absolute;z-index:251659264;visibility:visible;mso-wrap-style:square;mso-width-percent:0;mso-wrap-distance-left:9pt;mso-wrap-distance-top:0;mso-wrap-distance-right:9pt;mso-wrap-distance-bottom:0;mso-position-horizontal:absolute;mso-position-horizontal-relative:text;mso-position-vertical:absolute;mso-position-vertical-relative:text;mso-width-percent:0;mso-width-relative:margin" from="-79.8pt,19.2pt" to="773.4pt,19.2pt" o:gfxdata="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" strokecolor="#4472c4 [3204]" strokeweight="1pt">
+            <v:line w14:anchorId="61798178" id="Straight Connector 3" o:spid="_x0000_s1026" style="position:absolute;z-index:251659264;visibility:visible;mso-wrap-style:square;mso-width-percent:0;mso-wrap-distance-left:9pt;mso-wrap-distance-top:0;mso-wrap-distance-right:9pt;mso-wrap-distance-bottom:0;mso-position-horizontal:absolute;mso-position-horizontal-relative:text;mso-position-vertical:absolute;mso-position-vertical-relative:text;mso-width-percent:0;mso-width-relative:margin" from="-79.8pt,19.2pt" to="773.4pt,19.2pt" o:gfxdata="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" strokecolor="#4472c4 [3204]" strokeweight="1pt">
               <v:stroke joinstyle="miter"/>
             </v:line>
           </w:pict>
@@ -8789,6 +13448,119 @@
     </w:lvl>
   </w:abstractNum>
   <w:abstractNum w:abstractNumId="1" w15:restartNumberingAfterBreak="0">
+    <w:nsid w:val="098A291E"/>
+    <w:multiLevelType w:val="hybridMultilevel"/>
+    <w:tmpl w:val="43D4993A"/>
+    <w:lvl w:ilvl="0" w:tplc="40090001">
+      <w:start w:val="1"/>
+      <w:numFmt w:val="bullet"/>
+      <w:lvlText w:val=""/>
+      <w:lvlJc w:val="left"/>
+      <w:pPr>
+        <w:ind w:left="6480" w:hanging="360"/>
+      </w:pPr>
+      <w:rPr>
+        <w:rFonts w:ascii="Symbol" w:hAnsi="Symbol" w:hint="default"/>
+      </w:rPr>
+    </w:lvl>
+    <w:lvl w:ilvl="1" w:tplc="40090003" w:tentative="1">
+      <w:start w:val="1"/>
+      <w:numFmt w:val="bullet"/>
+      <w:lvlText w:val="o"/>
+      <w:lvlJc w:val="left"/>
+      <w:pPr>
+        <w:ind w:left="4320" w:hanging="360"/>
+      </w:pPr>
+      <w:rPr>
+        <w:rFonts w:ascii="Courier New" w:hAnsi="Courier New" w:cs="Courier New" w:hint="default"/>
+      </w:rPr>
+    </w:lvl>
+    <w:lvl w:ilvl="2" w:tplc="40090005" w:tentative="1">
+      <w:start w:val="1"/>
+      <w:numFmt w:val="bullet"/>
+      <w:lvlText w:val=""/>
+      <w:lvlJc w:val="left"/>
+      <w:pPr>
+        <w:ind w:left="5040" w:hanging="360"/>
+      </w:pPr>
+      <w:rPr>
+        <w:rFonts w:ascii="Wingdings" w:hAnsi="Wingdings" w:hint="default"/>
+      </w:rPr>
+    </w:lvl>
+    <w:lvl w:ilvl="3" w:tplc="40090001" w:tentative="1">
+      <w:start w:val="1"/>
+      <w:numFmt w:val="bullet"/>
+      <w:lvlText w:val=""/>
+      <w:lvlJc w:val="left"/>
+      <w:pPr>
+        <w:ind w:left="5760" w:hanging="360"/>
+      </w:pPr>
+      <w:rPr>
+        <w:rFonts w:ascii="Symbol" w:hAnsi="Symbol" w:hint="default"/>
+      </w:rPr>
+    </w:lvl>
+    <w:lvl w:ilvl="4" w:tplc="40090003" w:tentative="1">
+      <w:start w:val="1"/>
+      <w:numFmt w:val="bullet"/>
+      <w:lvlText w:val="o"/>
+      <w:lvlJc w:val="left"/>
+      <w:pPr>
+        <w:ind w:left="6480" w:hanging="360"/>
+      </w:pPr>
+      <w:rPr>
+        <w:rFonts w:ascii="Courier New" w:hAnsi="Courier New" w:cs="Courier New" w:hint="default"/>
+      </w:rPr>
+    </w:lvl>
+    <w:lvl w:ilvl="5" w:tplc="40090005" w:tentative="1">
+      <w:start w:val="1"/>
+      <w:numFmt w:val="bullet"/>
+      <w:lvlText w:val=""/>
+      <w:lvlJc w:val="left"/>
+      <w:pPr>
+        <w:ind w:left="7200" w:hanging="360"/>
+      </w:pPr>
+      <w:rPr>
+        <w:rFonts w:ascii="Wingdings" w:hAnsi="Wingdings" w:hint="default"/>
+      </w:rPr>
+    </w:lvl>
+    <w:lvl w:ilvl="6" w:tplc="40090001" w:tentative="1">
+      <w:start w:val="1"/>
+      <w:numFmt w:val="bullet"/>
+      <w:lvlText w:val=""/>
+      <w:lvlJc w:val="left"/>
+      <w:pPr>
+        <w:ind w:left="7920" w:hanging="360"/>
+      </w:pPr>
+      <w:rPr>
+        <w:rFonts w:ascii="Symbol" w:hAnsi="Symbol" w:hint="default"/>
+      </w:rPr>
+    </w:lvl>
+    <w:lvl w:ilvl="7" w:tplc="40090003" w:tentative="1">
+      <w:start w:val="1"/>
+      <w:numFmt w:val="bullet"/>
+      <w:lvlText w:val="o"/>
+      <w:lvlJc w:val="left"/>
+      <w:pPr>
+        <w:ind w:left="8640" w:hanging="360"/>
+      </w:pPr>
+      <w:rPr>
+        <w:rFonts w:ascii="Courier New" w:hAnsi="Courier New" w:cs="Courier New" w:hint="default"/>
+      </w:rPr>
+    </w:lvl>
+    <w:lvl w:ilvl="8" w:tplc="40090005" w:tentative="1">
+      <w:start w:val="1"/>
+      <w:numFmt w:val="bullet"/>
+      <w:lvlText w:val=""/>
+      <w:lvlJc w:val="left"/>
+      <w:pPr>
+        <w:ind w:left="9360" w:hanging="360"/>
+      </w:pPr>
+      <w:rPr>
+        <w:rFonts w:ascii="Wingdings" w:hAnsi="Wingdings" w:hint="default"/>
+      </w:rPr>
+    </w:lvl>
+  </w:abstractNum>
+  <w:abstractNum w:abstractNumId="2" w15:restartNumberingAfterBreak="0">
     <w:nsid w:val="1EC46FFF"/>
     <w:multiLevelType w:val="hybridMultilevel"/>
     <w:tmpl w:val="7090AC84"/>
@@ -8901,7 +13673,7 @@
       </w:rPr>
     </w:lvl>
   </w:abstractNum>
-  <w:abstractNum w:abstractNumId="2" w15:restartNumberingAfterBreak="0">
+  <w:abstractNum w:abstractNumId="3" w15:restartNumberingAfterBreak="0">
     <w:nsid w:val="26AC431A"/>
     <w:multiLevelType w:val="hybridMultilevel"/>
     <w:tmpl w:val="10D89684"/>
@@ -9014,7 +13786,7 @@
       </w:rPr>
     </w:lvl>
   </w:abstractNum>
-  <w:abstractNum w:abstractNumId="3" w15:restartNumberingAfterBreak="0">
+  <w:abstractNum w:abstractNumId="4" w15:restartNumberingAfterBreak="0">
     <w:nsid w:val="436D5E37"/>
     <w:multiLevelType w:val="hybridMultilevel"/>
     <w:tmpl w:val="4DFE6E8A"/>
@@ -9127,7 +13899,7 @@
       </w:rPr>
     </w:lvl>
   </w:abstractNum>
-  <w:abstractNum w:abstractNumId="4" w15:restartNumberingAfterBreak="0">
+  <w:abstractNum w:abstractNumId="5" w15:restartNumberingAfterBreak="0">
     <w:nsid w:val="51EB61E6"/>
     <w:multiLevelType w:val="hybridMultilevel"/>
     <w:tmpl w:val="DD7A466E"/>
@@ -9240,7 +14012,7 @@
       </w:rPr>
     </w:lvl>
   </w:abstractNum>
-  <w:abstractNum w:abstractNumId="5" w15:restartNumberingAfterBreak="0">
+  <w:abstractNum w:abstractNumId="6" w15:restartNumberingAfterBreak="0">
     <w:nsid w:val="63EE759A"/>
     <w:multiLevelType w:val="hybridMultilevel"/>
     <w:tmpl w:val="B560CE9E"/>
@@ -9354,22 +14126,25 @@
     </w:lvl>
   </w:abstractNum>
   <w:num w:numId="1">
-    <w:abstractNumId w:val="1"/>
+    <w:abstractNumId w:val="2"/>
   </w:num>
   <w:num w:numId="2">
-    <w:abstractNumId w:val="3"/>
+    <w:abstractNumId w:val="4"/>
   </w:num>
   <w:num w:numId="3">
-    <w:abstractNumId w:val="5"/>
+    <w:abstractNumId w:val="6"/>
   </w:num>
   <w:num w:numId="4">
-    <w:abstractNumId w:val="4"/>
+    <w:abstractNumId w:val="5"/>
   </w:num>
   <w:num w:numId="5">
     <w:abstractNumId w:val="0"/>
   </w:num>
   <w:num w:numId="6">
-    <w:abstractNumId w:val="2"/>
+    <w:abstractNumId w:val="3"/>
+  </w:num>
+  <w:num w:numId="7">
+    <w:abstractNumId w:val="1"/>
   </w:num>
 </w:numbering>
 </file>

</xml_diff>